<commit_message>
Moved OptionDisplayPhraseID and OptionValues fields from Attribute table to AttributePath. Outstanding parsing of the fields in AttributeSave for AttributepathSave
</commit_message>
<xml_diff>
--- a/Fact.Database/Content/Documentation/Fact Data Model.docx
+++ b/Fact.Database/Content/Documentation/Fact Data Model.docx
@@ -7,7 +7,28 @@
         <w:pStyle w:val="Heading1"/>
       </w:pPr>
       <w:r>
-        <w:t>Fact Data Model. V1.</w:t>
+        <w:t>Fact</w:t>
+      </w:r>
+      <w:r>
+        <w:t xml:space="preserve"> </w:t>
+      </w:r>
+      <w:r>
+        <w:t>Data</w:t>
+      </w:r>
+      <w:r>
+        <w:t xml:space="preserve"> </w:t>
+      </w:r>
+      <w:r>
+        <w:t>Model</w:t>
+      </w:r>
+      <w:r>
+        <w:t xml:space="preserve">. </w:t>
+      </w:r>
+      <w:r>
+        <w:t>V</w:t>
+      </w:r>
+      <w:r>
+        <w:t>1.</w:t>
       </w:r>
       <w:r>
         <w:t>10</w:t>
@@ -16,7 +37,7 @@
         <w:t>.</w:t>
       </w:r>
       <w:r>
-        <w:t>9</w:t>
+        <w:t>10</w:t>
       </w:r>
       <w:r>
         <w:t>.</w:t>
@@ -28,10 +49,31 @@
         <w:t>General</w:t>
       </w:r>
       <w:r>
-        <w:t xml:space="preserve"> Considerations</w:t>
-      </w:r>
-      <w:r>
-        <w:t xml:space="preserve"> and Use Cases.</w:t>
+        <w:t xml:space="preserve"> </w:t>
+      </w:r>
+      <w:r>
+        <w:t>Considerations</w:t>
+      </w:r>
+      <w:r>
+        <w:t xml:space="preserve"> </w:t>
+      </w:r>
+      <w:r>
+        <w:t>and</w:t>
+      </w:r>
+      <w:r>
+        <w:t xml:space="preserve"> </w:t>
+      </w:r>
+      <w:r>
+        <w:t>Use</w:t>
+      </w:r>
+      <w:r>
+        <w:t xml:space="preserve"> </w:t>
+      </w:r>
+      <w:r>
+        <w:t>Cases</w:t>
+      </w:r>
+      <w:r>
+        <w:t>.</w:t>
       </w:r>
     </w:p>
     <w:p>
@@ -174,11 +216,10 @@
           <w:color w:val="222222"/>
           <w:sz w:val="21"/>
           <w:szCs w:val="21"/>
-        </w:rPr>
-        <w:t>9</w:t>
-      </w:r>
-      <w:bookmarkStart w:id="0" w:name="_GoBack"/>
-      <w:bookmarkEnd w:id="0"/>
+          <w:lang w:val="ru-RU"/>
+        </w:rPr>
+        <w:t>10</w:t>
+      </w:r>
       <w:r>
         <w:rPr>
           <w:rFonts w:ascii="Arial" w:hAnsi="Arial" w:cs="Arial"/>
@@ -348,9 +389,9 @@
         </w:rPr>
         <w:drawing>
           <wp:inline distT="0" distB="0" distL="0" distR="0">
-            <wp:extent cx="7101205" cy="4533265"/>
-            <wp:effectExtent l="0" t="0" r="4445" b="635"/>
-            <wp:docPr id="3" name="Picture 3"/>
+            <wp:extent cx="7099300" cy="4584700"/>
+            <wp:effectExtent l="0" t="0" r="6350" b="6350"/>
+            <wp:docPr id="1" name="Picture 1"/>
             <wp:cNvGraphicFramePr>
               <a:graphicFrameLocks xmlns:a="http://schemas.openxmlformats.org/drawingml/2006/main" noChangeAspect="1"/>
             </wp:cNvGraphicFramePr>
@@ -358,7 +399,7 @@
               <a:graphicData uri="http://schemas.openxmlformats.org/drawingml/2006/picture">
                 <pic:pic xmlns:pic="http://schemas.openxmlformats.org/drawingml/2006/picture">
                   <pic:nvPicPr>
-                    <pic:cNvPr id="0" name="Picture 2"/>
+                    <pic:cNvPr id="0" name="Picture 1"/>
                     <pic:cNvPicPr>
                       <a:picLocks noChangeAspect="1" noChangeArrowheads="1"/>
                     </pic:cNvPicPr>
@@ -379,7 +420,7 @@
                   <pic:spPr bwMode="auto">
                     <a:xfrm>
                       <a:off x="0" y="0"/>
-                      <a:ext cx="7101205" cy="4533265"/>
+                      <a:ext cx="7099300" cy="4584700"/>
                     </a:xfrm>
                     <a:prstGeom prst="rect">
                       <a:avLst/>
@@ -6168,6 +6209,51 @@
         <w:rPr>
           <w:i/>
         </w:rPr>
+        <w:t>languageID</w:t>
+      </w:r>
+      <w:proofErr w:type="spellEnd"/>
+      <w:r>
+        <w:rPr>
+          <w:i/>
+        </w:rPr>
+        <w:t>,</w:t>
+      </w:r>
+      <w:r>
+        <w:rPr>
+          <w:i/>
+        </w:rPr>
+        <w:t xml:space="preserve"> </w:t>
+      </w:r>
+      <w:proofErr w:type="spellStart"/>
+      <w:r>
+        <w:rPr>
+          <w:i/>
+        </w:rPr>
+        <w:t>optionDisplay</w:t>
+      </w:r>
+      <w:proofErr w:type="spellEnd"/>
+      <w:r>
+        <w:rPr>
+          <w:i/>
+        </w:rPr>
+        <w:t xml:space="preserve">, </w:t>
+      </w:r>
+      <w:proofErr w:type="spellStart"/>
+      <w:r>
+        <w:rPr>
+          <w:i/>
+        </w:rPr>
+        <w:t>optionValues</w:t>
+      </w:r>
+      <w:proofErr w:type="spellEnd"/>
+      <w:r>
+        <w:t xml:space="preserve">, </w:t>
+      </w:r>
+      <w:proofErr w:type="spellStart"/>
+      <w:r>
+        <w:rPr>
+          <w:i/>
+        </w:rPr>
         <w:t>creatorID</w:t>
       </w:r>
       <w:proofErr w:type="spellEnd"/>
@@ -11214,21 +11300,132 @@
           <w:ilvl w:val="0"/>
           <w:numId w:val="14"/>
         </w:numPr>
-        <w:rPr>
-          <w:lang w:val="ru-RU"/>
-        </w:rPr>
-      </w:pPr>
-      <w:r>
-        <w:t>Geographical attributes</w:t>
-      </w:r>
-    </w:p>
-    <w:p>
-      <w:pPr>
-        <w:rPr>
-          <w:lang w:val="ru-RU"/>
-        </w:rPr>
-      </w:pPr>
-    </w:p>
+      </w:pPr>
+      <w:r>
+        <w:t xml:space="preserve">Options apply for individual </w:t>
+      </w:r>
+      <w:proofErr w:type="spellStart"/>
+      <w:r>
+        <w:t>ValueType</w:t>
+      </w:r>
+      <w:proofErr w:type="spellEnd"/>
+      <w:r>
+        <w:t xml:space="preserve"> of Attribute Path. Both fields: </w:t>
+      </w:r>
+      <w:proofErr w:type="spellStart"/>
+      <w:r>
+        <w:t>OptionDisplay</w:t>
+      </w:r>
+      <w:proofErr w:type="spellEnd"/>
+      <w:r>
+        <w:t xml:space="preserve"> and </w:t>
+      </w:r>
+      <w:proofErr w:type="spellStart"/>
+      <w:r>
+        <w:t>OptionValues</w:t>
+      </w:r>
+      <w:proofErr w:type="spellEnd"/>
+      <w:r>
+        <w:t xml:space="preserve"> have a list of options, prefixed by name of corresponding </w:t>
+      </w:r>
+      <w:proofErr w:type="spellStart"/>
+      <w:r>
+        <w:t>ValueType</w:t>
+      </w:r>
+      <w:proofErr w:type="spellEnd"/>
+      <w:r>
+        <w:t>.</w:t>
+      </w:r>
+    </w:p>
+    <w:p>
+      <w:pPr>
+        <w:pStyle w:val="ListParagraph"/>
+        <w:numPr>
+          <w:ilvl w:val="1"/>
+          <w:numId w:val="14"/>
+        </w:numPr>
+      </w:pPr>
+      <w:r>
+        <w:t xml:space="preserve">Example of </w:t>
+      </w:r>
+      <w:proofErr w:type="spellStart"/>
+      <w:r>
+        <w:t>OptionDisplay</w:t>
+      </w:r>
+      <w:proofErr w:type="spellEnd"/>
+      <w:r>
+        <w:t xml:space="preserve">. Season: </w:t>
+      </w:r>
+      <w:proofErr w:type="spellStart"/>
+      <w:r>
+        <w:t>Winter|Spring|Summer|Autumn</w:t>
+      </w:r>
+      <w:proofErr w:type="spellEnd"/>
+      <w:r>
+        <w:t xml:space="preserve">~ </w:t>
+      </w:r>
+      <w:proofErr w:type="spellStart"/>
+      <w:r>
+        <w:t>DayOfWeek</w:t>
+      </w:r>
+      <w:proofErr w:type="spellEnd"/>
+      <w:r>
+        <w:t xml:space="preserve">: </w:t>
+      </w:r>
+      <w:proofErr w:type="spellStart"/>
+      <w:r>
+        <w:t>Monday|Tuesday|Wednesday|Thursday|Friday|Saturday|Sunday</w:t>
+      </w:r>
+      <w:proofErr w:type="spellEnd"/>
+      <w:r>
+        <w:t>~ Integer: |</w:t>
+      </w:r>
+      <w:proofErr w:type="spellStart"/>
+      <w:r>
+        <w:t>Father|Mother|Son|Daughter|Dog|Cat</w:t>
+      </w:r>
+      <w:proofErr w:type="spellEnd"/>
+    </w:p>
+    <w:p>
+      <w:pPr>
+        <w:pStyle w:val="ListParagraph"/>
+        <w:numPr>
+          <w:ilvl w:val="1"/>
+          <w:numId w:val="14"/>
+        </w:numPr>
+      </w:pPr>
+      <w:r>
+        <w:t xml:space="preserve">Example of the corresponding </w:t>
+      </w:r>
+      <w:proofErr w:type="spellStart"/>
+      <w:r>
+        <w:t>OptionValues</w:t>
+      </w:r>
+      <w:proofErr w:type="spellEnd"/>
+      <w:r>
+        <w:t xml:space="preserve">: Season: 1|2|3|4~ </w:t>
+      </w:r>
+      <w:proofErr w:type="spellStart"/>
+      <w:r>
+        <w:t>DayOfWeek</w:t>
+      </w:r>
+      <w:proofErr w:type="spellEnd"/>
+      <w:r>
+        <w:t>: 1|2|3|4|5|6|7~ Integer: 0|1|2|3|4|5|6</w:t>
+      </w:r>
+    </w:p>
+    <w:p>
+      <w:pPr>
+        <w:pStyle w:val="ListParagraph"/>
+        <w:numPr>
+          <w:ilvl w:val="0"/>
+          <w:numId w:val="14"/>
+        </w:numPr>
+      </w:pPr>
+      <w:bookmarkStart w:id="0" w:name="_GoBack"/>
+      <w:bookmarkEnd w:id="0"/>
+    </w:p>
+    <w:p/>
     <w:sectPr>
       <w:pgSz w:w="12240" w:h="15840"/>
       <w:pgMar w:top="1440" w:right="1440" w:bottom="1440" w:left="1440" w:header="720" w:footer="720" w:gutter="0"/>

</xml_diff>

<commit_message>
Version 1.11. Removed Tables Attribute and AttributeSet. Any Fact could be used as an Attribute.
</commit_message>
<xml_diff>
--- a/Fact.Database/Content/Documentation/Fact Data Model.docx
+++ b/Fact.Database/Content/Documentation/Fact Data Model.docx
@@ -31,13 +31,10 @@
         <w:t>1.</w:t>
       </w:r>
       <w:r>
-        <w:t>10</w:t>
-      </w:r>
-      <w:r>
-        <w:t>.</w:t>
-      </w:r>
-      <w:r>
-        <w:t>10</w:t>
+        <w:t>1</w:t>
+      </w:r>
+      <w:r>
+        <w:t>1</w:t>
       </w:r>
       <w:r>
         <w:t>.</w:t>
@@ -194,7 +191,7 @@
           <w:szCs w:val="21"/>
           <w:lang w:val="ru-RU"/>
         </w:rPr>
-        <w:t>10</w:t>
+        <w:t>1</w:t>
       </w:r>
       <w:r>
         <w:rPr>
@@ -204,9 +201,8 @@
           <w:color w:val="222222"/>
           <w:sz w:val="21"/>
           <w:szCs w:val="21"/>
-          <w:lang w:val="ru-RU"/>
-        </w:rPr>
-        <w:t>.</w:t>
+        </w:rPr>
+        <w:t>1</w:t>
       </w:r>
       <w:r>
         <w:rPr>
@@ -218,7 +214,7 @@
           <w:szCs w:val="21"/>
           <w:lang w:val="ru-RU"/>
         </w:rPr>
-        <w:t>10</w:t>
+        <w:t>.</w:t>
       </w:r>
       <w:r>
         <w:rPr>
@@ -230,7 +226,7 @@
           <w:szCs w:val="21"/>
           <w:lang w:val="ru-RU"/>
         </w:rPr>
-        <w:t>.</w:t>
+        <w:t xml:space="preserve"> </w:t>
       </w:r>
       <w:r>
         <w:rPr>
@@ -242,7 +238,7 @@
           <w:szCs w:val="21"/>
           <w:lang w:val="ru-RU"/>
         </w:rPr>
-        <w:t xml:space="preserve"> </w:t>
+        <w:t>Основные</w:t>
       </w:r>
       <w:r>
         <w:rPr>
@@ -254,7 +250,7 @@
           <w:szCs w:val="21"/>
           <w:lang w:val="ru-RU"/>
         </w:rPr>
-        <w:t>Основные</w:t>
+        <w:t xml:space="preserve"> </w:t>
       </w:r>
       <w:r>
         <w:rPr>
@@ -266,7 +262,7 @@
           <w:szCs w:val="21"/>
           <w:lang w:val="ru-RU"/>
         </w:rPr>
-        <w:t xml:space="preserve"> </w:t>
+        <w:t>Сообр</w:t>
       </w:r>
       <w:r>
         <w:rPr>
@@ -278,7 +274,7 @@
           <w:szCs w:val="21"/>
           <w:lang w:val="ru-RU"/>
         </w:rPr>
-        <w:t>Сообр</w:t>
+        <w:t>ажения</w:t>
       </w:r>
       <w:r>
         <w:rPr>
@@ -290,7 +286,7 @@
           <w:szCs w:val="21"/>
           <w:lang w:val="ru-RU"/>
         </w:rPr>
-        <w:t>ажения</w:t>
+        <w:t xml:space="preserve"> </w:t>
       </w:r>
       <w:r>
         <w:rPr>
@@ -302,7 +298,7 @@
           <w:szCs w:val="21"/>
           <w:lang w:val="ru-RU"/>
         </w:rPr>
-        <w:t xml:space="preserve"> </w:t>
+        <w:t>и</w:t>
       </w:r>
       <w:r>
         <w:rPr>
@@ -314,7 +310,7 @@
           <w:szCs w:val="21"/>
           <w:lang w:val="ru-RU"/>
         </w:rPr>
-        <w:t>и</w:t>
+        <w:t xml:space="preserve"> </w:t>
       </w:r>
       <w:r>
         <w:rPr>
@@ -326,7 +322,7 @@
           <w:szCs w:val="21"/>
           <w:lang w:val="ru-RU"/>
         </w:rPr>
-        <w:t xml:space="preserve"> </w:t>
+        <w:t>варианты</w:t>
       </w:r>
       <w:r>
         <w:rPr>
@@ -338,7 +334,7 @@
           <w:szCs w:val="21"/>
           <w:lang w:val="ru-RU"/>
         </w:rPr>
-        <w:t>варианты</w:t>
+        <w:t xml:space="preserve"> </w:t>
       </w:r>
       <w:r>
         <w:rPr>
@@ -350,7 +346,7 @@
           <w:szCs w:val="21"/>
           <w:lang w:val="ru-RU"/>
         </w:rPr>
-        <w:t xml:space="preserve"> </w:t>
+        <w:t>использования</w:t>
       </w:r>
       <w:r>
         <w:rPr>
@@ -362,18 +358,6 @@
           <w:szCs w:val="21"/>
           <w:lang w:val="ru-RU"/>
         </w:rPr>
-        <w:t>использования</w:t>
-      </w:r>
-      <w:r>
-        <w:rPr>
-          <w:rFonts w:ascii="Arial" w:hAnsi="Arial" w:cs="Arial"/>
-          <w:i/>
-          <w:iCs/>
-          <w:color w:val="222222"/>
-          <w:sz w:val="21"/>
-          <w:szCs w:val="21"/>
-          <w:lang w:val="ru-RU"/>
-        </w:rPr>
         <w:t>.</w:t>
       </w:r>
     </w:p>
@@ -389,9 +373,9 @@
         </w:rPr>
         <w:drawing>
           <wp:inline distT="0" distB="0" distL="0" distR="0">
-            <wp:extent cx="7099300" cy="4584700"/>
-            <wp:effectExtent l="0" t="0" r="6350" b="6350"/>
-            <wp:docPr id="1" name="Picture 1"/>
+            <wp:extent cx="7048500" cy="4533900"/>
+            <wp:effectExtent l="0" t="0" r="0" b="0"/>
+            <wp:docPr id="2" name="Picture 2"/>
             <wp:cNvGraphicFramePr>
               <a:graphicFrameLocks xmlns:a="http://schemas.openxmlformats.org/drawingml/2006/main" noChangeAspect="1"/>
             </wp:cNvGraphicFramePr>
@@ -420,7 +404,7 @@
                   <pic:spPr bwMode="auto">
                     <a:xfrm>
                       <a:off x="0" y="0"/>
-                      <a:ext cx="7099300" cy="4584700"/>
+                      <a:ext cx="7048500" cy="4533900"/>
                     </a:xfrm>
                     <a:prstGeom prst="rect">
                       <a:avLst/>
@@ -1639,13 +1623,10 @@
         </w:rPr>
       </w:pPr>
       <w:r>
-        <w:t xml:space="preserve">Every Attribute also has </w:t>
-      </w:r>
-      <w:r>
-        <w:t>the exactly same fields, as Fact</w:t>
-      </w:r>
-      <w:r>
-        <w:t xml:space="preserve">. In addition, </w:t>
+        <w:t xml:space="preserve">Any Fact could be used as an </w:t>
+      </w:r>
+      <w:r>
+        <w:t xml:space="preserve">Attribute. In addition, </w:t>
       </w:r>
       <w:r>
         <w:t xml:space="preserve">custom </w:t>
@@ -1663,59 +1644,40 @@
         <w:t xml:space="preserve">custom or Basic </w:t>
       </w:r>
       <w:r>
-        <w:t>Attributes.</w:t>
-      </w:r>
-      <w:r>
-        <w:t xml:space="preserve"> </w:t>
-      </w:r>
-      <w:r>
-        <w:rPr>
-          <w:i/>
-          <w:lang w:val="ru-RU"/>
-        </w:rPr>
-        <w:t xml:space="preserve">У каждого </w:t>
-      </w:r>
-      <w:r>
-        <w:rPr>
-          <w:i/>
-          <w:lang w:val="ru-RU"/>
-        </w:rPr>
-        <w:t>Атрибут</w:t>
-      </w:r>
-      <w:r>
-        <w:rPr>
-          <w:i/>
-          <w:lang w:val="ru-RU"/>
-        </w:rPr>
-        <w:t>а</w:t>
-      </w:r>
-      <w:r>
-        <w:rPr>
-          <w:i/>
-          <w:lang w:val="ru-RU"/>
-        </w:rPr>
-        <w:t xml:space="preserve"> также </w:t>
-      </w:r>
-      <w:r>
-        <w:rPr>
-          <w:i/>
-          <w:lang w:val="ru-RU"/>
-        </w:rPr>
-        <w:t>есть точно такие же</w:t>
-      </w:r>
-      <w:r>
-        <w:rPr>
-          <w:i/>
-          <w:lang w:val="ru-RU"/>
-        </w:rPr>
-        <w:t xml:space="preserve"> </w:t>
-      </w:r>
-      <w:r>
-        <w:rPr>
-          <w:i/>
-          <w:lang w:val="ru-RU"/>
-        </w:rPr>
-        <w:t>поля, как и у Факта. В дополнение к этому, пользовательские Атрибуты будут «прои</w:t>
+        <w:t>Attributes</w:t>
+      </w:r>
+      <w:proofErr w:type="gramStart"/>
+      <w:r>
+        <w:t>.</w:t>
+      </w:r>
+      <w:r>
+        <w:rPr>
+          <w:i/>
+        </w:rPr>
+        <w:t xml:space="preserve"> </w:t>
+      </w:r>
+      <w:proofErr w:type="gramEnd"/>
+      <w:r>
+        <w:rPr>
+          <w:i/>
+          <w:lang w:val="ru-RU"/>
+        </w:rPr>
+        <w:t>Любой Факт может быть использован как Атрибут</w:t>
+      </w:r>
+      <w:bookmarkStart w:id="0" w:name="_GoBack"/>
+      <w:bookmarkEnd w:id="0"/>
+      <w:r>
+        <w:rPr>
+          <w:i/>
+        </w:rPr>
+        <w:t xml:space="preserve">. </w:t>
+      </w:r>
+      <w:r>
+        <w:rPr>
+          <w:i/>
+          <w:lang w:val="ru-RU"/>
+        </w:rPr>
+        <w:t>В дополнение к этому, пользовательские Атрибуты будут «прои</w:t>
       </w:r>
       <w:r>
         <w:rPr>
@@ -11422,8 +11384,6 @@
           <w:numId w:val="14"/>
         </w:numPr>
       </w:pPr>
-      <w:bookmarkStart w:id="0" w:name="_GoBack"/>
-      <w:bookmarkEnd w:id="0"/>
     </w:p>
     <w:p/>
     <w:sectPr>

</xml_diff>

<commit_message>
Version 1.11.1. Removed Attribute table and related stored procedures.
</commit_message>
<xml_diff>
--- a/Fact.Database/Content/Documentation/Fact Data Model.docx
+++ b/Fact.Database/Content/Documentation/Fact Data Model.docx
@@ -40,6 +40,9 @@
         <w:t>.</w:t>
       </w:r>
       <w:r>
+        <w:t>1</w:t>
+      </w:r>
+      <w:r>
         <w:t xml:space="preserve"> </w:t>
       </w:r>
       <w:r>
@@ -201,6 +204,7 @@
           <w:color w:val="222222"/>
           <w:sz w:val="21"/>
           <w:szCs w:val="21"/>
+          <w:lang w:val="ru-RU"/>
         </w:rPr>
         <w:t>1</w:t>
       </w:r>
@@ -224,10 +228,11 @@
           <w:color w:val="222222"/>
           <w:sz w:val="21"/>
           <w:szCs w:val="21"/>
-          <w:lang w:val="ru-RU"/>
-        </w:rPr>
-        <w:t xml:space="preserve"> </w:t>
-      </w:r>
+        </w:rPr>
+        <w:t>1</w:t>
+      </w:r>
+      <w:bookmarkStart w:id="0" w:name="_GoBack"/>
+      <w:bookmarkEnd w:id="0"/>
       <w:r>
         <w:rPr>
           <w:rFonts w:ascii="Arial" w:hAnsi="Arial" w:cs="Arial"/>
@@ -238,7 +243,7 @@
           <w:szCs w:val="21"/>
           <w:lang w:val="ru-RU"/>
         </w:rPr>
-        <w:t>Основные</w:t>
+        <w:t xml:space="preserve"> </w:t>
       </w:r>
       <w:r>
         <w:rPr>
@@ -250,7 +255,7 @@
           <w:szCs w:val="21"/>
           <w:lang w:val="ru-RU"/>
         </w:rPr>
-        <w:t xml:space="preserve"> </w:t>
+        <w:t>Основные</w:t>
       </w:r>
       <w:r>
         <w:rPr>
@@ -262,7 +267,7 @@
           <w:szCs w:val="21"/>
           <w:lang w:val="ru-RU"/>
         </w:rPr>
-        <w:t>Сообр</w:t>
+        <w:t xml:space="preserve"> </w:t>
       </w:r>
       <w:r>
         <w:rPr>
@@ -274,7 +279,7 @@
           <w:szCs w:val="21"/>
           <w:lang w:val="ru-RU"/>
         </w:rPr>
-        <w:t>ажения</w:t>
+        <w:t>Сообр</w:t>
       </w:r>
       <w:r>
         <w:rPr>
@@ -286,7 +291,7 @@
           <w:szCs w:val="21"/>
           <w:lang w:val="ru-RU"/>
         </w:rPr>
-        <w:t xml:space="preserve"> </w:t>
+        <w:t>ажения</w:t>
       </w:r>
       <w:r>
         <w:rPr>
@@ -298,7 +303,7 @@
           <w:szCs w:val="21"/>
           <w:lang w:val="ru-RU"/>
         </w:rPr>
-        <w:t>и</w:t>
+        <w:t xml:space="preserve"> </w:t>
       </w:r>
       <w:r>
         <w:rPr>
@@ -310,7 +315,7 @@
           <w:szCs w:val="21"/>
           <w:lang w:val="ru-RU"/>
         </w:rPr>
-        <w:t xml:space="preserve"> </w:t>
+        <w:t>и</w:t>
       </w:r>
       <w:r>
         <w:rPr>
@@ -322,7 +327,7 @@
           <w:szCs w:val="21"/>
           <w:lang w:val="ru-RU"/>
         </w:rPr>
-        <w:t>варианты</w:t>
+        <w:t xml:space="preserve"> </w:t>
       </w:r>
       <w:r>
         <w:rPr>
@@ -334,7 +339,7 @@
           <w:szCs w:val="21"/>
           <w:lang w:val="ru-RU"/>
         </w:rPr>
-        <w:t xml:space="preserve"> </w:t>
+        <w:t>варианты</w:t>
       </w:r>
       <w:r>
         <w:rPr>
@@ -346,7 +351,7 @@
           <w:szCs w:val="21"/>
           <w:lang w:val="ru-RU"/>
         </w:rPr>
-        <w:t>использования</w:t>
+        <w:t xml:space="preserve"> </w:t>
       </w:r>
       <w:r>
         <w:rPr>
@@ -358,6 +363,18 @@
           <w:szCs w:val="21"/>
           <w:lang w:val="ru-RU"/>
         </w:rPr>
+        <w:t>использования</w:t>
+      </w:r>
+      <w:r>
+        <w:rPr>
+          <w:rFonts w:ascii="Arial" w:hAnsi="Arial" w:cs="Arial"/>
+          <w:i/>
+          <w:iCs/>
+          <w:color w:val="222222"/>
+          <w:sz w:val="21"/>
+          <w:szCs w:val="21"/>
+          <w:lang w:val="ru-RU"/>
+        </w:rPr>
         <w:t>.</w:t>
       </w:r>
     </w:p>
@@ -375,7 +392,7 @@
           <wp:inline distT="0" distB="0" distL="0" distR="0">
             <wp:extent cx="7048500" cy="4533900"/>
             <wp:effectExtent l="0" t="0" r="0" b="0"/>
-            <wp:docPr id="2" name="Picture 2"/>
+            <wp:docPr id="3" name="Picture 3"/>
             <wp:cNvGraphicFramePr>
               <a:graphicFrameLocks xmlns:a="http://schemas.openxmlformats.org/drawingml/2006/main" noChangeAspect="1"/>
             </wp:cNvGraphicFramePr>
@@ -383,7 +400,7 @@
               <a:graphicData uri="http://schemas.openxmlformats.org/drawingml/2006/picture">
                 <pic:pic xmlns:pic="http://schemas.openxmlformats.org/drawingml/2006/picture">
                   <pic:nvPicPr>
-                    <pic:cNvPr id="0" name="Picture 1"/>
+                    <pic:cNvPr id="0" name="Picture 2"/>
                     <pic:cNvPicPr>
                       <a:picLocks noChangeAspect="1" noChangeArrowheads="1"/>
                     </pic:cNvPicPr>
@@ -750,9 +767,6 @@
           <w:ilvl w:val="1"/>
           <w:numId w:val="14"/>
         </w:numPr>
-        <w:rPr>
-          <w:lang w:val="ru-RU"/>
-        </w:rPr>
       </w:pPr>
       <w:r>
         <w:t>Name</w:t>
@@ -788,6 +802,9 @@
         <w:t>Name</w:t>
       </w:r>
       <w:r>
+        <w:t>, key of a record</w:t>
+      </w:r>
+      <w:r>
         <w:t>.</w:t>
       </w:r>
       <w:r>
@@ -810,7 +827,6 @@
       <w:r>
         <w:rPr>
           <w:i/>
-          <w:lang w:val="ru-RU"/>
         </w:rPr>
         <w:t xml:space="preserve"> </w:t>
       </w:r>
@@ -824,7 +840,19 @@
       <w:r>
         <w:rPr>
           <w:i/>
-          <w:lang w:val="ru-RU"/>
+        </w:rPr>
+        <w:t xml:space="preserve">, </w:t>
+      </w:r>
+      <w:r>
+        <w:rPr>
+          <w:i/>
+          <w:lang w:val="ru-RU"/>
+        </w:rPr>
+        <w:t>ключ записи</w:t>
+      </w:r>
+      <w:r>
+        <w:rPr>
+          <w:i/>
         </w:rPr>
         <w:t>.</w:t>
       </w:r>
@@ -1074,13 +1102,8 @@
           <w:lang w:val="ru-RU"/>
         </w:rPr>
       </w:pPr>
-      <w:proofErr w:type="spellStart"/>
-      <w:r>
-        <w:t>Uid</w:t>
-      </w:r>
-      <w:proofErr w:type="spellEnd"/>
-      <w:r>
-        <w:t xml:space="preserve"> –</w:t>
+      <w:r>
+        <w:t>Uid –</w:t>
       </w:r>
       <w:r>
         <w:t xml:space="preserve"> </w:t>
@@ -1113,13 +1136,8 @@
           <w:lang w:val="ru-RU"/>
         </w:rPr>
       </w:pPr>
-      <w:proofErr w:type="spellStart"/>
-      <w:r>
-        <w:t>CreatorID</w:t>
-      </w:r>
-      <w:proofErr w:type="spellEnd"/>
-      <w:r>
-        <w:t xml:space="preserve"> – reference on User</w:t>
+      <w:r>
+        <w:t>CreatorID – reference on User</w:t>
       </w:r>
       <w:r>
         <w:t xml:space="preserve"> </w:t>
@@ -1183,13 +1201,8 @@
           <w:lang w:val="ru-RU"/>
         </w:rPr>
       </w:pPr>
-      <w:proofErr w:type="spellStart"/>
-      <w:r>
-        <w:t>CreateDate</w:t>
-      </w:r>
-      <w:proofErr w:type="spellEnd"/>
-      <w:r>
-        <w:t xml:space="preserve"> – auto-generated date/time of record creation</w:t>
+      <w:r>
+        <w:t>CreateDate – auto-generated date/time of record creation</w:t>
       </w:r>
       <w:r>
         <w:t xml:space="preserve">. </w:t>
@@ -1210,13 +1223,8 @@
           <w:numId w:val="14"/>
         </w:numPr>
       </w:pPr>
-      <w:proofErr w:type="spellStart"/>
-      <w:r>
-        <w:t>ModifyDate</w:t>
-      </w:r>
-      <w:proofErr w:type="spellEnd"/>
-      <w:r>
-        <w:t xml:space="preserve"> - date/time of record last update</w:t>
+      <w:r>
+        <w:t>ModifyDate - date/time of record last update</w:t>
       </w:r>
     </w:p>
     <w:p>
@@ -1644,19 +1652,14 @@
         <w:t xml:space="preserve">custom or Basic </w:t>
       </w:r>
       <w:r>
-        <w:t>Attributes</w:t>
-      </w:r>
-      <w:proofErr w:type="gramStart"/>
-      <w:r>
-        <w:t>.</w:t>
-      </w:r>
-      <w:r>
-        <w:rPr>
-          <w:i/>
-        </w:rPr>
-        <w:t xml:space="preserve"> </w:t>
-      </w:r>
-      <w:proofErr w:type="gramEnd"/>
+        <w:t>Attributes.</w:t>
+      </w:r>
+      <w:r>
+        <w:rPr>
+          <w:i/>
+        </w:rPr>
+        <w:t xml:space="preserve"> </w:t>
+      </w:r>
       <w:r>
         <w:rPr>
           <w:i/>
@@ -1664,11 +1667,10 @@
         </w:rPr>
         <w:t>Любой Факт может быть использован как Атрибут</w:t>
       </w:r>
-      <w:bookmarkStart w:id="0" w:name="_GoBack"/>
-      <w:bookmarkEnd w:id="0"/>
-      <w:r>
-        <w:rPr>
-          <w:i/>
+      <w:r>
+        <w:rPr>
+          <w:i/>
+          <w:lang w:val="ru-RU"/>
         </w:rPr>
         <w:t xml:space="preserve">. </w:t>
       </w:r>
@@ -2154,22 +2156,18 @@
           <w:lang w:val="ru-RU"/>
         </w:rPr>
       </w:pPr>
-      <w:proofErr w:type="spellStart"/>
       <w:r>
         <w:t>DayOfWeek</w:t>
       </w:r>
-      <w:proofErr w:type="spellEnd"/>
       <w:r>
         <w:rPr>
           <w:lang w:val="ru-RU"/>
         </w:rPr>
         <w:t xml:space="preserve">: </w:t>
       </w:r>
-      <w:proofErr w:type="spellStart"/>
       <w:r>
         <w:t>IntegerOption</w:t>
       </w:r>
-      <w:proofErr w:type="spellEnd"/>
       <w:r>
         <w:rPr>
           <w:lang w:val="ru-RU"/>
@@ -2223,13 +2221,8 @@
           <w:lang w:val="ru-RU"/>
         </w:rPr>
       </w:pPr>
-      <w:proofErr w:type="spellStart"/>
-      <w:r>
-        <w:t>FactSet</w:t>
-      </w:r>
-      <w:proofErr w:type="spellEnd"/>
-      <w:r>
-        <w:t xml:space="preserve"> – group of ordered facts</w:t>
+      <w:r>
+        <w:t>FactSet – group of ordered facts</w:t>
       </w:r>
       <w:r>
         <w:t xml:space="preserve">. </w:t>
@@ -2294,13 +2287,8 @@
           <w:numId w:val="14"/>
         </w:numPr>
       </w:pPr>
-      <w:proofErr w:type="spellStart"/>
-      <w:r>
-        <w:t>GeoPoint</w:t>
-      </w:r>
-      <w:proofErr w:type="spellEnd"/>
-      <w:r>
-        <w:t xml:space="preserve"> – latitude and longitude</w:t>
+      <w:r>
+        <w:t>GeoPoint – latitude and longitude</w:t>
       </w:r>
       <w:r>
         <w:t xml:space="preserve">. </w:t>
@@ -2442,22 +2430,18 @@
           <w:lang w:val="ru-RU"/>
         </w:rPr>
       </w:pPr>
-      <w:proofErr w:type="spellStart"/>
       <w:r>
         <w:t>MonthNumber</w:t>
       </w:r>
-      <w:proofErr w:type="spellEnd"/>
       <w:r>
         <w:rPr>
           <w:lang w:val="ru-RU"/>
         </w:rPr>
         <w:t xml:space="preserve">: </w:t>
       </w:r>
-      <w:proofErr w:type="spellStart"/>
       <w:r>
         <w:t>IntegerOption</w:t>
       </w:r>
-      <w:proofErr w:type="spellEnd"/>
       <w:r>
         <w:rPr>
           <w:lang w:val="ru-RU"/>
@@ -2504,30 +2488,17 @@
           <w:lang w:val="ru-RU"/>
         </w:rPr>
       </w:pPr>
-      <w:proofErr w:type="gramStart"/>
-      <w:r>
-        <w:t>Phrase :</w:t>
-      </w:r>
-      <w:proofErr w:type="gramEnd"/>
-      <w:r>
-        <w:t xml:space="preserve"> Text – textual information on one or several languages</w:t>
+      <w:r>
+        <w:t>Phrase : Text – textual information on one or several languages</w:t>
       </w:r>
       <w:r>
         <w:t xml:space="preserve">. </w:t>
       </w:r>
-      <w:proofErr w:type="spellStart"/>
-      <w:r>
-        <w:rPr>
-          <w:i/>
-        </w:rPr>
-        <w:t>Фраза</w:t>
-      </w:r>
-      <w:proofErr w:type="spellEnd"/>
-      <w:r>
-        <w:rPr>
-          <w:i/>
-        </w:rPr>
-        <w:t xml:space="preserve">: </w:t>
+      <w:r>
+        <w:rPr>
+          <w:i/>
+        </w:rPr>
+        <w:t xml:space="preserve">Фраза: </w:t>
       </w:r>
       <w:r>
         <w:rPr>
@@ -2793,11 +2764,9 @@
           <w:numId w:val="14"/>
         </w:numPr>
       </w:pPr>
-      <w:proofErr w:type="spellStart"/>
       <w:r>
         <w:t>TimeAge</w:t>
       </w:r>
-      <w:proofErr w:type="spellEnd"/>
       <w:r>
         <w:t xml:space="preserve">: </w:t>
       </w:r>
@@ -2840,13 +2809,8 @@
           <w:numId w:val="14"/>
         </w:numPr>
       </w:pPr>
-      <w:proofErr w:type="spellStart"/>
-      <w:r>
-        <w:t>Uid</w:t>
-      </w:r>
-      <w:proofErr w:type="spellEnd"/>
-      <w:r>
-        <w:t xml:space="preserve"> –</w:t>
+      <w:r>
+        <w:t>Uid –</w:t>
       </w:r>
       <w:r>
         <w:t xml:space="preserve"> </w:t>
@@ -3108,11 +3072,9 @@
           <w:lang w:val="ru-RU"/>
         </w:rPr>
       </w:pPr>
-      <w:proofErr w:type="spellStart"/>
       <w:r>
         <w:t>IntegerOption</w:t>
       </w:r>
-      <w:proofErr w:type="spellEnd"/>
       <w:r>
         <w:t xml:space="preserve">: </w:t>
       </w:r>
@@ -4198,13 +4160,8 @@
           <w:lang w:val="ru-RU"/>
         </w:rPr>
       </w:pPr>
-      <w:proofErr w:type="spellStart"/>
-      <w:r>
-        <w:t>FactSet</w:t>
-      </w:r>
-      <w:proofErr w:type="spellEnd"/>
-      <w:r>
-        <w:t xml:space="preserve"> is a sequence of ordered Facts. </w:t>
+      <w:r>
+        <w:t xml:space="preserve">FactSet is a sequence of ordered Facts. </w:t>
       </w:r>
       <w:r>
         <w:rPr>
@@ -4327,47 +4284,11 @@
       <w:r>
         <w:t xml:space="preserve"> </w:t>
       </w:r>
-      <w:proofErr w:type="spellStart"/>
-      <w:r>
-        <w:rPr>
-          <w:i/>
-        </w:rPr>
-        <w:t>Пример</w:t>
-      </w:r>
-      <w:proofErr w:type="spellEnd"/>
-      <w:r>
-        <w:rPr>
-          <w:i/>
-        </w:rPr>
-        <w:t xml:space="preserve"> </w:t>
-      </w:r>
-      <w:proofErr w:type="spellStart"/>
-      <w:r>
-        <w:rPr>
-          <w:i/>
-        </w:rPr>
-        <w:t>квази-спецификации</w:t>
-      </w:r>
-      <w:proofErr w:type="spellEnd"/>
-      <w:r>
-        <w:rPr>
-          <w:i/>
-        </w:rPr>
-        <w:t xml:space="preserve"> </w:t>
-      </w:r>
-      <w:proofErr w:type="spellStart"/>
-      <w:r>
-        <w:rPr>
-          <w:i/>
-        </w:rPr>
-        <w:t>Атрибутов</w:t>
-      </w:r>
-      <w:proofErr w:type="spellEnd"/>
-      <w:r>
-        <w:rPr>
-          <w:i/>
-        </w:rPr>
-        <w:t>.</w:t>
+      <w:r>
+        <w:rPr>
+          <w:i/>
+        </w:rPr>
+        <w:t>Пример квази-спецификации Атрибутов.</w:t>
       </w:r>
     </w:p>
     <w:p>
@@ -4594,7 +4515,6 @@
         </w:rPr>
         <w:t xml:space="preserve"> Name[Russian]: </w:t>
       </w:r>
-      <w:proofErr w:type="spellStart"/>
       <w:r>
         <w:rPr>
           <w:b/>
@@ -4604,7 +4524,6 @@
         </w:rPr>
         <w:t>Русский</w:t>
       </w:r>
-      <w:proofErr w:type="spellEnd"/>
     </w:p>
     <w:p>
       <w:pPr>
@@ -4620,33 +4539,8 @@
           <w:sz w:val="16"/>
           <w:szCs w:val="16"/>
         </w:rPr>
-        <w:t xml:space="preserve"> Description[Russian]: </w:t>
-      </w:r>
-      <w:proofErr w:type="spellStart"/>
-      <w:r>
-        <w:rPr>
-          <w:sz w:val="16"/>
-          <w:szCs w:val="16"/>
-        </w:rPr>
-        <w:t>Русский</w:t>
-      </w:r>
-      <w:proofErr w:type="spellEnd"/>
-      <w:r>
-        <w:rPr>
-          <w:sz w:val="16"/>
-          <w:szCs w:val="16"/>
-        </w:rPr>
-        <w:t xml:space="preserve"> </w:t>
-      </w:r>
-      <w:proofErr w:type="spellStart"/>
-      <w:r>
-        <w:rPr>
-          <w:sz w:val="16"/>
-          <w:szCs w:val="16"/>
-        </w:rPr>
-        <w:t>язык</w:t>
-      </w:r>
-      <w:proofErr w:type="spellEnd"/>
+        <w:t xml:space="preserve"> Description[Russian]: Русский язык</w:t>
+      </w:r>
     </w:p>
     <w:p>
       <w:pPr>
@@ -4672,7 +4566,6 @@
         </w:rPr>
         <w:t xml:space="preserve">: </w:t>
       </w:r>
-      <w:proofErr w:type="spellStart"/>
       <w:r>
         <w:rPr>
           <w:sz w:val="16"/>
@@ -4680,7 +4573,6 @@
         </w:rPr>
         <w:t>Фраза</w:t>
       </w:r>
-      <w:proofErr w:type="spellEnd"/>
     </w:p>
     <w:p>
       <w:pPr>
@@ -4740,7 +4632,6 @@
         </w:rPr>
         <w:t xml:space="preserve"> Name[Russian]: </w:t>
       </w:r>
-      <w:proofErr w:type="spellStart"/>
       <w:r>
         <w:rPr>
           <w:b/>
@@ -4750,7 +4641,6 @@
         </w:rPr>
         <w:t>Пользователь</w:t>
       </w:r>
-      <w:proofErr w:type="spellEnd"/>
     </w:p>
     <w:p>
       <w:pPr>
@@ -5486,7 +5376,6 @@
         </w:rPr>
         <w:t xml:space="preserve"> Name[Russian]: </w:t>
       </w:r>
-      <w:proofErr w:type="spellStart"/>
       <w:r>
         <w:rPr>
           <w:b/>
@@ -5496,7 +5385,6 @@
         </w:rPr>
         <w:t>Гость</w:t>
       </w:r>
-      <w:proofErr w:type="spellEnd"/>
     </w:p>
     <w:p>
       <w:pPr>
@@ -5564,7 +5452,6 @@
         </w:rPr>
         <w:t xml:space="preserve"> Name[Russian]: </w:t>
       </w:r>
-      <w:proofErr w:type="spellStart"/>
       <w:r>
         <w:rPr>
           <w:b/>
@@ -5574,7 +5461,6 @@
         </w:rPr>
         <w:t>Модератор</w:t>
       </w:r>
-      <w:proofErr w:type="spellEnd"/>
     </w:p>
     <w:p>
       <w:pPr>
@@ -5702,19 +5588,11 @@
         </w:rPr>
         <w:t xml:space="preserve"> </w:t>
       </w:r>
-      <w:proofErr w:type="spellStart"/>
-      <w:r>
-        <w:rPr>
-          <w:i/>
-        </w:rPr>
-        <w:t>квази</w:t>
-      </w:r>
-      <w:proofErr w:type="spellEnd"/>
-      <w:r>
-        <w:rPr>
-          <w:i/>
-        </w:rPr>
-        <w:t>-</w:t>
+      <w:r>
+        <w:rPr>
+          <w:i/>
+        </w:rPr>
+        <w:t>квази-</w:t>
       </w:r>
       <w:r>
         <w:rPr>
@@ -5791,7 +5669,6 @@
         </w:rPr>
         <w:t xml:space="preserve">Name[English]: </w:t>
       </w:r>
-      <w:proofErr w:type="spellStart"/>
       <w:r>
         <w:rPr>
           <w:b/>
@@ -5800,7 +5677,6 @@
         </w:rPr>
         <w:t>FactAdmin</w:t>
       </w:r>
-      <w:proofErr w:type="spellEnd"/>
     </w:p>
     <w:p>
       <w:pPr>
@@ -5835,7 +5711,6 @@
         </w:rPr>
         <w:t xml:space="preserve"> Name[Russian]: </w:t>
       </w:r>
-      <w:proofErr w:type="spellStart"/>
       <w:r>
         <w:rPr>
           <w:b/>
@@ -5845,7 +5720,6 @@
         </w:rPr>
         <w:t>Факт-админ</w:t>
       </w:r>
-      <w:proofErr w:type="spellEnd"/>
     </w:p>
     <w:p>
       <w:pPr>
@@ -5989,11 +5863,9 @@
           <w:numId w:val="17"/>
         </w:numPr>
       </w:pPr>
-      <w:proofErr w:type="spellStart"/>
       <w:r>
         <w:t>fn_MakePathItem</w:t>
       </w:r>
-      <w:proofErr w:type="spellEnd"/>
       <w:r>
         <w:t>(</w:t>
       </w:r>
@@ -6012,11 +5884,9 @@
           <w:numId w:val="17"/>
         </w:numPr>
       </w:pPr>
-      <w:proofErr w:type="spellStart"/>
       <w:r>
         <w:t>fn_FindValueType</w:t>
       </w:r>
-      <w:proofErr w:type="spellEnd"/>
       <w:r>
         <w:t>(</w:t>
       </w:r>
@@ -6035,96 +5905,36 @@
           <w:numId w:val="17"/>
         </w:numPr>
       </w:pPr>
-      <w:proofErr w:type="spellStart"/>
-      <w:r>
-        <w:t>p_PhraseTranslation_</w:t>
-      </w:r>
-      <w:proofErr w:type="gramStart"/>
-      <w:r>
-        <w:t>Save</w:t>
-      </w:r>
-      <w:proofErr w:type="spellEnd"/>
+      <w:r>
+        <w:t>p_PhraseTranslation_Save</w:t>
+      </w:r>
       <w:r>
         <w:t>(</w:t>
       </w:r>
-      <w:proofErr w:type="spellStart"/>
-      <w:proofErr w:type="gramEnd"/>
-      <w:r>
-        <w:t>translationID</w:t>
-      </w:r>
-      <w:proofErr w:type="spellEnd"/>
-      <w:r>
-        <w:t xml:space="preserve"> out</w:t>
+      <w:r>
+        <w:t>translationID out</w:t>
       </w:r>
       <w:r>
         <w:t xml:space="preserve">, </w:t>
       </w:r>
-      <w:proofErr w:type="spellStart"/>
       <w:r>
         <w:t>phraseID</w:t>
       </w:r>
-      <w:proofErr w:type="spellEnd"/>
       <w:r>
         <w:t xml:space="preserve">, </w:t>
       </w:r>
-      <w:proofErr w:type="spellStart"/>
       <w:r>
         <w:t>translationValue</w:t>
       </w:r>
-      <w:proofErr w:type="spellEnd"/>
       <w:r>
         <w:t xml:space="preserve">, </w:t>
       </w:r>
-      <w:proofErr w:type="spellStart"/>
-      <w:r>
-        <w:rPr>
-          <w:i/>
-        </w:rPr>
-        <w:t>languageID</w:t>
-      </w:r>
-      <w:proofErr w:type="spellEnd"/>
-      <w:r>
-        <w:rPr>
-          <w:i/>
-        </w:rPr>
-        <w:t xml:space="preserve">, </w:t>
-      </w:r>
-      <w:proofErr w:type="spellStart"/>
-      <w:r>
-        <w:rPr>
-          <w:i/>
-        </w:rPr>
-        <w:t>creatorID</w:t>
-      </w:r>
-      <w:proofErr w:type="spellEnd"/>
-      <w:r>
-        <w:rPr>
-          <w:i/>
-        </w:rPr>
-        <w:t xml:space="preserve">, </w:t>
-      </w:r>
-      <w:proofErr w:type="spellStart"/>
-      <w:r>
-        <w:rPr>
-          <w:i/>
-        </w:rPr>
-        <w:t>newPhraseUid</w:t>
-      </w:r>
-      <w:proofErr w:type="spellEnd"/>
-      <w:r>
-        <w:rPr>
-          <w:i/>
-        </w:rPr>
-        <w:t xml:space="preserve">, </w:t>
-      </w:r>
-      <w:proofErr w:type="spellStart"/>
-      <w:r>
-        <w:rPr>
-          <w:i/>
-        </w:rPr>
-        <w:t>newTranslationUid</w:t>
-      </w:r>
-      <w:proofErr w:type="spellEnd"/>
+      <w:r>
+        <w:rPr>
+          <w:i/>
+        </w:rPr>
+        <w:t>languageID, creatorID, newPhraseUid, newTranslationUid</w:t>
+      </w:r>
       <w:r>
         <w:t>)</w:t>
       </w:r>
@@ -6137,102 +5947,45 @@
           <w:numId w:val="17"/>
         </w:numPr>
       </w:pPr>
-      <w:proofErr w:type="spellStart"/>
-      <w:r>
-        <w:t>p_AttributePath_</w:t>
-      </w:r>
-      <w:proofErr w:type="gramStart"/>
-      <w:r>
-        <w:t>Save</w:t>
-      </w:r>
-      <w:proofErr w:type="spellEnd"/>
+      <w:r>
+        <w:t>p_AttributePath_Save</w:t>
+      </w:r>
       <w:r>
         <w:t>(</w:t>
       </w:r>
-      <w:proofErr w:type="spellStart"/>
-      <w:proofErr w:type="gramEnd"/>
       <w:r>
         <w:t>attributeID</w:t>
       </w:r>
-      <w:proofErr w:type="spellEnd"/>
       <w:r>
         <w:t xml:space="preserve">, </w:t>
       </w:r>
-      <w:proofErr w:type="spellStart"/>
       <w:r>
         <w:t>attrBaseNameList</w:t>
       </w:r>
-      <w:proofErr w:type="spellEnd"/>
       <w:r>
         <w:t xml:space="preserve">, </w:t>
       </w:r>
-      <w:proofErr w:type="spellStart"/>
-      <w:r>
-        <w:rPr>
-          <w:i/>
-        </w:rPr>
-        <w:t>languageID</w:t>
-      </w:r>
-      <w:proofErr w:type="spellEnd"/>
-      <w:r>
-        <w:rPr>
-          <w:i/>
-        </w:rPr>
-        <w:t>,</w:t>
-      </w:r>
-      <w:r>
-        <w:rPr>
-          <w:i/>
-        </w:rPr>
-        <w:t xml:space="preserve"> </w:t>
-      </w:r>
-      <w:proofErr w:type="spellStart"/>
-      <w:r>
-        <w:rPr>
-          <w:i/>
-        </w:rPr>
-        <w:t>optionDisplay</w:t>
-      </w:r>
-      <w:proofErr w:type="spellEnd"/>
-      <w:r>
-        <w:rPr>
-          <w:i/>
-        </w:rPr>
+      <w:r>
+        <w:rPr>
+          <w:i/>
+        </w:rPr>
+        <w:t>languageID,</w:t>
+      </w:r>
+      <w:r>
+        <w:rPr>
+          <w:i/>
+        </w:rPr>
+        <w:t xml:space="preserve"> optionDisplay, optionValues</w:t>
+      </w:r>
+      <w:r>
         <w:t xml:space="preserve">, </w:t>
       </w:r>
-      <w:proofErr w:type="spellStart"/>
-      <w:r>
-        <w:rPr>
-          <w:i/>
-        </w:rPr>
-        <w:t>optionValues</w:t>
-      </w:r>
-      <w:proofErr w:type="spellEnd"/>
-      <w:r>
-        <w:t xml:space="preserve">, </w:t>
-      </w:r>
-      <w:proofErr w:type="spellStart"/>
-      <w:r>
-        <w:rPr>
-          <w:i/>
-        </w:rPr>
-        <w:t>creatorID</w:t>
-      </w:r>
-      <w:proofErr w:type="spellEnd"/>
-      <w:r>
-        <w:rPr>
-          <w:i/>
-        </w:rPr>
-        <w:t xml:space="preserve">, </w:t>
-      </w:r>
-      <w:proofErr w:type="spellStart"/>
-      <w:r>
-        <w:rPr>
-          <w:i/>
-        </w:rPr>
-        <w:t>uidNewAttributePath</w:t>
-      </w:r>
-      <w:proofErr w:type="spellEnd"/>
+      <w:r>
+        <w:rPr>
+          <w:i/>
+        </w:rPr>
+        <w:t>creatorID, uidNewAttributePath</w:t>
+      </w:r>
       <w:r>
         <w:t>)</w:t>
       </w:r>
@@ -6245,123 +5998,48 @@
           <w:numId w:val="17"/>
         </w:numPr>
       </w:pPr>
-      <w:proofErr w:type="spellStart"/>
-      <w:r>
-        <w:t>p_Attribute_</w:t>
-      </w:r>
-      <w:proofErr w:type="gramStart"/>
-      <w:r>
-        <w:t>Save</w:t>
-      </w:r>
-      <w:proofErr w:type="spellEnd"/>
+      <w:r>
+        <w:t>p_Attribute_Save</w:t>
+      </w:r>
       <w:r>
         <w:t>(</w:t>
       </w:r>
-      <w:proofErr w:type="spellStart"/>
-      <w:proofErr w:type="gramEnd"/>
       <w:r>
         <w:t>attributeID</w:t>
       </w:r>
-      <w:proofErr w:type="spellEnd"/>
       <w:r>
         <w:t xml:space="preserve">, </w:t>
       </w:r>
-      <w:proofErr w:type="spellStart"/>
       <w:r>
         <w:t>languageID</w:t>
       </w:r>
-      <w:proofErr w:type="spellEnd"/>
       <w:r>
         <w:t xml:space="preserve">, </w:t>
       </w:r>
-      <w:proofErr w:type="spellStart"/>
       <w:r>
         <w:t>attrName</w:t>
       </w:r>
-      <w:proofErr w:type="spellEnd"/>
       <w:r>
         <w:t xml:space="preserve">, </w:t>
       </w:r>
-      <w:proofErr w:type="spellStart"/>
       <w:r>
         <w:t>creatorID</w:t>
       </w:r>
-      <w:proofErr w:type="spellEnd"/>
       <w:r>
         <w:t xml:space="preserve">, </w:t>
       </w:r>
-      <w:proofErr w:type="spellStart"/>
       <w:r>
         <w:t>attrBaseNameList</w:t>
       </w:r>
-      <w:proofErr w:type="spellEnd"/>
       <w:r>
         <w:t xml:space="preserve">, </w:t>
       </w:r>
-      <w:proofErr w:type="spellStart"/>
-      <w:r>
-        <w:rPr>
-          <w:i/>
-        </w:rPr>
-        <w:t>attrTitle</w:t>
-      </w:r>
-      <w:proofErr w:type="spellEnd"/>
-      <w:r>
-        <w:rPr>
-          <w:i/>
-        </w:rPr>
-        <w:t xml:space="preserve">, </w:t>
-      </w:r>
-      <w:proofErr w:type="spellStart"/>
-      <w:r>
-        <w:rPr>
-          <w:i/>
-        </w:rPr>
-        <w:t>attrDescription</w:t>
-      </w:r>
-      <w:proofErr w:type="spellEnd"/>
-      <w:r>
-        <w:rPr>
-          <w:i/>
-        </w:rPr>
-        <w:t xml:space="preserve">, </w:t>
-      </w:r>
-      <w:proofErr w:type="spellStart"/>
-      <w:r>
-        <w:rPr>
-          <w:i/>
-        </w:rPr>
-        <w:t>optionDisplay</w:t>
-      </w:r>
-      <w:proofErr w:type="spellEnd"/>
-      <w:r>
-        <w:rPr>
-          <w:i/>
-        </w:rPr>
-        <w:t xml:space="preserve">, </w:t>
-      </w:r>
-      <w:proofErr w:type="spellStart"/>
-      <w:r>
-        <w:rPr>
-          <w:i/>
-        </w:rPr>
-        <w:t>optionValues</w:t>
-      </w:r>
-      <w:proofErr w:type="spellEnd"/>
-      <w:r>
-        <w:rPr>
-          <w:i/>
-        </w:rPr>
-        <w:t xml:space="preserve">, </w:t>
-      </w:r>
-      <w:proofErr w:type="spellStart"/>
-      <w:r>
-        <w:rPr>
-          <w:i/>
-        </w:rPr>
-        <w:t>uidNewAttribute</w:t>
-      </w:r>
-      <w:proofErr w:type="spellEnd"/>
+      <w:r>
+        <w:rPr>
+          <w:i/>
+        </w:rPr>
+        <w:t>attrTitle, attrDescription, optionDisplay, optionValues, uidNewAttribute</w:t>
+      </w:r>
       <w:r>
         <w:t>)</w:t>
       </w:r>
@@ -6374,54 +6052,39 @@
           <w:numId w:val="17"/>
         </w:numPr>
       </w:pPr>
-      <w:proofErr w:type="spellStart"/>
-      <w:r>
-        <w:t>p_Attribute_</w:t>
-      </w:r>
-      <w:proofErr w:type="gramStart"/>
-      <w:r>
-        <w:t>Import</w:t>
-      </w:r>
-      <w:proofErr w:type="spellEnd"/>
+      <w:r>
+        <w:t>p_Attribute_Import</w:t>
+      </w:r>
       <w:r>
         <w:t>(</w:t>
       </w:r>
-      <w:proofErr w:type="spellStart"/>
-      <w:proofErr w:type="gramEnd"/>
       <w:r>
         <w:t>languageID</w:t>
       </w:r>
-      <w:proofErr w:type="spellEnd"/>
       <w:r>
         <w:t xml:space="preserve">, </w:t>
       </w:r>
-      <w:proofErr w:type="spellStart"/>
       <w:r>
         <w:t>skipFirstLineCount</w:t>
       </w:r>
-      <w:proofErr w:type="spellEnd"/>
       <w:r>
         <w:t xml:space="preserve">, </w:t>
       </w:r>
-      <w:proofErr w:type="spellStart"/>
       <w:r>
         <w:t>attrText</w:t>
       </w:r>
-      <w:proofErr w:type="spellEnd"/>
       <w:r>
         <w:t>,</w:t>
       </w:r>
       <w:r>
         <w:t xml:space="preserve"> </w:t>
       </w:r>
-      <w:proofErr w:type="spellStart"/>
       <w:r>
         <w:rPr>
           <w:i/>
         </w:rPr>
         <w:t>creatorID</w:t>
       </w:r>
-      <w:proofErr w:type="spellEnd"/>
       <w:r>
         <w:t>)</w:t>
       </w:r>
@@ -6434,79 +6097,36 @@
           <w:numId w:val="17"/>
         </w:numPr>
       </w:pPr>
-      <w:proofErr w:type="spellStart"/>
-      <w:r>
-        <w:t>p_FactAttribute_</w:t>
-      </w:r>
-      <w:proofErr w:type="gramStart"/>
-      <w:r>
-        <w:t>Modify</w:t>
-      </w:r>
-      <w:proofErr w:type="spellEnd"/>
+      <w:r>
+        <w:t>p_FactAttribute_Modify</w:t>
+      </w:r>
       <w:r>
         <w:t>(</w:t>
       </w:r>
-      <w:proofErr w:type="spellStart"/>
-      <w:proofErr w:type="gramEnd"/>
       <w:r>
         <w:t>factAttributeID</w:t>
       </w:r>
-      <w:proofErr w:type="spellEnd"/>
       <w:r>
         <w:t xml:space="preserve">, </w:t>
       </w:r>
-      <w:proofErr w:type="spellStart"/>
       <w:r>
         <w:t>attributeID</w:t>
       </w:r>
-      <w:proofErr w:type="spellEnd"/>
       <w:r>
         <w:t xml:space="preserve">, </w:t>
       </w:r>
-      <w:proofErr w:type="spellStart"/>
       <w:r>
         <w:t>attributeValue</w:t>
       </w:r>
-      <w:proofErr w:type="spellEnd"/>
       <w:r>
         <w:t xml:space="preserve">, </w:t>
       </w:r>
-      <w:proofErr w:type="spellStart"/>
-      <w:r>
-        <w:rPr>
-          <w:i/>
-        </w:rPr>
-        <w:t>valueType</w:t>
-      </w:r>
-      <w:proofErr w:type="spellEnd"/>
-      <w:r>
-        <w:rPr>
-          <w:i/>
-        </w:rPr>
-        <w:t xml:space="preserve">, </w:t>
-      </w:r>
-      <w:proofErr w:type="spellStart"/>
-      <w:r>
-        <w:rPr>
-          <w:i/>
-        </w:rPr>
-        <w:t>languageID</w:t>
-      </w:r>
-      <w:proofErr w:type="spellEnd"/>
-      <w:r>
-        <w:rPr>
-          <w:i/>
-        </w:rPr>
-        <w:t xml:space="preserve">, </w:t>
-      </w:r>
-      <w:proofErr w:type="spellStart"/>
-      <w:r>
-        <w:rPr>
-          <w:i/>
-        </w:rPr>
-        <w:t>creatorID</w:t>
-      </w:r>
-      <w:proofErr w:type="spellEnd"/>
+      <w:r>
+        <w:rPr>
+          <w:i/>
+        </w:rPr>
+        <w:t>valueType, languageID, creatorID</w:t>
+      </w:r>
       <w:r>
         <w:t>)</w:t>
       </w:r>
@@ -6519,73 +6139,42 @@
           <w:numId w:val="17"/>
         </w:numPr>
       </w:pPr>
-      <w:proofErr w:type="spellStart"/>
-      <w:r>
-        <w:t>p_FactAttribute_</w:t>
-      </w:r>
-      <w:proofErr w:type="gramStart"/>
-      <w:r>
-        <w:t>Save</w:t>
-      </w:r>
-      <w:proofErr w:type="spellEnd"/>
+      <w:r>
+        <w:t>p_FactAttribute_Save</w:t>
+      </w:r>
       <w:r>
         <w:t>(</w:t>
       </w:r>
-      <w:proofErr w:type="spellStart"/>
-      <w:proofErr w:type="gramEnd"/>
       <w:r>
         <w:t>factAttributeID</w:t>
       </w:r>
-      <w:proofErr w:type="spellEnd"/>
       <w:r>
         <w:t xml:space="preserve">, </w:t>
       </w:r>
-      <w:proofErr w:type="spellStart"/>
       <w:r>
         <w:t>factID</w:t>
       </w:r>
-      <w:proofErr w:type="spellEnd"/>
       <w:r>
         <w:t xml:space="preserve">, </w:t>
       </w:r>
-      <w:proofErr w:type="spellStart"/>
       <w:r>
         <w:t>attributeList</w:t>
       </w:r>
-      <w:proofErr w:type="spellEnd"/>
       <w:r>
         <w:t xml:space="preserve">, </w:t>
       </w:r>
-      <w:proofErr w:type="spellStart"/>
       <w:r>
         <w:t>creatorID</w:t>
       </w:r>
-      <w:proofErr w:type="spellEnd"/>
       <w:r>
         <w:t xml:space="preserve">, </w:t>
       </w:r>
-      <w:proofErr w:type="spellStart"/>
-      <w:r>
-        <w:rPr>
-          <w:i/>
-        </w:rPr>
-        <w:t>languageID</w:t>
-      </w:r>
-      <w:proofErr w:type="spellEnd"/>
-      <w:r>
-        <w:rPr>
-          <w:i/>
-        </w:rPr>
-        <w:t xml:space="preserve">, </w:t>
-      </w:r>
-      <w:proofErr w:type="spellStart"/>
-      <w:r>
-        <w:rPr>
-          <w:i/>
-        </w:rPr>
-        <w:t>uidNewFactAttribute</w:t>
-      </w:r>
-      <w:proofErr w:type="spellEnd"/>
+      <w:r>
+        <w:rPr>
+          <w:i/>
+        </w:rPr>
+        <w:t>languageID, uidNewFactAttribute</w:t>
+      </w:r>
       <w:r>
         <w:t>)</w:t>
       </w:r>
@@ -6598,95 +6187,48 @@
           <w:numId w:val="17"/>
         </w:numPr>
       </w:pPr>
-      <w:proofErr w:type="spellStart"/>
-      <w:r>
-        <w:t>p_Fact_</w:t>
-      </w:r>
-      <w:proofErr w:type="gramStart"/>
-      <w:r>
-        <w:t>Save</w:t>
-      </w:r>
-      <w:proofErr w:type="spellEnd"/>
+      <w:r>
+        <w:t>p_Fact_Save</w:t>
+      </w:r>
       <w:r>
         <w:t>(</w:t>
       </w:r>
-      <w:proofErr w:type="spellStart"/>
-      <w:proofErr w:type="gramEnd"/>
       <w:r>
         <w:t>factID</w:t>
       </w:r>
-      <w:proofErr w:type="spellEnd"/>
       <w:r>
         <w:t xml:space="preserve">, </w:t>
       </w:r>
-      <w:proofErr w:type="spellStart"/>
       <w:r>
         <w:t>languageID</w:t>
       </w:r>
-      <w:proofErr w:type="spellEnd"/>
       <w:r>
         <w:t xml:space="preserve">, </w:t>
       </w:r>
-      <w:proofErr w:type="spellStart"/>
       <w:r>
         <w:t>factName</w:t>
       </w:r>
-      <w:proofErr w:type="spellEnd"/>
       <w:r>
         <w:t xml:space="preserve">, </w:t>
       </w:r>
-      <w:proofErr w:type="spellStart"/>
       <w:r>
         <w:t>creatorID</w:t>
       </w:r>
-      <w:proofErr w:type="spellEnd"/>
       <w:r>
         <w:t xml:space="preserve">, </w:t>
       </w:r>
-      <w:proofErr w:type="spellStart"/>
       <w:r>
         <w:t>attributeList</w:t>
       </w:r>
-      <w:proofErr w:type="spellEnd"/>
       <w:r>
         <w:t xml:space="preserve">, </w:t>
       </w:r>
-      <w:proofErr w:type="spellStart"/>
-      <w:r>
-        <w:rPr>
-          <w:i/>
-        </w:rPr>
-        <w:t>factTitle</w:t>
-      </w:r>
-      <w:proofErr w:type="spellEnd"/>
-      <w:r>
-        <w:rPr>
-          <w:i/>
-        </w:rPr>
-        <w:t xml:space="preserve">, </w:t>
-      </w:r>
-      <w:proofErr w:type="spellStart"/>
-      <w:r>
-        <w:rPr>
-          <w:i/>
-        </w:rPr>
-        <w:t>factDescription</w:t>
-      </w:r>
-      <w:proofErr w:type="spellEnd"/>
-      <w:r>
-        <w:rPr>
-          <w:i/>
-        </w:rPr>
-        <w:t xml:space="preserve">, </w:t>
-      </w:r>
-      <w:proofErr w:type="spellStart"/>
-      <w:r>
-        <w:rPr>
-          <w:i/>
-        </w:rPr>
-        <w:t>uidNewFact</w:t>
-      </w:r>
-      <w:proofErr w:type="spellEnd"/>
+      <w:r>
+        <w:rPr>
+          <w:i/>
+        </w:rPr>
+        <w:t>factTitle, factDescription, uidNewFact</w:t>
+      </w:r>
       <w:r>
         <w:t>)</w:t>
       </w:r>
@@ -6701,51 +6243,36 @@
         <w:spacing w:after="240"/>
         <w:ind w:left="1166"/>
       </w:pPr>
-      <w:proofErr w:type="spellStart"/>
-      <w:r>
-        <w:t>p_Fact_</w:t>
-      </w:r>
-      <w:proofErr w:type="gramStart"/>
-      <w:r>
-        <w:t>Import</w:t>
-      </w:r>
-      <w:proofErr w:type="spellEnd"/>
+      <w:r>
+        <w:t>p_Fact_Import</w:t>
+      </w:r>
       <w:r>
         <w:t>(</w:t>
       </w:r>
-      <w:proofErr w:type="spellStart"/>
-      <w:proofErr w:type="gramEnd"/>
       <w:r>
         <w:t>languageID</w:t>
       </w:r>
-      <w:proofErr w:type="spellEnd"/>
       <w:r>
         <w:t xml:space="preserve">, </w:t>
       </w:r>
-      <w:proofErr w:type="spellStart"/>
       <w:r>
         <w:t>skipFirstLineCount</w:t>
       </w:r>
-      <w:proofErr w:type="spellEnd"/>
       <w:r>
         <w:t xml:space="preserve">, </w:t>
       </w:r>
-      <w:proofErr w:type="spellStart"/>
       <w:r>
         <w:t>factText</w:t>
       </w:r>
-      <w:proofErr w:type="spellEnd"/>
       <w:r>
         <w:t xml:space="preserve">, </w:t>
       </w:r>
-      <w:proofErr w:type="spellStart"/>
       <w:r>
         <w:rPr>
           <w:i/>
         </w:rPr>
         <w:t>creatorID</w:t>
       </w:r>
-      <w:proofErr w:type="spellEnd"/>
       <w:r>
         <w:t>)</w:t>
       </w:r>
@@ -6839,17 +6366,7 @@
           <w:sz w:val="16"/>
           <w:szCs w:val="16"/>
         </w:rPr>
-        <w:t xml:space="preserve"> </w:t>
-      </w:r>
-      <w:proofErr w:type="spellStart"/>
-      <w:proofErr w:type="gramStart"/>
-      <w:r>
-        <w:rPr>
-          <w:rFonts w:cs="Consolas"/>
-          <w:sz w:val="16"/>
-          <w:szCs w:val="16"/>
-        </w:rPr>
-        <w:t>dbo</w:t>
+        <w:t xml:space="preserve"> dbo</w:t>
       </w:r>
       <w:r>
         <w:rPr>
@@ -6866,18 +6383,8 @@
           <w:sz w:val="16"/>
           <w:szCs w:val="16"/>
         </w:rPr>
-        <w:t>p</w:t>
-      </w:r>
-      <w:proofErr w:type="gramEnd"/>
-      <w:r>
-        <w:rPr>
-          <w:rFonts w:cs="Consolas"/>
-          <w:sz w:val="16"/>
-          <w:szCs w:val="16"/>
-        </w:rPr>
-        <w:t>_Fact_Import</w:t>
-      </w:r>
-      <w:proofErr w:type="spellEnd"/>
+        <w:t>p_Fact_Import</w:t>
+      </w:r>
       <w:r>
         <w:rPr>
           <w:rFonts w:cs="Consolas"/>
@@ -6921,37 +6428,15 @@
         </w:rPr>
         <w:t xml:space="preserve"> </w:t>
       </w:r>
-      <w:proofErr w:type="spellStart"/>
-      <w:r>
-        <w:rPr>
-          <w:rFonts w:cs="Consolas"/>
-          <w:color w:val="FF0000"/>
-          <w:sz w:val="16"/>
-          <w:szCs w:val="16"/>
-        </w:rPr>
-        <w:t>N'Columns</w:t>
-      </w:r>
-      <w:proofErr w:type="spellEnd"/>
-      <w:r>
-        <w:rPr>
-          <w:rFonts w:cs="Consolas"/>
-          <w:color w:val="FF0000"/>
-          <w:sz w:val="16"/>
-          <w:szCs w:val="16"/>
-        </w:rPr>
-        <w:t xml:space="preserve">: Name, Fact Attributes, Title, Description, </w:t>
-      </w:r>
-      <w:proofErr w:type="spellStart"/>
-      <w:r>
-        <w:rPr>
-          <w:rFonts w:cs="Consolas"/>
-          <w:color w:val="FF0000"/>
-          <w:sz w:val="16"/>
-          <w:szCs w:val="16"/>
-        </w:rPr>
-        <w:t>Uid</w:t>
-      </w:r>
-      <w:proofErr w:type="spellEnd"/>
+      <w:r>
+        <w:rPr>
+          <w:rFonts w:cs="Consolas"/>
+          <w:color w:val="FF0000"/>
+          <w:sz w:val="16"/>
+          <w:szCs w:val="16"/>
+        </w:rPr>
+        <w:t>N'Columns: Name, Fact Attributes, Title, Description, Uid</w:t>
+      </w:r>
     </w:p>
     <w:p>
       <w:pPr>
@@ -7085,17 +6570,7 @@
           <w:sz w:val="16"/>
           <w:szCs w:val="16"/>
         </w:rPr>
-        <w:t xml:space="preserve"> </w:t>
-      </w:r>
-      <w:proofErr w:type="spellStart"/>
-      <w:proofErr w:type="gramStart"/>
-      <w:r>
-        <w:rPr>
-          <w:rFonts w:cs="Consolas"/>
-          <w:sz w:val="16"/>
-          <w:szCs w:val="16"/>
-        </w:rPr>
-        <w:t>dbo</w:t>
+        <w:t xml:space="preserve"> dbo</w:t>
       </w:r>
       <w:r>
         <w:rPr>
@@ -7112,18 +6587,8 @@
           <w:sz w:val="16"/>
           <w:szCs w:val="16"/>
         </w:rPr>
-        <w:t>p</w:t>
-      </w:r>
-      <w:proofErr w:type="gramEnd"/>
-      <w:r>
-        <w:rPr>
-          <w:rFonts w:cs="Consolas"/>
-          <w:sz w:val="16"/>
-          <w:szCs w:val="16"/>
-        </w:rPr>
-        <w:t>_Fact_Import</w:t>
-      </w:r>
-      <w:proofErr w:type="spellEnd"/>
+        <w:t>p_Fact_Import</w:t>
+      </w:r>
       <w:r>
         <w:rPr>
           <w:rFonts w:cs="Consolas"/>
@@ -7167,37 +6632,15 @@
         </w:rPr>
         <w:t xml:space="preserve"> </w:t>
       </w:r>
-      <w:proofErr w:type="spellStart"/>
-      <w:r>
-        <w:rPr>
-          <w:rFonts w:cs="Consolas"/>
-          <w:color w:val="FF0000"/>
-          <w:sz w:val="16"/>
-          <w:szCs w:val="16"/>
-        </w:rPr>
-        <w:t>N'Columns</w:t>
-      </w:r>
-      <w:proofErr w:type="spellEnd"/>
-      <w:r>
-        <w:rPr>
-          <w:rFonts w:cs="Consolas"/>
-          <w:color w:val="FF0000"/>
-          <w:sz w:val="16"/>
-          <w:szCs w:val="16"/>
-        </w:rPr>
-        <w:t xml:space="preserve">: Name, Fact Attributes, Title, Description, </w:t>
-      </w:r>
-      <w:proofErr w:type="spellStart"/>
-      <w:r>
-        <w:rPr>
-          <w:rFonts w:cs="Consolas"/>
-          <w:color w:val="FF0000"/>
-          <w:sz w:val="16"/>
-          <w:szCs w:val="16"/>
-        </w:rPr>
-        <w:t>Uid</w:t>
-      </w:r>
-      <w:proofErr w:type="spellEnd"/>
+      <w:r>
+        <w:rPr>
+          <w:rFonts w:cs="Consolas"/>
+          <w:color w:val="FF0000"/>
+          <w:sz w:val="16"/>
+          <w:szCs w:val="16"/>
+        </w:rPr>
+        <w:t>N'Columns: Name, Fact Attributes, Title, Description, Uid</w:t>
+      </w:r>
     </w:p>
     <w:p>
       <w:pPr>
@@ -7371,17 +6814,7 @@
           <w:sz w:val="16"/>
           <w:szCs w:val="16"/>
         </w:rPr>
-        <w:t xml:space="preserve"> </w:t>
-      </w:r>
-      <w:proofErr w:type="spellStart"/>
-      <w:proofErr w:type="gramStart"/>
-      <w:r>
-        <w:rPr>
-          <w:rFonts w:cs="Consolas"/>
-          <w:sz w:val="16"/>
-          <w:szCs w:val="16"/>
-        </w:rPr>
-        <w:t>dbo</w:t>
+        <w:t xml:space="preserve"> dbo</w:t>
       </w:r>
       <w:r>
         <w:rPr>
@@ -7398,18 +6831,8 @@
           <w:sz w:val="16"/>
           <w:szCs w:val="16"/>
         </w:rPr>
-        <w:t>p</w:t>
-      </w:r>
-      <w:proofErr w:type="gramEnd"/>
-      <w:r>
-        <w:rPr>
-          <w:rFonts w:cs="Consolas"/>
-          <w:sz w:val="16"/>
-          <w:szCs w:val="16"/>
-        </w:rPr>
-        <w:t>_Attribute_Import</w:t>
-      </w:r>
-      <w:proofErr w:type="spellEnd"/>
+        <w:t>p_Attribute_Import</w:t>
+      </w:r>
       <w:r>
         <w:rPr>
           <w:rFonts w:cs="Consolas"/>
@@ -7461,77 +6884,15 @@
         </w:rPr>
         <w:t xml:space="preserve"> </w:t>
       </w:r>
-      <w:proofErr w:type="spellStart"/>
-      <w:r>
-        <w:rPr>
-          <w:rFonts w:cs="Consolas"/>
-          <w:color w:val="FF0000"/>
-          <w:sz w:val="16"/>
-          <w:szCs w:val="16"/>
-        </w:rPr>
-        <w:t>N'Columns</w:t>
-      </w:r>
-      <w:proofErr w:type="spellEnd"/>
-      <w:r>
-        <w:rPr>
-          <w:rFonts w:cs="Consolas"/>
-          <w:color w:val="FF0000"/>
-          <w:sz w:val="16"/>
-          <w:szCs w:val="16"/>
-        </w:rPr>
-        <w:t xml:space="preserve">: Name, Base Names, Title, Description, </w:t>
-      </w:r>
-      <w:proofErr w:type="spellStart"/>
-      <w:r>
-        <w:rPr>
-          <w:rFonts w:cs="Consolas"/>
-          <w:color w:val="FF0000"/>
-          <w:sz w:val="16"/>
-          <w:szCs w:val="16"/>
-        </w:rPr>
-        <w:t>OptionDisplay</w:t>
-      </w:r>
-      <w:proofErr w:type="spellEnd"/>
-      <w:r>
-        <w:rPr>
-          <w:rFonts w:cs="Consolas"/>
-          <w:color w:val="FF0000"/>
-          <w:sz w:val="16"/>
-          <w:szCs w:val="16"/>
-        </w:rPr>
-        <w:t xml:space="preserve">, </w:t>
-      </w:r>
-      <w:proofErr w:type="spellStart"/>
-      <w:r>
-        <w:rPr>
-          <w:rFonts w:cs="Consolas"/>
-          <w:color w:val="FF0000"/>
-          <w:sz w:val="16"/>
-          <w:szCs w:val="16"/>
-        </w:rPr>
-        <w:t>OptionValues</w:t>
-      </w:r>
-      <w:proofErr w:type="spellEnd"/>
-      <w:r>
-        <w:rPr>
-          <w:rFonts w:cs="Consolas"/>
-          <w:color w:val="FF0000"/>
-          <w:sz w:val="16"/>
-          <w:szCs w:val="16"/>
-        </w:rPr>
-        <w:t xml:space="preserve">, </w:t>
-      </w:r>
-      <w:proofErr w:type="spellStart"/>
-      <w:r>
-        <w:rPr>
-          <w:rFonts w:cs="Consolas"/>
-          <w:color w:val="FF0000"/>
-          <w:sz w:val="16"/>
-          <w:szCs w:val="16"/>
-        </w:rPr>
-        <w:t>Uid</w:t>
-      </w:r>
-      <w:proofErr w:type="spellEnd"/>
+      <w:r>
+        <w:rPr>
+          <w:rFonts w:cs="Consolas"/>
+          <w:color w:val="FF0000"/>
+          <w:sz w:val="16"/>
+          <w:szCs w:val="16"/>
+        </w:rPr>
+        <w:t>N'Columns: Name, Base Names, Title, Description, OptionDisplay, OptionValues, Uid</w:t>
+      </w:r>
     </w:p>
     <w:p>
       <w:pPr>
@@ -7572,18 +6933,8 @@
           <w:szCs w:val="16"/>
         </w:rPr>
         <w:tab/>
-      </w:r>
-      <w:proofErr w:type="spellStart"/>
-      <w:r>
-        <w:rPr>
-          <w:rFonts w:cs="Consolas"/>
-          <w:color w:val="FF0000"/>
-          <w:sz w:val="16"/>
-          <w:szCs w:val="16"/>
-        </w:rPr>
         <w:t>Phrase</w:t>
       </w:r>
-      <w:proofErr w:type="spellEnd"/>
       <w:r>
         <w:rPr>
           <w:rFonts w:cs="Consolas"/>
@@ -7807,17 +7158,7 @@
           <w:sz w:val="16"/>
           <w:szCs w:val="16"/>
         </w:rPr>
-        <w:t xml:space="preserve"> </w:t>
-      </w:r>
-      <w:proofErr w:type="spellStart"/>
-      <w:proofErr w:type="gramStart"/>
-      <w:r>
-        <w:rPr>
-          <w:rFonts w:cs="Consolas"/>
-          <w:sz w:val="16"/>
-          <w:szCs w:val="16"/>
-        </w:rPr>
-        <w:t>dbo</w:t>
+        <w:t xml:space="preserve"> dbo</w:t>
       </w:r>
       <w:r>
         <w:rPr>
@@ -7834,18 +7175,8 @@
           <w:sz w:val="16"/>
           <w:szCs w:val="16"/>
         </w:rPr>
-        <w:t>p</w:t>
-      </w:r>
-      <w:proofErr w:type="gramEnd"/>
-      <w:r>
-        <w:rPr>
-          <w:rFonts w:cs="Consolas"/>
-          <w:sz w:val="16"/>
-          <w:szCs w:val="16"/>
-        </w:rPr>
-        <w:t>_Fact_Import</w:t>
-      </w:r>
-      <w:proofErr w:type="spellEnd"/>
+        <w:t>p_Fact_Import</w:t>
+      </w:r>
       <w:r>
         <w:rPr>
           <w:rFonts w:cs="Consolas"/>
@@ -7897,37 +7228,15 @@
         </w:rPr>
         <w:t xml:space="preserve"> </w:t>
       </w:r>
-      <w:proofErr w:type="spellStart"/>
-      <w:r>
-        <w:rPr>
-          <w:rFonts w:cs="Consolas"/>
-          <w:color w:val="FF0000"/>
-          <w:sz w:val="16"/>
-          <w:szCs w:val="16"/>
-        </w:rPr>
-        <w:t>N'Columns</w:t>
-      </w:r>
-      <w:proofErr w:type="spellEnd"/>
-      <w:r>
-        <w:rPr>
-          <w:rFonts w:cs="Consolas"/>
-          <w:color w:val="FF0000"/>
-          <w:sz w:val="16"/>
-          <w:szCs w:val="16"/>
-        </w:rPr>
-        <w:t xml:space="preserve">: Name, Fact Attributes, Title, Description, </w:t>
-      </w:r>
-      <w:proofErr w:type="spellStart"/>
-      <w:r>
-        <w:rPr>
-          <w:rFonts w:cs="Consolas"/>
-          <w:color w:val="FF0000"/>
-          <w:sz w:val="16"/>
-          <w:szCs w:val="16"/>
-        </w:rPr>
-        <w:t>Uid</w:t>
-      </w:r>
-      <w:proofErr w:type="spellEnd"/>
+      <w:r>
+        <w:rPr>
+          <w:rFonts w:cs="Consolas"/>
+          <w:color w:val="FF0000"/>
+          <w:sz w:val="16"/>
+          <w:szCs w:val="16"/>
+        </w:rPr>
+        <w:t>N'Columns: Name, Fact Attributes, Title, Description, Uid</w:t>
+      </w:r>
     </w:p>
     <w:p>
       <w:pPr>
@@ -7979,26 +7288,7 @@
           <w:szCs w:val="16"/>
         </w:rPr>
         <w:tab/>
-      </w:r>
-      <w:proofErr w:type="spellStart"/>
-      <w:r>
-        <w:rPr>
-          <w:rFonts w:cs="Consolas"/>
-          <w:color w:val="FF0000"/>
-          <w:sz w:val="16"/>
-          <w:szCs w:val="16"/>
-        </w:rPr>
-        <w:t>English</w:t>
-      </w:r>
-      <w:proofErr w:type="spellEnd"/>
-      <w:r>
-        <w:rPr>
-          <w:rFonts w:cs="Consolas"/>
-          <w:color w:val="FF0000"/>
-          <w:sz w:val="16"/>
-          <w:szCs w:val="16"/>
-        </w:rPr>
-        <w:t xml:space="preserve"> Language</w:t>
+        <w:t>English Language</w:t>
       </w:r>
     </w:p>
     <w:p>
@@ -8051,26 +7341,7 @@
           <w:szCs w:val="16"/>
         </w:rPr>
         <w:tab/>
-      </w:r>
-      <w:proofErr w:type="spellStart"/>
-      <w:r>
-        <w:rPr>
-          <w:rFonts w:cs="Consolas"/>
-          <w:color w:val="FF0000"/>
-          <w:sz w:val="16"/>
-          <w:szCs w:val="16"/>
-        </w:rPr>
-        <w:t>Russian</w:t>
-      </w:r>
-      <w:proofErr w:type="spellEnd"/>
-      <w:r>
-        <w:rPr>
-          <w:rFonts w:cs="Consolas"/>
-          <w:color w:val="FF0000"/>
-          <w:sz w:val="16"/>
-          <w:szCs w:val="16"/>
-        </w:rPr>
-        <w:t xml:space="preserve"> Language</w:t>
+        <w:t>Russian Language</w:t>
       </w:r>
     </w:p>
     <w:p>
@@ -8252,17 +7523,7 @@
           <w:sz w:val="16"/>
           <w:szCs w:val="16"/>
         </w:rPr>
-        <w:t xml:space="preserve"> </w:t>
-      </w:r>
-      <w:proofErr w:type="spellStart"/>
-      <w:proofErr w:type="gramStart"/>
-      <w:r>
-        <w:rPr>
-          <w:rFonts w:cs="Consolas"/>
-          <w:sz w:val="16"/>
-          <w:szCs w:val="16"/>
-        </w:rPr>
-        <w:t>dbo</w:t>
+        <w:t xml:space="preserve"> dbo</w:t>
       </w:r>
       <w:r>
         <w:rPr>
@@ -8279,18 +7540,8 @@
           <w:sz w:val="16"/>
           <w:szCs w:val="16"/>
         </w:rPr>
-        <w:t>p</w:t>
-      </w:r>
-      <w:proofErr w:type="gramEnd"/>
-      <w:r>
-        <w:rPr>
-          <w:rFonts w:cs="Consolas"/>
-          <w:sz w:val="16"/>
-          <w:szCs w:val="16"/>
-        </w:rPr>
-        <w:t>_Fact_Import</w:t>
-      </w:r>
-      <w:proofErr w:type="spellEnd"/>
+        <w:t>p_Fact_Import</w:t>
+      </w:r>
       <w:r>
         <w:rPr>
           <w:rFonts w:cs="Consolas"/>
@@ -8342,125 +7593,14 @@
         </w:rPr>
         <w:t xml:space="preserve"> </w:t>
       </w:r>
-      <w:proofErr w:type="spellStart"/>
-      <w:r>
-        <w:rPr>
-          <w:rFonts w:cs="Consolas"/>
-          <w:color w:val="FF0000"/>
-          <w:sz w:val="16"/>
-          <w:szCs w:val="16"/>
-        </w:rPr>
-        <w:t>N'Columns</w:t>
-      </w:r>
-      <w:proofErr w:type="spellEnd"/>
-      <w:r>
-        <w:rPr>
-          <w:rFonts w:cs="Consolas"/>
-          <w:color w:val="FF0000"/>
-          <w:sz w:val="16"/>
-          <w:szCs w:val="16"/>
-        </w:rPr>
-        <w:t xml:space="preserve">: </w:t>
-      </w:r>
-      <w:proofErr w:type="spellStart"/>
-      <w:r>
-        <w:rPr>
-          <w:rFonts w:cs="Consolas"/>
-          <w:color w:val="FF0000"/>
-          <w:sz w:val="16"/>
-          <w:szCs w:val="16"/>
-        </w:rPr>
-        <w:t>Имя</w:t>
-      </w:r>
-      <w:proofErr w:type="spellEnd"/>
-      <w:r>
-        <w:rPr>
-          <w:rFonts w:cs="Consolas"/>
-          <w:color w:val="FF0000"/>
-          <w:sz w:val="16"/>
-          <w:szCs w:val="16"/>
-        </w:rPr>
-        <w:t xml:space="preserve">, </w:t>
-      </w:r>
-      <w:proofErr w:type="spellStart"/>
-      <w:r>
-        <w:rPr>
-          <w:rFonts w:cs="Consolas"/>
-          <w:color w:val="FF0000"/>
-          <w:sz w:val="16"/>
-          <w:szCs w:val="16"/>
-        </w:rPr>
-        <w:t>Аттрибуты</w:t>
-      </w:r>
-      <w:proofErr w:type="spellEnd"/>
-      <w:r>
-        <w:rPr>
-          <w:rFonts w:cs="Consolas"/>
-          <w:color w:val="FF0000"/>
-          <w:sz w:val="16"/>
-          <w:szCs w:val="16"/>
-        </w:rPr>
-        <w:t xml:space="preserve"> </w:t>
-      </w:r>
-      <w:proofErr w:type="spellStart"/>
-      <w:r>
-        <w:rPr>
-          <w:rFonts w:cs="Consolas"/>
-          <w:color w:val="FF0000"/>
-          <w:sz w:val="16"/>
-          <w:szCs w:val="16"/>
-        </w:rPr>
-        <w:t>фактов</w:t>
-      </w:r>
-      <w:proofErr w:type="spellEnd"/>
-      <w:r>
-        <w:rPr>
-          <w:rFonts w:cs="Consolas"/>
-          <w:color w:val="FF0000"/>
-          <w:sz w:val="16"/>
-          <w:szCs w:val="16"/>
-        </w:rPr>
-        <w:t xml:space="preserve">, </w:t>
-      </w:r>
-      <w:proofErr w:type="spellStart"/>
-      <w:r>
-        <w:rPr>
-          <w:rFonts w:cs="Consolas"/>
-          <w:color w:val="FF0000"/>
-          <w:sz w:val="16"/>
-          <w:szCs w:val="16"/>
-        </w:rPr>
-        <w:t>Титул</w:t>
-      </w:r>
-      <w:proofErr w:type="spellEnd"/>
-      <w:r>
-        <w:rPr>
-          <w:rFonts w:cs="Consolas"/>
-          <w:color w:val="FF0000"/>
-          <w:sz w:val="16"/>
-          <w:szCs w:val="16"/>
-        </w:rPr>
-        <w:t xml:space="preserve">, </w:t>
-      </w:r>
-      <w:proofErr w:type="spellStart"/>
-      <w:r>
-        <w:rPr>
-          <w:rFonts w:cs="Consolas"/>
-          <w:color w:val="FF0000"/>
-          <w:sz w:val="16"/>
-          <w:szCs w:val="16"/>
-        </w:rPr>
-        <w:t>Описание</w:t>
-      </w:r>
-      <w:proofErr w:type="spellEnd"/>
-      <w:r>
-        <w:rPr>
-          <w:rFonts w:cs="Consolas"/>
-          <w:color w:val="FF0000"/>
-          <w:sz w:val="16"/>
-          <w:szCs w:val="16"/>
-        </w:rPr>
-        <w:t>, ГУН</w:t>
+      <w:r>
+        <w:rPr>
+          <w:rFonts w:cs="Consolas"/>
+          <w:color w:val="FF0000"/>
+          <w:sz w:val="16"/>
+          <w:szCs w:val="16"/>
+        </w:rPr>
+        <w:t>N'Columns: Имя, Аттрибуты фактов, Титул, Описание, ГУН</w:t>
       </w:r>
     </w:p>
     <w:p>
@@ -8762,17 +7902,7 @@
           <w:sz w:val="16"/>
           <w:szCs w:val="16"/>
         </w:rPr>
-        <w:t xml:space="preserve"> </w:t>
-      </w:r>
-      <w:proofErr w:type="spellStart"/>
-      <w:proofErr w:type="gramStart"/>
-      <w:r>
-        <w:rPr>
-          <w:rFonts w:cs="Consolas"/>
-          <w:sz w:val="16"/>
-          <w:szCs w:val="16"/>
-        </w:rPr>
-        <w:t>dbo</w:t>
+        <w:t xml:space="preserve"> dbo</w:t>
       </w:r>
       <w:r>
         <w:rPr>
@@ -8789,18 +7919,8 @@
           <w:sz w:val="16"/>
           <w:szCs w:val="16"/>
         </w:rPr>
-        <w:t>p</w:t>
-      </w:r>
-      <w:proofErr w:type="gramEnd"/>
-      <w:r>
-        <w:rPr>
-          <w:rFonts w:cs="Consolas"/>
-          <w:sz w:val="16"/>
-          <w:szCs w:val="16"/>
-        </w:rPr>
-        <w:t>_Attribute_Import</w:t>
-      </w:r>
-      <w:proofErr w:type="spellEnd"/>
+        <w:t>p_Attribute_Import</w:t>
+      </w:r>
       <w:r>
         <w:rPr>
           <w:rFonts w:cs="Consolas"/>
@@ -8852,77 +7972,15 @@
         </w:rPr>
         <w:t xml:space="preserve"> </w:t>
       </w:r>
-      <w:proofErr w:type="spellStart"/>
-      <w:r>
-        <w:rPr>
-          <w:rFonts w:cs="Consolas"/>
-          <w:color w:val="FF0000"/>
-          <w:sz w:val="16"/>
-          <w:szCs w:val="16"/>
-        </w:rPr>
-        <w:t>N'Columns</w:t>
-      </w:r>
-      <w:proofErr w:type="spellEnd"/>
-      <w:r>
-        <w:rPr>
-          <w:rFonts w:cs="Consolas"/>
-          <w:color w:val="FF0000"/>
-          <w:sz w:val="16"/>
-          <w:szCs w:val="16"/>
-        </w:rPr>
-        <w:t xml:space="preserve">: Name, Base Names, Title, Description, </w:t>
-      </w:r>
-      <w:proofErr w:type="spellStart"/>
-      <w:r>
-        <w:rPr>
-          <w:rFonts w:cs="Consolas"/>
-          <w:color w:val="FF0000"/>
-          <w:sz w:val="16"/>
-          <w:szCs w:val="16"/>
-        </w:rPr>
-        <w:t>OptionDisplay</w:t>
-      </w:r>
-      <w:proofErr w:type="spellEnd"/>
-      <w:r>
-        <w:rPr>
-          <w:rFonts w:cs="Consolas"/>
-          <w:color w:val="FF0000"/>
-          <w:sz w:val="16"/>
-          <w:szCs w:val="16"/>
-        </w:rPr>
-        <w:t xml:space="preserve">, </w:t>
-      </w:r>
-      <w:proofErr w:type="spellStart"/>
-      <w:r>
-        <w:rPr>
-          <w:rFonts w:cs="Consolas"/>
-          <w:color w:val="FF0000"/>
-          <w:sz w:val="16"/>
-          <w:szCs w:val="16"/>
-        </w:rPr>
-        <w:t>OptionValues</w:t>
-      </w:r>
-      <w:proofErr w:type="spellEnd"/>
-      <w:r>
-        <w:rPr>
-          <w:rFonts w:cs="Consolas"/>
-          <w:color w:val="FF0000"/>
-          <w:sz w:val="16"/>
-          <w:szCs w:val="16"/>
-        </w:rPr>
-        <w:t xml:space="preserve">, </w:t>
-      </w:r>
-      <w:proofErr w:type="spellStart"/>
-      <w:r>
-        <w:rPr>
-          <w:rFonts w:cs="Consolas"/>
-          <w:color w:val="FF0000"/>
-          <w:sz w:val="16"/>
-          <w:szCs w:val="16"/>
-        </w:rPr>
-        <w:t>Uid</w:t>
-      </w:r>
-      <w:proofErr w:type="spellEnd"/>
+      <w:r>
+        <w:rPr>
+          <w:rFonts w:cs="Consolas"/>
+          <w:color w:val="FF0000"/>
+          <w:sz w:val="16"/>
+          <w:szCs w:val="16"/>
+        </w:rPr>
+        <w:t>N'Columns: Name, Base Names, Title, Description, OptionDisplay, OptionValues, Uid</w:t>
+      </w:r>
     </w:p>
     <w:p>
       <w:pPr>
@@ -8963,18 +8021,8 @@
           <w:szCs w:val="16"/>
         </w:rPr>
         <w:tab/>
-      </w:r>
-      <w:proofErr w:type="spellStart"/>
-      <w:r>
-        <w:rPr>
-          <w:rFonts w:cs="Consolas"/>
-          <w:color w:val="FF0000"/>
-          <w:sz w:val="16"/>
-          <w:szCs w:val="16"/>
-        </w:rPr>
         <w:t>Boolean</w:t>
       </w:r>
-      <w:proofErr w:type="spellEnd"/>
       <w:r>
         <w:rPr>
           <w:rFonts w:cs="Consolas"/>
@@ -9025,18 +8073,8 @@
           <w:szCs w:val="16"/>
         </w:rPr>
         <w:tab/>
-      </w:r>
-      <w:proofErr w:type="spellStart"/>
-      <w:r>
-        <w:rPr>
-          <w:rFonts w:cs="Consolas"/>
-          <w:color w:val="FF0000"/>
-          <w:sz w:val="16"/>
-          <w:szCs w:val="16"/>
-        </w:rPr>
         <w:t>Text</w:t>
       </w:r>
-      <w:proofErr w:type="spellEnd"/>
       <w:r>
         <w:rPr>
           <w:rFonts w:cs="Consolas"/>
@@ -9087,18 +8125,8 @@
           <w:szCs w:val="16"/>
         </w:rPr>
         <w:tab/>
-      </w:r>
-      <w:proofErr w:type="spellStart"/>
-      <w:r>
-        <w:rPr>
-          <w:rFonts w:cs="Consolas"/>
-          <w:color w:val="FF0000"/>
-          <w:sz w:val="16"/>
-          <w:szCs w:val="16"/>
-        </w:rPr>
         <w:t>Integer</w:t>
       </w:r>
-      <w:proofErr w:type="spellEnd"/>
       <w:r>
         <w:rPr>
           <w:rFonts w:cs="Consolas"/>
@@ -9123,7 +8151,6 @@
           <w:szCs w:val="16"/>
         </w:rPr>
       </w:pPr>
-      <w:proofErr w:type="spellStart"/>
       <w:r>
         <w:rPr>
           <w:rFonts w:cs="Consolas"/>
@@ -9133,7 +8160,6 @@
         </w:rPr>
         <w:t>IntegerOption</w:t>
       </w:r>
-      <w:proofErr w:type="spellEnd"/>
       <w:r>
         <w:rPr>
           <w:rFonts w:cs="Consolas"/>
@@ -9237,18 +8263,8 @@
           <w:szCs w:val="16"/>
         </w:rPr>
         <w:tab/>
-      </w:r>
-      <w:proofErr w:type="spellStart"/>
-      <w:r>
-        <w:rPr>
-          <w:rFonts w:cs="Consolas"/>
-          <w:color w:val="FF0000"/>
-          <w:sz w:val="16"/>
-          <w:szCs w:val="16"/>
-        </w:rPr>
         <w:t>Currency</w:t>
       </w:r>
-      <w:proofErr w:type="spellEnd"/>
     </w:p>
     <w:p>
       <w:pPr>
@@ -9263,7 +8279,6 @@
           <w:szCs w:val="16"/>
         </w:rPr>
       </w:pPr>
-      <w:proofErr w:type="spellStart"/>
       <w:r>
         <w:rPr>
           <w:rFonts w:cs="Consolas"/>
@@ -9273,7 +8288,6 @@
         </w:rPr>
         <w:t>DayOfWeek</w:t>
       </w:r>
-      <w:proofErr w:type="spellEnd"/>
       <w:r>
         <w:rPr>
           <w:rFonts w:cs="Consolas"/>
@@ -9282,18 +8296,8 @@
           <w:szCs w:val="16"/>
         </w:rPr>
         <w:tab/>
-      </w:r>
-      <w:proofErr w:type="spellStart"/>
-      <w:r>
-        <w:rPr>
-          <w:rFonts w:cs="Consolas"/>
-          <w:color w:val="FF0000"/>
-          <w:sz w:val="16"/>
-          <w:szCs w:val="16"/>
-        </w:rPr>
         <w:t>IntegerOption</w:t>
       </w:r>
-      <w:proofErr w:type="spellEnd"/>
       <w:r>
         <w:rPr>
           <w:rFonts w:cs="Consolas"/>
@@ -9318,7 +8322,6 @@
           <w:szCs w:val="16"/>
         </w:rPr>
       </w:pPr>
-      <w:proofErr w:type="spellStart"/>
       <w:r>
         <w:rPr>
           <w:rFonts w:cs="Consolas"/>
@@ -9328,7 +8331,6 @@
         </w:rPr>
         <w:t>FactSet</w:t>
       </w:r>
-      <w:proofErr w:type="spellEnd"/>
       <w:r>
         <w:rPr>
           <w:rFonts w:cs="Consolas"/>
@@ -9398,18 +8400,8 @@
           <w:szCs w:val="16"/>
         </w:rPr>
         <w:tab/>
-      </w:r>
-      <w:proofErr w:type="spellStart"/>
-      <w:r>
-        <w:rPr>
-          <w:rFonts w:cs="Consolas"/>
-          <w:color w:val="FF0000"/>
-          <w:sz w:val="16"/>
-          <w:szCs w:val="16"/>
-        </w:rPr>
         <w:t>File</w:t>
       </w:r>
-      <w:proofErr w:type="spellEnd"/>
       <w:r>
         <w:rPr>
           <w:rFonts w:cs="Consolas"/>
@@ -9434,7 +8426,6 @@
           <w:szCs w:val="16"/>
         </w:rPr>
       </w:pPr>
-      <w:proofErr w:type="spellStart"/>
       <w:r>
         <w:rPr>
           <w:rFonts w:cs="Consolas"/>
@@ -9444,7 +8435,6 @@
         </w:rPr>
         <w:t>GeoPoint</w:t>
       </w:r>
-      <w:proofErr w:type="spellEnd"/>
       <w:r>
         <w:rPr>
           <w:rFonts w:cs="Consolas"/>
@@ -9488,7 +8478,6 @@
           <w:szCs w:val="16"/>
         </w:rPr>
       </w:pPr>
-      <w:proofErr w:type="spellStart"/>
       <w:r>
         <w:rPr>
           <w:rFonts w:cs="Consolas"/>
@@ -9498,7 +8487,6 @@
         </w:rPr>
         <w:t>MonthNumber</w:t>
       </w:r>
-      <w:proofErr w:type="spellEnd"/>
       <w:r>
         <w:rPr>
           <w:rFonts w:cs="Consolas"/>
@@ -9507,18 +8495,8 @@
           <w:szCs w:val="16"/>
         </w:rPr>
         <w:tab/>
-      </w:r>
-      <w:proofErr w:type="spellStart"/>
-      <w:r>
-        <w:rPr>
-          <w:rFonts w:cs="Consolas"/>
-          <w:color w:val="FF0000"/>
-          <w:sz w:val="16"/>
-          <w:szCs w:val="16"/>
-        </w:rPr>
         <w:t>IntegerOption</w:t>
       </w:r>
-      <w:proofErr w:type="spellEnd"/>
       <w:r>
         <w:rPr>
           <w:rFonts w:cs="Consolas"/>
@@ -9569,26 +8547,7 @@
           <w:szCs w:val="16"/>
         </w:rPr>
         <w:tab/>
-      </w:r>
-      <w:proofErr w:type="spellStart"/>
-      <w:r>
-        <w:rPr>
-          <w:rFonts w:cs="Consolas"/>
-          <w:color w:val="FF0000"/>
-          <w:sz w:val="16"/>
-          <w:szCs w:val="16"/>
-        </w:rPr>
-        <w:t>Real</w:t>
-      </w:r>
-      <w:proofErr w:type="spellEnd"/>
-      <w:r>
-        <w:rPr>
-          <w:rFonts w:cs="Consolas"/>
-          <w:color w:val="FF0000"/>
-          <w:sz w:val="16"/>
-          <w:szCs w:val="16"/>
-        </w:rPr>
-        <w:t xml:space="preserve"> Number</w:t>
+        <w:t>Real Number</w:t>
       </w:r>
       <w:r>
         <w:rPr>
@@ -9651,26 +8610,7 @@
           <w:szCs w:val="16"/>
         </w:rPr>
         <w:tab/>
-      </w:r>
-      <w:proofErr w:type="spellStart"/>
-      <w:r>
-        <w:rPr>
-          <w:rFonts w:cs="Consolas"/>
-          <w:color w:val="FF0000"/>
-          <w:sz w:val="16"/>
-          <w:szCs w:val="16"/>
-        </w:rPr>
-        <w:t>Season</w:t>
-      </w:r>
-      <w:proofErr w:type="spellEnd"/>
-      <w:r>
-        <w:rPr>
-          <w:rFonts w:cs="Consolas"/>
-          <w:color w:val="FF0000"/>
-          <w:sz w:val="16"/>
-          <w:szCs w:val="16"/>
-        </w:rPr>
-        <w:t xml:space="preserve"> of a year</w:t>
+        <w:t>Season of a year</w:t>
       </w:r>
     </w:p>
     <w:p>
@@ -9712,18 +8652,8 @@
           <w:szCs w:val="16"/>
         </w:rPr>
         <w:tab/>
-      </w:r>
-      <w:proofErr w:type="spellStart"/>
-      <w:r>
-        <w:rPr>
-          <w:rFonts w:cs="Consolas"/>
-          <w:color w:val="FF0000"/>
-          <w:sz w:val="16"/>
-          <w:szCs w:val="16"/>
-        </w:rPr>
         <w:t>Time</w:t>
       </w:r>
-      <w:proofErr w:type="spellEnd"/>
       <w:r>
         <w:rPr>
           <w:rFonts w:cs="Consolas"/>
@@ -9748,7 +8678,6 @@
           <w:szCs w:val="16"/>
         </w:rPr>
       </w:pPr>
-      <w:proofErr w:type="spellStart"/>
       <w:r>
         <w:rPr>
           <w:rFonts w:cs="Consolas"/>
@@ -9758,7 +8687,6 @@
         </w:rPr>
         <w:t>TimeAge</w:t>
       </w:r>
-      <w:proofErr w:type="spellEnd"/>
       <w:r>
         <w:rPr>
           <w:rFonts w:cs="Consolas"/>
@@ -9792,7 +8720,6 @@
           <w:szCs w:val="16"/>
         </w:rPr>
       </w:pPr>
-      <w:proofErr w:type="spellStart"/>
       <w:r>
         <w:rPr>
           <w:rFonts w:cs="Consolas"/>
@@ -9802,7 +8729,6 @@
         </w:rPr>
         <w:t>Uid</w:t>
       </w:r>
-      <w:proofErr w:type="spellEnd"/>
       <w:r>
         <w:rPr>
           <w:rFonts w:cs="Consolas"/>
@@ -9820,18 +8746,8 @@
           <w:szCs w:val="16"/>
         </w:rPr>
         <w:tab/>
-      </w:r>
-      <w:proofErr w:type="spellStart"/>
-      <w:r>
-        <w:rPr>
-          <w:rFonts w:cs="Consolas"/>
-          <w:color w:val="FF0000"/>
-          <w:sz w:val="16"/>
-          <w:szCs w:val="16"/>
-        </w:rPr>
         <w:t>Uid</w:t>
       </w:r>
-      <w:proofErr w:type="spellEnd"/>
       <w:r>
         <w:rPr>
           <w:rFonts w:cs="Consolas"/>
@@ -10016,8 +8932,6 @@
         </w:rPr>
         <w:t xml:space="preserve"> </w:t>
       </w:r>
-      <w:proofErr w:type="spellStart"/>
-      <w:proofErr w:type="gramStart"/>
       <w:r>
         <w:rPr>
           <w:rFonts w:cs="Consolas"/>
@@ -10026,7 +8940,6 @@
         </w:rPr>
         <w:t>dbo</w:t>
       </w:r>
-      <w:proofErr w:type="spellEnd"/>
       <w:r>
         <w:rPr>
           <w:rFonts w:cs="Consolas"/>
@@ -10045,7 +8958,6 @@
         </w:rPr>
         <w:t>p</w:t>
       </w:r>
-      <w:proofErr w:type="gramEnd"/>
       <w:r>
         <w:rPr>
           <w:rFonts w:cs="Consolas"/>
@@ -10428,7 +9340,6 @@
           <w:lang w:val="ru-RU"/>
         </w:rPr>
       </w:pPr>
-      <w:proofErr w:type="spellStart"/>
       <w:r>
         <w:rPr>
           <w:rFonts w:cs="Consolas"/>
@@ -10438,7 +9349,6 @@
         </w:rPr>
         <w:t>IntegerOption</w:t>
       </w:r>
-      <w:proofErr w:type="spellEnd"/>
       <w:r>
         <w:rPr>
           <w:rFonts w:cs="Consolas"/>
@@ -10495,7 +9405,6 @@
           <w:lang w:val="ru-RU"/>
         </w:rPr>
       </w:pPr>
-      <w:proofErr w:type="spellStart"/>
       <w:r>
         <w:rPr>
           <w:rFonts w:cs="Consolas"/>
@@ -10505,7 +9414,6 @@
         </w:rPr>
         <w:t>DayOfWeek</w:t>
       </w:r>
-      <w:proofErr w:type="spellEnd"/>
       <w:r>
         <w:rPr>
           <w:rFonts w:cs="Consolas"/>
@@ -10542,7 +9450,6 @@
           <w:lang w:val="ru-RU"/>
         </w:rPr>
       </w:pPr>
-      <w:proofErr w:type="spellStart"/>
       <w:r>
         <w:rPr>
           <w:rFonts w:cs="Consolas"/>
@@ -10552,7 +9459,6 @@
         </w:rPr>
         <w:t>FactSet</w:t>
       </w:r>
-      <w:proofErr w:type="spellEnd"/>
       <w:r>
         <w:rPr>
           <w:rFonts w:cs="Consolas"/>
@@ -10656,7 +9562,6 @@
           <w:lang w:val="ru-RU"/>
         </w:rPr>
       </w:pPr>
-      <w:proofErr w:type="spellStart"/>
       <w:r>
         <w:rPr>
           <w:rFonts w:cs="Consolas"/>
@@ -10666,7 +9571,6 @@
         </w:rPr>
         <w:t>GeoPoint</w:t>
       </w:r>
-      <w:proofErr w:type="spellEnd"/>
       <w:r>
         <w:rPr>
           <w:rFonts w:cs="Consolas"/>
@@ -10759,7 +9663,6 @@
           <w:lang w:val="ru-RU"/>
         </w:rPr>
       </w:pPr>
-      <w:proofErr w:type="spellStart"/>
       <w:r>
         <w:rPr>
           <w:rFonts w:cs="Consolas"/>
@@ -10769,7 +9672,6 @@
         </w:rPr>
         <w:t>MonthNumber</w:t>
       </w:r>
-      <w:proofErr w:type="spellEnd"/>
       <w:r>
         <w:rPr>
           <w:rFonts w:cs="Consolas"/>
@@ -11019,7 +9921,6 @@
           <w:lang w:val="ru-RU"/>
         </w:rPr>
       </w:pPr>
-      <w:proofErr w:type="spellStart"/>
       <w:r>
         <w:rPr>
           <w:rFonts w:cs="Consolas"/>
@@ -11029,7 +9930,6 @@
         </w:rPr>
         <w:t>TimeAge</w:t>
       </w:r>
-      <w:proofErr w:type="spellEnd"/>
       <w:r>
         <w:rPr>
           <w:rFonts w:cs="Consolas"/>
@@ -11066,7 +9966,6 @@
           <w:lang w:val="ru-RU"/>
         </w:rPr>
       </w:pPr>
-      <w:proofErr w:type="spellStart"/>
       <w:r>
         <w:rPr>
           <w:rFonts w:cs="Consolas"/>
@@ -11076,7 +9975,6 @@
         </w:rPr>
         <w:t>Uid</w:t>
       </w:r>
-      <w:proofErr w:type="spellEnd"/>
       <w:r>
         <w:rPr>
           <w:rFonts w:cs="Consolas"/>
@@ -11264,39 +10162,7 @@
         </w:numPr>
       </w:pPr>
       <w:r>
-        <w:t xml:space="preserve">Options apply for individual </w:t>
-      </w:r>
-      <w:proofErr w:type="spellStart"/>
-      <w:r>
-        <w:t>ValueType</w:t>
-      </w:r>
-      <w:proofErr w:type="spellEnd"/>
-      <w:r>
-        <w:t xml:space="preserve"> of Attribute Path. Both fields: </w:t>
-      </w:r>
-      <w:proofErr w:type="spellStart"/>
-      <w:r>
-        <w:t>OptionDisplay</w:t>
-      </w:r>
-      <w:proofErr w:type="spellEnd"/>
-      <w:r>
-        <w:t xml:space="preserve"> and </w:t>
-      </w:r>
-      <w:proofErr w:type="spellStart"/>
-      <w:r>
-        <w:t>OptionValues</w:t>
-      </w:r>
-      <w:proofErr w:type="spellEnd"/>
-      <w:r>
-        <w:t xml:space="preserve"> have a list of options, prefixed by name of corresponding </w:t>
-      </w:r>
-      <w:proofErr w:type="spellStart"/>
-      <w:r>
-        <w:t>ValueType</w:t>
-      </w:r>
-      <w:proofErr w:type="spellEnd"/>
-      <w:r>
-        <w:t>.</w:t>
+        <w:t>Options apply for individual ValueType of Attribute Path. Both fields: OptionDisplay and OptionValues have a list of options, prefixed by name of corresponding ValueType.</w:t>
       </w:r>
     </w:p>
     <w:p>
@@ -11308,45 +10174,11 @@
         </w:numPr>
       </w:pPr>
       <w:r>
-        <w:t xml:space="preserve">Example of </w:t>
-      </w:r>
-      <w:proofErr w:type="spellStart"/>
-      <w:r>
-        <w:t>OptionDisplay</w:t>
-      </w:r>
-      <w:proofErr w:type="spellEnd"/>
-      <w:r>
-        <w:t xml:space="preserve">. Season: </w:t>
-      </w:r>
-      <w:proofErr w:type="spellStart"/>
-      <w:r>
-        <w:t>Winter|Spring|Summer|Autumn</w:t>
-      </w:r>
-      <w:proofErr w:type="spellEnd"/>
-      <w:r>
-        <w:t xml:space="preserve">~ </w:t>
-      </w:r>
-      <w:proofErr w:type="spellStart"/>
-      <w:r>
-        <w:t>DayOfWeek</w:t>
-      </w:r>
-      <w:proofErr w:type="spellEnd"/>
-      <w:r>
-        <w:t xml:space="preserve">: </w:t>
-      </w:r>
-      <w:proofErr w:type="spellStart"/>
-      <w:r>
-        <w:t>Monday|Tuesday|Wednesday|Thursday|Friday|Saturday|Sunday</w:t>
-      </w:r>
-      <w:proofErr w:type="spellEnd"/>
-      <w:r>
-        <w:t>~ Integer: |</w:t>
-      </w:r>
-      <w:proofErr w:type="spellStart"/>
-      <w:r>
-        <w:t>Father|Mother|Son|Daughter|Dog|Cat</w:t>
-      </w:r>
-      <w:proofErr w:type="spellEnd"/>
+        <w:t>Example of OptionDisplay</w:t>
+      </w:r>
+      <w:r>
+        <w:t>. Season: Winter|Spring|Summer|Autumn~ DayOfWeek: Monday|Tuesday|Wednesday|Thursday|Friday|Saturday|Sunday~ Integer: |Father|Mother|Son|Daughter|Dog|Cat</w:t>
+      </w:r>
     </w:p>
     <w:p>
       <w:pPr>
@@ -11357,23 +10189,7 @@
         </w:numPr>
       </w:pPr>
       <w:r>
-        <w:t xml:space="preserve">Example of the corresponding </w:t>
-      </w:r>
-      <w:proofErr w:type="spellStart"/>
-      <w:r>
-        <w:t>OptionValues</w:t>
-      </w:r>
-      <w:proofErr w:type="spellEnd"/>
-      <w:r>
-        <w:t xml:space="preserve">: Season: 1|2|3|4~ </w:t>
-      </w:r>
-      <w:proofErr w:type="spellStart"/>
-      <w:r>
-        <w:t>DayOfWeek</w:t>
-      </w:r>
-      <w:proofErr w:type="spellEnd"/>
-      <w:r>
-        <w:t>: 1|2|3|4|5|6|7~ Integer: 0|1|2|3|4|5|6</w:t>
+        <w:t>Example of the corresponding OptionValues: Season: 1|2|3|4~ DayOfWeek: 1|2|3|4|5|6|7~ Integer: 0|1|2|3|4|5|6</w:t>
       </w:r>
     </w:p>
     <w:p>

</xml_diff>

<commit_message>
Fixed Data Import with support of multiple path, fixed ValueType determination
</commit_message>
<xml_diff>
--- a/Fact.Database/Content/Documentation/Fact Data Model.docx
+++ b/Fact.Database/Content/Documentation/Fact Data Model.docx
@@ -2141,72 +2141,23 @@
           <w:sz w:val="18"/>
           <w:szCs w:val="18"/>
         </w:rPr>
-        <w:t>Boolean</w:t>
-      </w:r>
-      <w:r>
-        <w:rPr>
-          <w:sz w:val="18"/>
-          <w:szCs w:val="18"/>
-        </w:rPr>
-        <w:t xml:space="preserve"> – yes/no</w:t>
-      </w:r>
-      <w:r>
-        <w:rPr>
-          <w:sz w:val="18"/>
-          <w:szCs w:val="18"/>
-        </w:rPr>
-        <w:t>. The mere existence of the Fact Attribute</w:t>
-      </w:r>
-      <w:r>
-        <w:rPr>
-          <w:sz w:val="18"/>
-          <w:szCs w:val="18"/>
-        </w:rPr>
-        <w:t xml:space="preserve">. </w:t>
-      </w:r>
-      <w:r>
-        <w:rPr>
-          <w:sz w:val="18"/>
-          <w:szCs w:val="18"/>
-          <w:lang w:val="ru-RU"/>
-        </w:rPr>
-        <w:t xml:space="preserve">Флаг - </w:t>
-      </w:r>
-      <w:r>
-        <w:rPr>
-          <w:i/>
-          <w:sz w:val="18"/>
-          <w:szCs w:val="18"/>
-          <w:lang w:val="ru-RU"/>
-        </w:rPr>
-        <w:t>Да/Нет.</w:t>
-      </w:r>
-      <w:r>
-        <w:rPr>
-          <w:i/>
-          <w:sz w:val="18"/>
-          <w:szCs w:val="18"/>
-          <w:lang w:val="ru-RU"/>
-        </w:rPr>
-        <w:t xml:space="preserve"> С</w:t>
-      </w:r>
-      <w:r>
-        <w:rPr>
-          <w:i/>
-          <w:sz w:val="18"/>
-          <w:szCs w:val="18"/>
-          <w:lang w:val="ru-RU"/>
-        </w:rPr>
-        <w:t>амо с</w:t>
-      </w:r>
-      <w:r>
-        <w:rPr>
-          <w:i/>
-          <w:sz w:val="18"/>
-          <w:szCs w:val="18"/>
-          <w:lang w:val="ru-RU"/>
-        </w:rPr>
-        <w:t>уществование записи Факта-Атрибута.</w:t>
+        <w:t xml:space="preserve">Attribute </w:t>
+      </w:r>
+      <w:r>
+        <w:rPr>
+          <w:sz w:val="18"/>
+          <w:szCs w:val="18"/>
+        </w:rPr>
+        <w:t xml:space="preserve">– base attribute for all others. </w:t>
+      </w:r>
+      <w:r>
+        <w:rPr>
+          <w:i/>
+          <w:sz w:val="18"/>
+          <w:szCs w:val="18"/>
+          <w:lang w:val="ru-RU"/>
+        </w:rPr>
+        <w:t>Базовый атрибут для всех остальных.</w:t>
       </w:r>
     </w:p>
     <w:p>
@@ -2220,21 +2171,29 @@
         <w:rPr>
           <w:sz w:val="18"/>
           <w:szCs w:val="18"/>
-        </w:rPr>
-      </w:pPr>
-      <w:r>
-        <w:rPr>
-          <w:sz w:val="18"/>
-          <w:szCs w:val="18"/>
-        </w:rPr>
-        <w:t>Century</w:t>
-      </w:r>
-      <w:r>
-        <w:rPr>
-          <w:sz w:val="18"/>
-          <w:szCs w:val="18"/>
-        </w:rPr>
-        <w:t>: Integer</w:t>
+          <w:lang w:val="ru-RU"/>
+        </w:rPr>
+      </w:pPr>
+      <w:r>
+        <w:rPr>
+          <w:sz w:val="18"/>
+          <w:szCs w:val="18"/>
+        </w:rPr>
+        <w:t>Boolean</w:t>
+      </w:r>
+      <w:r>
+        <w:rPr>
+          <w:sz w:val="18"/>
+          <w:szCs w:val="18"/>
+        </w:rPr>
+        <w:t xml:space="preserve"> – yes/no</w:t>
+      </w:r>
+      <w:r>
+        <w:rPr>
+          <w:sz w:val="18"/>
+          <w:szCs w:val="18"/>
+        </w:rPr>
+        <w:t>. The mere existence of the Fact Attribute</w:t>
       </w:r>
       <w:r>
         <w:rPr>
@@ -2245,29 +2204,52 @@
       </w:r>
       <w:r>
         <w:rPr>
-          <w:i/>
-          <w:sz w:val="18"/>
-          <w:szCs w:val="18"/>
-          <w:lang w:val="ru-RU"/>
-        </w:rPr>
-        <w:t>Век</w:t>
-      </w:r>
-      <w:r>
-        <w:rPr>
-          <w:i/>
-          <w:sz w:val="18"/>
-          <w:szCs w:val="18"/>
-        </w:rPr>
-        <w:t xml:space="preserve">: </w:t>
-      </w:r>
-      <w:r>
-        <w:rPr>
-          <w:i/>
-          <w:sz w:val="18"/>
-          <w:szCs w:val="18"/>
-          <w:lang w:val="ru-RU"/>
-        </w:rPr>
-        <w:t>Целое</w:t>
+          <w:sz w:val="18"/>
+          <w:szCs w:val="18"/>
+          <w:lang w:val="ru-RU"/>
+        </w:rPr>
+        <w:t>Флаг</w:t>
+      </w:r>
+      <w:r>
+        <w:rPr>
+          <w:sz w:val="18"/>
+          <w:szCs w:val="18"/>
+        </w:rPr>
+        <w:t xml:space="preserve"> - </w:t>
+      </w:r>
+      <w:r>
+        <w:rPr>
+          <w:i/>
+          <w:sz w:val="18"/>
+          <w:szCs w:val="18"/>
+          <w:lang w:val="ru-RU"/>
+        </w:rPr>
+        <w:t>Да</w:t>
+      </w:r>
+      <w:r>
+        <w:rPr>
+          <w:i/>
+          <w:sz w:val="18"/>
+          <w:szCs w:val="18"/>
+        </w:rPr>
+        <w:t>/</w:t>
+      </w:r>
+      <w:r>
+        <w:rPr>
+          <w:i/>
+          <w:sz w:val="18"/>
+          <w:szCs w:val="18"/>
+          <w:lang w:val="ru-RU"/>
+        </w:rPr>
+        <w:t>Нет</w:t>
+      </w:r>
+      <w:r>
+        <w:rPr>
+          <w:i/>
+          <w:sz w:val="18"/>
+          <w:szCs w:val="18"/>
+        </w:rPr>
+        <w:t>.</w:t>
       </w:r>
       <w:r>
         <w:rPr>
@@ -2284,15 +2266,76 @@
           <w:szCs w:val="18"/>
           <w:lang w:val="ru-RU"/>
         </w:rPr>
-        <w:t>Число</w:t>
-      </w:r>
-      <w:r>
-        <w:rPr>
-          <w:i/>
-          <w:sz w:val="18"/>
-          <w:szCs w:val="18"/>
-        </w:rPr>
-        <w:t>.</w:t>
+        <w:t>С</w:t>
+      </w:r>
+      <w:r>
+        <w:rPr>
+          <w:i/>
+          <w:sz w:val="18"/>
+          <w:szCs w:val="18"/>
+          <w:lang w:val="ru-RU"/>
+        </w:rPr>
+        <w:t>амо</w:t>
+      </w:r>
+      <w:r>
+        <w:rPr>
+          <w:i/>
+          <w:sz w:val="18"/>
+          <w:szCs w:val="18"/>
+        </w:rPr>
+        <w:t xml:space="preserve"> </w:t>
+      </w:r>
+      <w:r>
+        <w:rPr>
+          <w:i/>
+          <w:sz w:val="18"/>
+          <w:szCs w:val="18"/>
+          <w:lang w:val="ru-RU"/>
+        </w:rPr>
+        <w:t>с</w:t>
+      </w:r>
+      <w:r>
+        <w:rPr>
+          <w:i/>
+          <w:sz w:val="18"/>
+          <w:szCs w:val="18"/>
+          <w:lang w:val="ru-RU"/>
+        </w:rPr>
+        <w:t>уществование</w:t>
+      </w:r>
+      <w:r>
+        <w:rPr>
+          <w:i/>
+          <w:sz w:val="18"/>
+          <w:szCs w:val="18"/>
+        </w:rPr>
+        <w:t xml:space="preserve"> </w:t>
+      </w:r>
+      <w:r>
+        <w:rPr>
+          <w:i/>
+          <w:sz w:val="18"/>
+          <w:szCs w:val="18"/>
+          <w:lang w:val="ru-RU"/>
+        </w:rPr>
+        <w:t>записи</w:t>
+      </w:r>
+      <w:r>
+        <w:rPr>
+          <w:i/>
+          <w:sz w:val="18"/>
+          <w:szCs w:val="18"/>
+        </w:rPr>
+        <w:t xml:space="preserve"> </w:t>
+      </w:r>
+      <w:r>
+        <w:rPr>
+          <w:i/>
+          <w:sz w:val="18"/>
+          <w:szCs w:val="18"/>
+          <w:lang w:val="ru-RU"/>
+        </w:rPr>
+        <w:t>Факта-Атрибута.</w:t>
       </w:r>
     </w:p>
     <w:p>
@@ -2313,14 +2356,14 @@
           <w:sz w:val="18"/>
           <w:szCs w:val="18"/>
         </w:rPr>
-        <w:t>Currency</w:t>
-      </w:r>
-      <w:r>
-        <w:rPr>
-          <w:sz w:val="18"/>
-          <w:szCs w:val="18"/>
-        </w:rPr>
-        <w:t xml:space="preserve"> – Currency type and value</w:t>
+        <w:t>Century</w:t>
+      </w:r>
+      <w:r>
+        <w:rPr>
+          <w:sz w:val="18"/>
+          <w:szCs w:val="18"/>
+        </w:rPr>
+        <w:t>: Integer</w:t>
       </w:r>
       <w:r>
         <w:rPr>
@@ -2336,10 +2379,45 @@
           <w:szCs w:val="18"/>
           <w:lang w:val="ru-RU"/>
         </w:rPr>
-        <w:t>Деньги</w:t>
-      </w:r>
-      <w:r>
-        <w:rPr>
+        <w:t>Век</w:t>
+      </w:r>
+      <w:r>
+        <w:rPr>
+          <w:i/>
+          <w:sz w:val="18"/>
+          <w:szCs w:val="18"/>
+        </w:rPr>
+        <w:t xml:space="preserve">: </w:t>
+      </w:r>
+      <w:r>
+        <w:rPr>
+          <w:i/>
+          <w:sz w:val="18"/>
+          <w:szCs w:val="18"/>
+          <w:lang w:val="ru-RU"/>
+        </w:rPr>
+        <w:t>Целое</w:t>
+      </w:r>
+      <w:r>
+        <w:rPr>
+          <w:i/>
+          <w:sz w:val="18"/>
+          <w:szCs w:val="18"/>
+        </w:rPr>
+        <w:t xml:space="preserve"> </w:t>
+      </w:r>
+      <w:r>
+        <w:rPr>
+          <w:i/>
+          <w:sz w:val="18"/>
+          <w:szCs w:val="18"/>
+          <w:lang w:val="ru-RU"/>
+        </w:rPr>
+        <w:t>Число</w:t>
+      </w:r>
+      <w:r>
+        <w:rPr>
+          <w:i/>
           <w:sz w:val="18"/>
           <w:szCs w:val="18"/>
         </w:rPr>
@@ -2357,40 +2435,26 @@
         <w:rPr>
           <w:sz w:val="18"/>
           <w:szCs w:val="18"/>
-          <w:lang w:val="ru-RU"/>
-        </w:rPr>
-      </w:pPr>
-      <w:proofErr w:type="spellStart"/>
-      <w:r>
-        <w:rPr>
-          <w:sz w:val="18"/>
-          <w:szCs w:val="18"/>
-        </w:rPr>
-        <w:t>DayOfWeek</w:t>
-      </w:r>
-      <w:proofErr w:type="spellEnd"/>
-      <w:r>
-        <w:rPr>
-          <w:sz w:val="18"/>
-          <w:szCs w:val="18"/>
-          <w:lang w:val="ru-RU"/>
-        </w:rPr>
-        <w:t xml:space="preserve">: </w:t>
-      </w:r>
-      <w:proofErr w:type="spellStart"/>
-      <w:r>
-        <w:rPr>
-          <w:sz w:val="18"/>
-          <w:szCs w:val="18"/>
-        </w:rPr>
-        <w:t>IntegerOption</w:t>
-      </w:r>
-      <w:proofErr w:type="spellEnd"/>
-      <w:r>
-        <w:rPr>
-          <w:sz w:val="18"/>
-          <w:szCs w:val="18"/>
-          <w:lang w:val="ru-RU"/>
+        </w:rPr>
+      </w:pPr>
+      <w:r>
+        <w:rPr>
+          <w:sz w:val="18"/>
+          <w:szCs w:val="18"/>
+        </w:rPr>
+        <w:t>Currency</w:t>
+      </w:r>
+      <w:r>
+        <w:rPr>
+          <w:sz w:val="18"/>
+          <w:szCs w:val="18"/>
+        </w:rPr>
+        <w:t xml:space="preserve"> – Currency type and value</w:t>
+      </w:r>
+      <w:r>
+        <w:rPr>
+          <w:sz w:val="18"/>
+          <w:szCs w:val="18"/>
         </w:rPr>
         <w:t xml:space="preserve">. </w:t>
       </w:r>
@@ -2401,32 +2465,12 @@
           <w:szCs w:val="18"/>
           <w:lang w:val="ru-RU"/>
         </w:rPr>
-        <w:t>День Н</w:t>
-      </w:r>
-      <w:r>
-        <w:rPr>
-          <w:i/>
-          <w:sz w:val="18"/>
-          <w:szCs w:val="18"/>
-          <w:lang w:val="ru-RU"/>
-        </w:rPr>
-        <w:t>едели</w:t>
-      </w:r>
-      <w:r>
-        <w:rPr>
-          <w:i/>
-          <w:sz w:val="18"/>
-          <w:szCs w:val="18"/>
-          <w:lang w:val="ru-RU"/>
-        </w:rPr>
-        <w:t>: Числовой выбор</w:t>
-      </w:r>
-      <w:r>
-        <w:rPr>
-          <w:i/>
-          <w:sz w:val="18"/>
-          <w:szCs w:val="18"/>
-          <w:lang w:val="ru-RU"/>
+        <w:t>Деньги</w:t>
+      </w:r>
+      <w:r>
+        <w:rPr>
+          <w:sz w:val="18"/>
+          <w:szCs w:val="18"/>
         </w:rPr>
         <w:t>.</w:t>
       </w:r>
@@ -2451,24 +2495,69 @@
           <w:sz w:val="18"/>
           <w:szCs w:val="18"/>
         </w:rPr>
-        <w:t>FactSet</w:t>
+        <w:t>DayOfWeek</w:t>
       </w:r>
       <w:proofErr w:type="spellEnd"/>
       <w:r>
         <w:rPr>
           <w:sz w:val="18"/>
           <w:szCs w:val="18"/>
-        </w:rPr>
-        <w:t xml:space="preserve"> – group of ordered facts. </w:t>
-      </w:r>
-      <w:r>
-        <w:rPr>
-          <w:i/>
-          <w:sz w:val="18"/>
-          <w:szCs w:val="18"/>
-          <w:lang w:val="ru-RU"/>
-        </w:rPr>
-        <w:t>Факт-Группа – отсортированная группа Фактов.</w:t>
+          <w:lang w:val="ru-RU"/>
+        </w:rPr>
+        <w:t xml:space="preserve">: </w:t>
+      </w:r>
+      <w:proofErr w:type="spellStart"/>
+      <w:r>
+        <w:rPr>
+          <w:sz w:val="18"/>
+          <w:szCs w:val="18"/>
+        </w:rPr>
+        <w:t>IntegerOption</w:t>
+      </w:r>
+      <w:proofErr w:type="spellEnd"/>
+      <w:r>
+        <w:rPr>
+          <w:sz w:val="18"/>
+          <w:szCs w:val="18"/>
+          <w:lang w:val="ru-RU"/>
+        </w:rPr>
+        <w:t xml:space="preserve">. </w:t>
+      </w:r>
+      <w:r>
+        <w:rPr>
+          <w:i/>
+          <w:sz w:val="18"/>
+          <w:szCs w:val="18"/>
+          <w:lang w:val="ru-RU"/>
+        </w:rPr>
+        <w:t>День Н</w:t>
+      </w:r>
+      <w:r>
+        <w:rPr>
+          <w:i/>
+          <w:sz w:val="18"/>
+          <w:szCs w:val="18"/>
+          <w:lang w:val="ru-RU"/>
+        </w:rPr>
+        <w:t>едели</w:t>
+      </w:r>
+      <w:r>
+        <w:rPr>
+          <w:i/>
+          <w:sz w:val="18"/>
+          <w:szCs w:val="18"/>
+          <w:lang w:val="ru-RU"/>
+        </w:rPr>
+        <w:t>: Числовой выбор</w:t>
+      </w:r>
+      <w:r>
+        <w:rPr>
+          <w:i/>
+          <w:sz w:val="18"/>
+          <w:szCs w:val="18"/>
+          <w:lang w:val="ru-RU"/>
+        </w:rPr>
+        <w:t>.</w:t>
       </w:r>
     </w:p>
     <w:p>
@@ -2482,62 +2571,33 @@
         <w:rPr>
           <w:sz w:val="18"/>
           <w:szCs w:val="18"/>
-        </w:rPr>
-      </w:pPr>
-      <w:r>
-        <w:rPr>
-          <w:sz w:val="18"/>
-          <w:szCs w:val="18"/>
-        </w:rPr>
-        <w:t>File</w:t>
-      </w:r>
-      <w:r>
-        <w:rPr>
-          <w:sz w:val="18"/>
-          <w:szCs w:val="18"/>
-        </w:rPr>
-        <w:t xml:space="preserve"> – uploaded file</w:t>
-      </w:r>
-      <w:r>
-        <w:rPr>
-          <w:sz w:val="18"/>
-          <w:szCs w:val="18"/>
-        </w:rPr>
-        <w:t xml:space="preserve">. </w:t>
-      </w:r>
-      <w:r>
-        <w:rPr>
-          <w:i/>
-          <w:sz w:val="18"/>
-          <w:szCs w:val="18"/>
-          <w:lang w:val="ru-RU"/>
-        </w:rPr>
-        <w:t>Загруженный</w:t>
-      </w:r>
-      <w:r>
-        <w:rPr>
-          <w:i/>
-          <w:sz w:val="18"/>
-          <w:szCs w:val="18"/>
-        </w:rPr>
-        <w:t xml:space="preserve"> </w:t>
-      </w:r>
-      <w:r>
-        <w:rPr>
-          <w:i/>
-          <w:sz w:val="18"/>
-          <w:szCs w:val="18"/>
-          <w:lang w:val="ru-RU"/>
-        </w:rPr>
-        <w:t>файл</w:t>
-      </w:r>
-      <w:r>
-        <w:rPr>
-          <w:i/>
-          <w:sz w:val="18"/>
-          <w:szCs w:val="18"/>
-        </w:rPr>
-        <w:t>.</w:t>
+          <w:lang w:val="ru-RU"/>
+        </w:rPr>
+      </w:pPr>
+      <w:proofErr w:type="spellStart"/>
+      <w:r>
+        <w:rPr>
+          <w:sz w:val="18"/>
+          <w:szCs w:val="18"/>
+        </w:rPr>
+        <w:t>FactSet</w:t>
+      </w:r>
+      <w:proofErr w:type="spellEnd"/>
+      <w:r>
+        <w:rPr>
+          <w:sz w:val="18"/>
+          <w:szCs w:val="18"/>
+        </w:rPr>
+        <w:t xml:space="preserve"> – group of ordered facts. </w:t>
+      </w:r>
+      <w:r>
+        <w:rPr>
+          <w:i/>
+          <w:sz w:val="18"/>
+          <w:szCs w:val="18"/>
+          <w:lang w:val="ru-RU"/>
+        </w:rPr>
+        <w:t>Факт-Группа – отсортированная группа Фактов.</w:t>
       </w:r>
     </w:p>
     <w:p>
@@ -2553,21 +2613,19 @@
           <w:szCs w:val="18"/>
         </w:rPr>
       </w:pPr>
-      <w:proofErr w:type="spellStart"/>
-      <w:r>
-        <w:rPr>
-          <w:sz w:val="18"/>
-          <w:szCs w:val="18"/>
-        </w:rPr>
-        <w:t>GeoPoint</w:t>
-      </w:r>
-      <w:proofErr w:type="spellEnd"/>
-      <w:r>
-        <w:rPr>
-          <w:sz w:val="18"/>
-          <w:szCs w:val="18"/>
-        </w:rPr>
-        <w:t xml:space="preserve"> – latitude and longitude</w:t>
+      <w:r>
+        <w:rPr>
+          <w:sz w:val="18"/>
+          <w:szCs w:val="18"/>
+        </w:rPr>
+        <w:t>File</w:t>
+      </w:r>
+      <w:r>
+        <w:rPr>
+          <w:sz w:val="18"/>
+          <w:szCs w:val="18"/>
+        </w:rPr>
+        <w:t xml:space="preserve"> – uploaded file</w:t>
       </w:r>
       <w:r>
         <w:rPr>
@@ -2583,7 +2641,7 @@
           <w:szCs w:val="18"/>
           <w:lang w:val="ru-RU"/>
         </w:rPr>
-        <w:t>Гео</w:t>
+        <w:t>Загруженный</w:t>
       </w:r>
       <w:r>
         <w:rPr>
@@ -2600,65 +2658,7 @@
           <w:szCs w:val="18"/>
           <w:lang w:val="ru-RU"/>
         </w:rPr>
-        <w:t>Точка</w:t>
-      </w:r>
-      <w:r>
-        <w:rPr>
-          <w:i/>
-          <w:sz w:val="18"/>
-          <w:szCs w:val="18"/>
-        </w:rPr>
-        <w:t xml:space="preserve"> -</w:t>
-      </w:r>
-      <w:r>
-        <w:rPr>
-          <w:sz w:val="18"/>
-          <w:szCs w:val="18"/>
-        </w:rPr>
-        <w:t xml:space="preserve"> </w:t>
-      </w:r>
-      <w:r>
-        <w:rPr>
-          <w:i/>
-          <w:sz w:val="18"/>
-          <w:szCs w:val="18"/>
-          <w:lang w:val="ru-RU"/>
-        </w:rPr>
-        <w:t>широта</w:t>
-      </w:r>
-      <w:r>
-        <w:rPr>
-          <w:i/>
-          <w:sz w:val="18"/>
-          <w:szCs w:val="18"/>
-        </w:rPr>
-        <w:t xml:space="preserve"> </w:t>
-      </w:r>
-      <w:r>
-        <w:rPr>
-          <w:i/>
-          <w:sz w:val="18"/>
-          <w:szCs w:val="18"/>
-          <w:lang w:val="ru-RU"/>
-        </w:rPr>
-        <w:t>и</w:t>
-      </w:r>
-      <w:r>
-        <w:rPr>
-          <w:i/>
-          <w:sz w:val="18"/>
-          <w:szCs w:val="18"/>
-        </w:rPr>
-        <w:t xml:space="preserve"> </w:t>
-      </w:r>
-      <w:r>
-        <w:rPr>
-          <w:i/>
-          <w:sz w:val="18"/>
-          <w:szCs w:val="18"/>
-          <w:lang w:val="ru-RU"/>
-        </w:rPr>
-        <w:t>долгота</w:t>
+        <w:t>файл</w:t>
       </w:r>
       <w:r>
         <w:rPr>
@@ -2682,26 +2682,21 @@
           <w:szCs w:val="18"/>
         </w:rPr>
       </w:pPr>
-      <w:r>
-        <w:rPr>
-          <w:sz w:val="18"/>
-          <w:szCs w:val="18"/>
-        </w:rPr>
-        <w:t>Integer</w:t>
-      </w:r>
-      <w:r>
-        <w:rPr>
-          <w:sz w:val="18"/>
-          <w:szCs w:val="18"/>
-        </w:rPr>
-        <w:t xml:space="preserve"> –</w:t>
-      </w:r>
-      <w:r>
-        <w:rPr>
-          <w:sz w:val="18"/>
-          <w:szCs w:val="18"/>
-        </w:rPr>
-        <w:t xml:space="preserve"> simple number</w:t>
+      <w:proofErr w:type="spellStart"/>
+      <w:r>
+        <w:rPr>
+          <w:sz w:val="18"/>
+          <w:szCs w:val="18"/>
+        </w:rPr>
+        <w:t>GeoPoint</w:t>
+      </w:r>
+      <w:proofErr w:type="spellEnd"/>
+      <w:r>
+        <w:rPr>
+          <w:sz w:val="18"/>
+          <w:szCs w:val="18"/>
+        </w:rPr>
+        <w:t xml:space="preserve"> – latitude and longitude</w:t>
       </w:r>
       <w:r>
         <w:rPr>
@@ -2717,7 +2712,7 @@
           <w:szCs w:val="18"/>
           <w:lang w:val="ru-RU"/>
         </w:rPr>
-        <w:t>Целое</w:t>
+        <w:t>Гео</w:t>
       </w:r>
       <w:r>
         <w:rPr>
@@ -2734,16 +2729,65 @@
           <w:szCs w:val="18"/>
           <w:lang w:val="ru-RU"/>
         </w:rPr>
-        <w:t>Ч</w:t>
-      </w:r>
-      <w:r>
-        <w:rPr>
-          <w:i/>
-          <w:sz w:val="18"/>
-          <w:szCs w:val="18"/>
-          <w:lang w:val="ru-RU"/>
-        </w:rPr>
-        <w:t>исло</w:t>
+        <w:t>Точка</w:t>
+      </w:r>
+      <w:r>
+        <w:rPr>
+          <w:i/>
+          <w:sz w:val="18"/>
+          <w:szCs w:val="18"/>
+        </w:rPr>
+        <w:t xml:space="preserve"> -</w:t>
+      </w:r>
+      <w:r>
+        <w:rPr>
+          <w:sz w:val="18"/>
+          <w:szCs w:val="18"/>
+        </w:rPr>
+        <w:t xml:space="preserve"> </w:t>
+      </w:r>
+      <w:r>
+        <w:rPr>
+          <w:i/>
+          <w:sz w:val="18"/>
+          <w:szCs w:val="18"/>
+          <w:lang w:val="ru-RU"/>
+        </w:rPr>
+        <w:t>широта</w:t>
+      </w:r>
+      <w:r>
+        <w:rPr>
+          <w:i/>
+          <w:sz w:val="18"/>
+          <w:szCs w:val="18"/>
+        </w:rPr>
+        <w:t xml:space="preserve"> </w:t>
+      </w:r>
+      <w:r>
+        <w:rPr>
+          <w:i/>
+          <w:sz w:val="18"/>
+          <w:szCs w:val="18"/>
+          <w:lang w:val="ru-RU"/>
+        </w:rPr>
+        <w:t>и</w:t>
+      </w:r>
+      <w:r>
+        <w:rPr>
+          <w:i/>
+          <w:sz w:val="18"/>
+          <w:szCs w:val="18"/>
+        </w:rPr>
+        <w:t xml:space="preserve"> </w:t>
+      </w:r>
+      <w:r>
+        <w:rPr>
+          <w:i/>
+          <w:sz w:val="18"/>
+          <w:szCs w:val="18"/>
+          <w:lang w:val="ru-RU"/>
+        </w:rPr>
+        <w:t>долгота</w:t>
       </w:r>
       <w:r>
         <w:rPr>
@@ -2765,40 +2809,33 @@
         <w:rPr>
           <w:sz w:val="18"/>
           <w:szCs w:val="18"/>
-          <w:lang w:val="ru-RU"/>
-        </w:rPr>
-      </w:pPr>
-      <w:proofErr w:type="spellStart"/>
-      <w:r>
-        <w:rPr>
-          <w:sz w:val="18"/>
-          <w:szCs w:val="18"/>
-        </w:rPr>
-        <w:t>MonthNumber</w:t>
-      </w:r>
-      <w:proofErr w:type="spellEnd"/>
-      <w:r>
-        <w:rPr>
-          <w:sz w:val="18"/>
-          <w:szCs w:val="18"/>
-          <w:lang w:val="ru-RU"/>
-        </w:rPr>
-        <w:t xml:space="preserve">: </w:t>
-      </w:r>
-      <w:proofErr w:type="spellStart"/>
-      <w:r>
-        <w:rPr>
-          <w:sz w:val="18"/>
-          <w:szCs w:val="18"/>
-        </w:rPr>
-        <w:t>IntegerOption</w:t>
-      </w:r>
-      <w:proofErr w:type="spellEnd"/>
-      <w:r>
-        <w:rPr>
-          <w:sz w:val="18"/>
-          <w:szCs w:val="18"/>
-          <w:lang w:val="ru-RU"/>
+        </w:rPr>
+      </w:pPr>
+      <w:r>
+        <w:rPr>
+          <w:sz w:val="18"/>
+          <w:szCs w:val="18"/>
+        </w:rPr>
+        <w:t>Integer</w:t>
+      </w:r>
+      <w:r>
+        <w:rPr>
+          <w:sz w:val="18"/>
+          <w:szCs w:val="18"/>
+        </w:rPr>
+        <w:t xml:space="preserve"> –</w:t>
+      </w:r>
+      <w:r>
+        <w:rPr>
+          <w:sz w:val="18"/>
+          <w:szCs w:val="18"/>
+        </w:rPr>
+        <w:t xml:space="preserve"> simple number</w:t>
+      </w:r>
+      <w:r>
+        <w:rPr>
+          <w:sz w:val="18"/>
+          <w:szCs w:val="18"/>
         </w:rPr>
         <w:t xml:space="preserve">. </w:t>
       </w:r>
@@ -2809,23 +2846,39 @@
           <w:szCs w:val="18"/>
           <w:lang w:val="ru-RU"/>
         </w:rPr>
-        <w:t>Номер месяца</w:t>
-      </w:r>
-      <w:r>
-        <w:rPr>
-          <w:i/>
-          <w:sz w:val="18"/>
-          <w:szCs w:val="18"/>
-          <w:lang w:val="ru-RU"/>
-        </w:rPr>
-        <w:t>: Числовой выбор</w:t>
-      </w:r>
-      <w:r>
-        <w:rPr>
-          <w:i/>
-          <w:sz w:val="18"/>
-          <w:szCs w:val="18"/>
-          <w:lang w:val="ru-RU"/>
+        <w:t>Целое</w:t>
+      </w:r>
+      <w:r>
+        <w:rPr>
+          <w:i/>
+          <w:sz w:val="18"/>
+          <w:szCs w:val="18"/>
+        </w:rPr>
+        <w:t xml:space="preserve"> </w:t>
+      </w:r>
+      <w:r>
+        <w:rPr>
+          <w:i/>
+          <w:sz w:val="18"/>
+          <w:szCs w:val="18"/>
+          <w:lang w:val="ru-RU"/>
+        </w:rPr>
+        <w:t>Ч</w:t>
+      </w:r>
+      <w:r>
+        <w:rPr>
+          <w:i/>
+          <w:sz w:val="18"/>
+          <w:szCs w:val="18"/>
+          <w:lang w:val="ru-RU"/>
+        </w:rPr>
+        <w:t>исло</w:t>
+      </w:r>
+      <w:r>
+        <w:rPr>
+          <w:i/>
+          <w:sz w:val="18"/>
+          <w:szCs w:val="18"/>
         </w:rPr>
         <w:t>.</w:t>
       </w:r>
@@ -2844,48 +2897,64 @@
           <w:lang w:val="ru-RU"/>
         </w:rPr>
       </w:pPr>
-      <w:proofErr w:type="gramStart"/>
-      <w:r>
-        <w:rPr>
-          <w:sz w:val="18"/>
-          <w:szCs w:val="18"/>
-        </w:rPr>
-        <w:t>Phrase :</w:t>
-      </w:r>
-      <w:proofErr w:type="gramEnd"/>
-      <w:r>
-        <w:rPr>
-          <w:sz w:val="18"/>
-          <w:szCs w:val="18"/>
-        </w:rPr>
-        <w:t xml:space="preserve"> Text – textual information on one or several languages. </w:t>
+      <w:r>
+        <w:rPr>
+          <w:sz w:val="18"/>
+          <w:szCs w:val="18"/>
+        </w:rPr>
+        <w:t>Month</w:t>
+      </w:r>
+      <w:r>
+        <w:rPr>
+          <w:sz w:val="18"/>
+          <w:szCs w:val="18"/>
+          <w:lang w:val="ru-RU"/>
+        </w:rPr>
+        <w:t xml:space="preserve">: </w:t>
       </w:r>
       <w:proofErr w:type="spellStart"/>
       <w:r>
         <w:rPr>
-          <w:i/>
-          <w:sz w:val="18"/>
-          <w:szCs w:val="18"/>
-        </w:rPr>
-        <w:t>Фраза</w:t>
+          <w:sz w:val="18"/>
+          <w:szCs w:val="18"/>
+        </w:rPr>
+        <w:t>IntegerOption</w:t>
       </w:r>
       <w:proofErr w:type="spellEnd"/>
       <w:r>
         <w:rPr>
-          <w:i/>
-          <w:sz w:val="18"/>
-          <w:szCs w:val="18"/>
-        </w:rPr>
-        <w:t xml:space="preserve">: </w:t>
-      </w:r>
-      <w:r>
-        <w:rPr>
-          <w:i/>
-          <w:sz w:val="18"/>
-          <w:szCs w:val="18"/>
-          <w:lang w:val="ru-RU"/>
-        </w:rPr>
-        <w:t>Текст - Текстовая информация на одном или нескольких языках.</w:t>
+          <w:sz w:val="18"/>
+          <w:szCs w:val="18"/>
+          <w:lang w:val="ru-RU"/>
+        </w:rPr>
+        <w:t xml:space="preserve">. </w:t>
+      </w:r>
+      <w:r>
+        <w:rPr>
+          <w:i/>
+          <w:sz w:val="18"/>
+          <w:szCs w:val="18"/>
+          <w:lang w:val="ru-RU"/>
+        </w:rPr>
+        <w:t>Номер месяца</w:t>
+      </w:r>
+      <w:r>
+        <w:rPr>
+          <w:i/>
+          <w:sz w:val="18"/>
+          <w:szCs w:val="18"/>
+          <w:lang w:val="ru-RU"/>
+        </w:rPr>
+        <w:t>: Числовой выбор</w:t>
+      </w:r>
+      <w:r>
+        <w:rPr>
+          <w:i/>
+          <w:sz w:val="18"/>
+          <w:szCs w:val="18"/>
+          <w:lang w:val="ru-RU"/>
+        </w:rPr>
+        <w:t>.</w:t>
       </w:r>
     </w:p>
     <w:p>
@@ -2902,59 +2971,48 @@
           <w:lang w:val="ru-RU"/>
         </w:rPr>
       </w:pPr>
-      <w:r>
-        <w:rPr>
-          <w:sz w:val="18"/>
-          <w:szCs w:val="18"/>
-        </w:rPr>
-        <w:t>Real</w:t>
-      </w:r>
-      <w:r>
-        <w:rPr>
-          <w:sz w:val="18"/>
-          <w:szCs w:val="18"/>
-          <w:lang w:val="ru-RU"/>
-        </w:rPr>
-        <w:t xml:space="preserve"> – </w:t>
-      </w:r>
-      <w:r>
-        <w:rPr>
-          <w:sz w:val="18"/>
-          <w:szCs w:val="18"/>
-        </w:rPr>
-        <w:t>math</w:t>
-      </w:r>
-      <w:r>
-        <w:rPr>
-          <w:sz w:val="18"/>
-          <w:szCs w:val="18"/>
-          <w:lang w:val="ru-RU"/>
-        </w:rPr>
-        <w:t xml:space="preserve"> </w:t>
-      </w:r>
-      <w:r>
-        <w:rPr>
-          <w:sz w:val="18"/>
-          <w:szCs w:val="18"/>
-        </w:rPr>
-        <w:t>number</w:t>
-      </w:r>
-      <w:r>
-        <w:rPr>
-          <w:sz w:val="18"/>
-          <w:szCs w:val="18"/>
-          <w:lang w:val="ru-RU"/>
-        </w:rPr>
-        <w:t xml:space="preserve">. </w:t>
-      </w:r>
-      <w:r>
-        <w:rPr>
-          <w:i/>
-          <w:sz w:val="18"/>
-          <w:szCs w:val="18"/>
-          <w:lang w:val="ru-RU"/>
-        </w:rPr>
-        <w:t>Реальное число – математическое число.</w:t>
+      <w:proofErr w:type="gramStart"/>
+      <w:r>
+        <w:rPr>
+          <w:sz w:val="18"/>
+          <w:szCs w:val="18"/>
+        </w:rPr>
+        <w:t>Phrase :</w:t>
+      </w:r>
+      <w:proofErr w:type="gramEnd"/>
+      <w:r>
+        <w:rPr>
+          <w:sz w:val="18"/>
+          <w:szCs w:val="18"/>
+        </w:rPr>
+        <w:t xml:space="preserve"> Text – textual information on one or several languages. </w:t>
+      </w:r>
+      <w:proofErr w:type="spellStart"/>
+      <w:r>
+        <w:rPr>
+          <w:i/>
+          <w:sz w:val="18"/>
+          <w:szCs w:val="18"/>
+        </w:rPr>
+        <w:t>Фраза</w:t>
+      </w:r>
+      <w:proofErr w:type="spellEnd"/>
+      <w:r>
+        <w:rPr>
+          <w:i/>
+          <w:sz w:val="18"/>
+          <w:szCs w:val="18"/>
+        </w:rPr>
+        <w:t xml:space="preserve">: </w:t>
+      </w:r>
+      <w:r>
+        <w:rPr>
+          <w:i/>
+          <w:sz w:val="18"/>
+          <w:szCs w:val="18"/>
+          <w:lang w:val="ru-RU"/>
+        </w:rPr>
+        <w:t>Текст - Текстовая информация на одном или нескольких языках.</w:t>
       </w:r>
     </w:p>
     <w:p>
@@ -2976,70 +3034,54 @@
           <w:sz w:val="18"/>
           <w:szCs w:val="18"/>
         </w:rPr>
-        <w:t>Season</w:t>
-      </w:r>
-      <w:r>
-        <w:rPr>
-          <w:sz w:val="18"/>
-          <w:szCs w:val="18"/>
-        </w:rPr>
-        <w:t xml:space="preserve">: </w:t>
-      </w:r>
-      <w:r>
-        <w:rPr>
-          <w:sz w:val="18"/>
-          <w:szCs w:val="18"/>
-        </w:rPr>
-        <w:t>Phrase</w:t>
-      </w:r>
-      <w:r>
-        <w:rPr>
-          <w:sz w:val="18"/>
-          <w:szCs w:val="18"/>
-        </w:rPr>
-        <w:t xml:space="preserve"> - season of a year</w:t>
-      </w:r>
-      <w:r>
-        <w:rPr>
-          <w:sz w:val="18"/>
-          <w:szCs w:val="18"/>
-        </w:rPr>
-        <w:t>.</w:t>
-      </w:r>
-      <w:r>
-        <w:rPr>
-          <w:i/>
-          <w:sz w:val="18"/>
-          <w:szCs w:val="18"/>
+        <w:t>Real</w:t>
+      </w:r>
+      <w:r>
+        <w:rPr>
+          <w:sz w:val="18"/>
+          <w:szCs w:val="18"/>
+          <w:lang w:val="ru-RU"/>
+        </w:rPr>
+        <w:t xml:space="preserve"> – </w:t>
+      </w:r>
+      <w:r>
+        <w:rPr>
+          <w:sz w:val="18"/>
+          <w:szCs w:val="18"/>
+        </w:rPr>
+        <w:t>math</w:t>
+      </w:r>
+      <w:r>
+        <w:rPr>
+          <w:sz w:val="18"/>
+          <w:szCs w:val="18"/>
+          <w:lang w:val="ru-RU"/>
         </w:rPr>
         <w:t xml:space="preserve"> </w:t>
       </w:r>
       <w:r>
         <w:rPr>
-          <w:i/>
-          <w:sz w:val="18"/>
-          <w:szCs w:val="18"/>
-          <w:lang w:val="ru-RU"/>
-        </w:rPr>
-        <w:t xml:space="preserve">Время Года: </w:t>
-      </w:r>
-      <w:r>
-        <w:rPr>
-          <w:i/>
-          <w:sz w:val="18"/>
-          <w:szCs w:val="18"/>
-          <w:lang w:val="ru-RU"/>
-        </w:rPr>
-        <w:t>Фраза</w:t>
-      </w:r>
-      <w:r>
-        <w:rPr>
-          <w:i/>
-          <w:sz w:val="18"/>
-          <w:szCs w:val="18"/>
-          <w:lang w:val="ru-RU"/>
-        </w:rPr>
-        <w:t>.</w:t>
+          <w:sz w:val="18"/>
+          <w:szCs w:val="18"/>
+        </w:rPr>
+        <w:t>number</w:t>
+      </w:r>
+      <w:r>
+        <w:rPr>
+          <w:sz w:val="18"/>
+          <w:szCs w:val="18"/>
+          <w:lang w:val="ru-RU"/>
+        </w:rPr>
+        <w:t xml:space="preserve">. </w:t>
+      </w:r>
+      <w:r>
+        <w:rPr>
+          <w:i/>
+          <w:sz w:val="18"/>
+          <w:szCs w:val="18"/>
+          <w:lang w:val="ru-RU"/>
+        </w:rPr>
+        <w:t>Реальное число – математическое число.</w:t>
       </w:r>
     </w:p>
     <w:p>
@@ -3061,54 +3103,70 @@
           <w:sz w:val="18"/>
           <w:szCs w:val="18"/>
         </w:rPr>
-        <w:t>Text</w:t>
-      </w:r>
-      <w:r>
-        <w:rPr>
-          <w:sz w:val="18"/>
-          <w:szCs w:val="18"/>
-          <w:lang w:val="ru-RU"/>
-        </w:rPr>
-        <w:t xml:space="preserve"> – </w:t>
-      </w:r>
-      <w:r>
-        <w:rPr>
-          <w:sz w:val="18"/>
-          <w:szCs w:val="18"/>
-        </w:rPr>
-        <w:t>textual</w:t>
-      </w:r>
-      <w:r>
-        <w:rPr>
-          <w:sz w:val="18"/>
-          <w:szCs w:val="18"/>
-          <w:lang w:val="ru-RU"/>
+        <w:t>Season</w:t>
+      </w:r>
+      <w:r>
+        <w:rPr>
+          <w:sz w:val="18"/>
+          <w:szCs w:val="18"/>
+        </w:rPr>
+        <w:t xml:space="preserve">: </w:t>
+      </w:r>
+      <w:r>
+        <w:rPr>
+          <w:sz w:val="18"/>
+          <w:szCs w:val="18"/>
+        </w:rPr>
+        <w:t>Phrase</w:t>
+      </w:r>
+      <w:r>
+        <w:rPr>
+          <w:sz w:val="18"/>
+          <w:szCs w:val="18"/>
+        </w:rPr>
+        <w:t xml:space="preserve"> - season of a year</w:t>
+      </w:r>
+      <w:r>
+        <w:rPr>
+          <w:sz w:val="18"/>
+          <w:szCs w:val="18"/>
+        </w:rPr>
+        <w:t>.</w:t>
+      </w:r>
+      <w:r>
+        <w:rPr>
+          <w:i/>
+          <w:sz w:val="18"/>
+          <w:szCs w:val="18"/>
         </w:rPr>
         <w:t xml:space="preserve"> </w:t>
       </w:r>
       <w:r>
         <w:rPr>
-          <w:sz w:val="18"/>
-          <w:szCs w:val="18"/>
-        </w:rPr>
-        <w:t>information</w:t>
-      </w:r>
-      <w:r>
-        <w:rPr>
+          <w:i/>
+          <w:sz w:val="18"/>
+          <w:szCs w:val="18"/>
+          <w:lang w:val="ru-RU"/>
+        </w:rPr>
+        <w:t xml:space="preserve">Время Года: </w:t>
+      </w:r>
+      <w:r>
+        <w:rPr>
+          <w:i/>
+          <w:sz w:val="18"/>
+          <w:szCs w:val="18"/>
+          <w:lang w:val="ru-RU"/>
+        </w:rPr>
+        <w:t>Фраза</w:t>
+      </w:r>
+      <w:r>
+        <w:rPr>
+          <w:i/>
           <w:sz w:val="18"/>
           <w:szCs w:val="18"/>
           <w:lang w:val="ru-RU"/>
         </w:rPr>
         <w:t>.</w:t>
-      </w:r>
-      <w:r>
-        <w:rPr>
-          <w:i/>
-          <w:sz w:val="18"/>
-          <w:szCs w:val="18"/>
-          <w:lang w:val="ru-RU"/>
-        </w:rPr>
-        <w:t xml:space="preserve"> Текст - Текстовая информация.</w:t>
       </w:r>
     </w:p>
     <w:p>
@@ -3122,26 +3180,36 @@
         <w:rPr>
           <w:sz w:val="18"/>
           <w:szCs w:val="18"/>
-        </w:rPr>
-      </w:pPr>
-      <w:r>
-        <w:rPr>
-          <w:sz w:val="18"/>
-          <w:szCs w:val="18"/>
-        </w:rPr>
-        <w:t>Time</w:t>
-      </w:r>
-      <w:r>
-        <w:rPr>
-          <w:sz w:val="18"/>
-          <w:szCs w:val="18"/>
-        </w:rPr>
-        <w:t xml:space="preserve"> –</w:t>
-      </w:r>
-      <w:r>
-        <w:rPr>
-          <w:sz w:val="18"/>
-          <w:szCs w:val="18"/>
+          <w:lang w:val="ru-RU"/>
+        </w:rPr>
+      </w:pPr>
+      <w:r>
+        <w:rPr>
+          <w:sz w:val="18"/>
+          <w:szCs w:val="18"/>
+        </w:rPr>
+        <w:t>Text</w:t>
+      </w:r>
+      <w:r>
+        <w:rPr>
+          <w:sz w:val="18"/>
+          <w:szCs w:val="18"/>
+          <w:lang w:val="ru-RU"/>
+        </w:rPr>
+        <w:t xml:space="preserve"> – </w:t>
+      </w:r>
+      <w:r>
+        <w:rPr>
+          <w:sz w:val="18"/>
+          <w:szCs w:val="18"/>
+        </w:rPr>
+        <w:t>textual</w:t>
+      </w:r>
+      <w:r>
+        <w:rPr>
+          <w:sz w:val="18"/>
+          <w:szCs w:val="18"/>
+          <w:lang w:val="ru-RU"/>
         </w:rPr>
         <w:t xml:space="preserve"> </w:t>
       </w:r>
@@ -3150,74 +3218,24 @@
           <w:sz w:val="18"/>
           <w:szCs w:val="18"/>
         </w:rPr>
-        <w:t>date/</w:t>
-      </w:r>
-      <w:r>
-        <w:rPr>
-          <w:sz w:val="18"/>
-          <w:szCs w:val="18"/>
-        </w:rPr>
-        <w:t xml:space="preserve">time </w:t>
-      </w:r>
-      <w:r>
-        <w:rPr>
-          <w:sz w:val="18"/>
-          <w:szCs w:val="18"/>
-        </w:rPr>
-        <w:t>value</w:t>
-      </w:r>
-      <w:r>
-        <w:rPr>
-          <w:sz w:val="18"/>
-          <w:szCs w:val="18"/>
-        </w:rPr>
-        <w:t xml:space="preserve">. </w:t>
-      </w:r>
-      <w:r>
-        <w:rPr>
-          <w:i/>
-          <w:sz w:val="18"/>
-          <w:szCs w:val="18"/>
-          <w:lang w:val="ru-RU"/>
-        </w:rPr>
-        <w:t>Время</w:t>
-      </w:r>
-      <w:r>
-        <w:rPr>
-          <w:sz w:val="18"/>
-          <w:szCs w:val="18"/>
-        </w:rPr>
-        <w:t xml:space="preserve"> – </w:t>
-      </w:r>
-      <w:r>
-        <w:rPr>
-          <w:sz w:val="18"/>
-          <w:szCs w:val="18"/>
-          <w:lang w:val="ru-RU"/>
-        </w:rPr>
-        <w:t>точное</w:t>
-      </w:r>
-      <w:r>
-        <w:rPr>
-          <w:sz w:val="18"/>
-          <w:szCs w:val="18"/>
-        </w:rPr>
-        <w:t xml:space="preserve"> </w:t>
-      </w:r>
-      <w:r>
-        <w:rPr>
-          <w:sz w:val="18"/>
-          <w:szCs w:val="18"/>
-          <w:lang w:val="ru-RU"/>
-        </w:rPr>
-        <w:t>время</w:t>
-      </w:r>
-      <w:r>
-        <w:rPr>
-          <w:sz w:val="18"/>
-          <w:szCs w:val="18"/>
+        <w:t>information</w:t>
+      </w:r>
+      <w:r>
+        <w:rPr>
+          <w:sz w:val="18"/>
+          <w:szCs w:val="18"/>
+          <w:lang w:val="ru-RU"/>
         </w:rPr>
         <w:t>.</w:t>
+      </w:r>
+      <w:r>
+        <w:rPr>
+          <w:i/>
+          <w:sz w:val="18"/>
+          <w:szCs w:val="18"/>
+          <w:lang w:val="ru-RU"/>
+        </w:rPr>
+        <w:t xml:space="preserve"> Текст - Текстовая информация.</w:t>
       </w:r>
     </w:p>
     <w:p>
@@ -3233,34 +3251,52 @@
           <w:szCs w:val="18"/>
         </w:rPr>
       </w:pPr>
-      <w:proofErr w:type="spellStart"/>
-      <w:r>
-        <w:rPr>
-          <w:sz w:val="18"/>
-          <w:szCs w:val="18"/>
-        </w:rPr>
-        <w:t>TimeAge</w:t>
-      </w:r>
-      <w:proofErr w:type="spellEnd"/>
-      <w:r>
-        <w:rPr>
-          <w:sz w:val="18"/>
-          <w:szCs w:val="18"/>
-        </w:rPr>
-        <w:t xml:space="preserve">: </w:t>
-      </w:r>
-      <w:r>
-        <w:rPr>
-          <w:sz w:val="18"/>
-          <w:szCs w:val="18"/>
-        </w:rPr>
-        <w:t>Phrase</w:t>
-      </w:r>
-      <w:r>
-        <w:rPr>
-          <w:sz w:val="18"/>
-          <w:szCs w:val="18"/>
-          <w:lang w:val="ru-RU"/>
+      <w:r>
+        <w:rPr>
+          <w:sz w:val="18"/>
+          <w:szCs w:val="18"/>
+        </w:rPr>
+        <w:t>Time</w:t>
+      </w:r>
+      <w:r>
+        <w:rPr>
+          <w:sz w:val="18"/>
+          <w:szCs w:val="18"/>
+        </w:rPr>
+        <w:t xml:space="preserve"> –</w:t>
+      </w:r>
+      <w:r>
+        <w:rPr>
+          <w:sz w:val="18"/>
+          <w:szCs w:val="18"/>
+        </w:rPr>
+        <w:t xml:space="preserve"> </w:t>
+      </w:r>
+      <w:r>
+        <w:rPr>
+          <w:sz w:val="18"/>
+          <w:szCs w:val="18"/>
+        </w:rPr>
+        <w:t>date/</w:t>
+      </w:r>
+      <w:r>
+        <w:rPr>
+          <w:sz w:val="18"/>
+          <w:szCs w:val="18"/>
+        </w:rPr>
+        <w:t xml:space="preserve">time </w:t>
+      </w:r>
+      <w:r>
+        <w:rPr>
+          <w:sz w:val="18"/>
+          <w:szCs w:val="18"/>
+        </w:rPr>
+        <w:t>value</w:t>
+      </w:r>
+      <w:r>
+        <w:rPr>
+          <w:sz w:val="18"/>
+          <w:szCs w:val="18"/>
         </w:rPr>
         <w:t xml:space="preserve">. </w:t>
       </w:r>
@@ -3271,23 +3307,42 @@
           <w:szCs w:val="18"/>
           <w:lang w:val="ru-RU"/>
         </w:rPr>
-        <w:t xml:space="preserve">Эпоха: </w:t>
-      </w:r>
-      <w:r>
-        <w:rPr>
-          <w:i/>
-          <w:sz w:val="18"/>
-          <w:szCs w:val="18"/>
-          <w:lang w:val="ru-RU"/>
-        </w:rPr>
-        <w:t>Фраза</w:t>
-      </w:r>
-      <w:r>
-        <w:rPr>
-          <w:i/>
-          <w:sz w:val="18"/>
-          <w:szCs w:val="18"/>
-          <w:lang w:val="ru-RU"/>
+        <w:t>Время</w:t>
+      </w:r>
+      <w:r>
+        <w:rPr>
+          <w:sz w:val="18"/>
+          <w:szCs w:val="18"/>
+        </w:rPr>
+        <w:t xml:space="preserve"> – </w:t>
+      </w:r>
+      <w:r>
+        <w:rPr>
+          <w:sz w:val="18"/>
+          <w:szCs w:val="18"/>
+          <w:lang w:val="ru-RU"/>
+        </w:rPr>
+        <w:t>точное</w:t>
+      </w:r>
+      <w:r>
+        <w:rPr>
+          <w:sz w:val="18"/>
+          <w:szCs w:val="18"/>
+        </w:rPr>
+        <w:t xml:space="preserve"> </w:t>
+      </w:r>
+      <w:r>
+        <w:rPr>
+          <w:sz w:val="18"/>
+          <w:szCs w:val="18"/>
+          <w:lang w:val="ru-RU"/>
+        </w:rPr>
+        <w:t>время</w:t>
+      </w:r>
+      <w:r>
+        <w:rPr>
+          <w:sz w:val="18"/>
+          <w:szCs w:val="18"/>
         </w:rPr>
         <w:t>.</w:t>
       </w:r>
@@ -3311,7 +3366,7 @@
           <w:sz w:val="18"/>
           <w:szCs w:val="18"/>
         </w:rPr>
-        <w:t>Uid</w:t>
+        <w:t>TimeAge</w:t>
       </w:r>
       <w:proofErr w:type="spellEnd"/>
       <w:r>
@@ -3319,47 +3374,20 @@
           <w:sz w:val="18"/>
           <w:szCs w:val="18"/>
         </w:rPr>
-        <w:t xml:space="preserve"> –</w:t>
-      </w:r>
-      <w:r>
-        <w:rPr>
-          <w:sz w:val="18"/>
-          <w:szCs w:val="18"/>
-        </w:rPr>
-        <w:t xml:space="preserve"> </w:t>
-      </w:r>
-      <w:r>
-        <w:rPr>
-          <w:sz w:val="18"/>
-          <w:szCs w:val="18"/>
-        </w:rPr>
-        <w:t>auto-generated Globally Unique Identifier</w:t>
-      </w:r>
-      <w:r>
-        <w:rPr>
-          <w:sz w:val="18"/>
-          <w:szCs w:val="18"/>
-        </w:rPr>
-        <w:t xml:space="preserve"> assigned to </w:t>
-      </w:r>
-      <w:r>
-        <w:rPr>
-          <w:sz w:val="18"/>
-          <w:szCs w:val="18"/>
-        </w:rPr>
-        <w:t xml:space="preserve">a </w:t>
-      </w:r>
-      <w:r>
-        <w:rPr>
-          <w:sz w:val="18"/>
-          <w:szCs w:val="18"/>
-        </w:rPr>
-        <w:t>Fact</w:t>
-      </w:r>
-      <w:r>
-        <w:rPr>
-          <w:sz w:val="18"/>
-          <w:szCs w:val="18"/>
+        <w:t xml:space="preserve">: </w:t>
+      </w:r>
+      <w:r>
+        <w:rPr>
+          <w:sz w:val="18"/>
+          <w:szCs w:val="18"/>
+        </w:rPr>
+        <w:t>Phrase</w:t>
+      </w:r>
+      <w:r>
+        <w:rPr>
+          <w:sz w:val="18"/>
+          <w:szCs w:val="18"/>
+          <w:lang w:val="ru-RU"/>
         </w:rPr>
         <w:t xml:space="preserve">. </w:t>
       </w:r>
@@ -3370,98 +3398,23 @@
           <w:szCs w:val="18"/>
           <w:lang w:val="ru-RU"/>
         </w:rPr>
-        <w:t>ГУН</w:t>
-      </w:r>
-      <w:r>
-        <w:rPr>
-          <w:i/>
-          <w:sz w:val="18"/>
-          <w:szCs w:val="18"/>
-        </w:rPr>
-        <w:t xml:space="preserve"> - </w:t>
-      </w:r>
-      <w:r>
-        <w:rPr>
-          <w:i/>
-          <w:sz w:val="18"/>
-          <w:szCs w:val="18"/>
-          <w:lang w:val="ru-RU"/>
-        </w:rPr>
-        <w:t>Автоматически</w:t>
-      </w:r>
-      <w:r>
-        <w:rPr>
-          <w:i/>
-          <w:sz w:val="18"/>
-          <w:szCs w:val="18"/>
-        </w:rPr>
-        <w:t xml:space="preserve"> </w:t>
-      </w:r>
-      <w:r>
-        <w:rPr>
-          <w:i/>
-          <w:sz w:val="18"/>
-          <w:szCs w:val="18"/>
-          <w:lang w:val="ru-RU"/>
-        </w:rPr>
-        <w:t>генерируемый</w:t>
-      </w:r>
-      <w:r>
-        <w:rPr>
-          <w:i/>
-          <w:sz w:val="18"/>
-          <w:szCs w:val="18"/>
-        </w:rPr>
-        <w:t xml:space="preserve"> </w:t>
-      </w:r>
-      <w:r>
-        <w:rPr>
-          <w:i/>
-          <w:sz w:val="18"/>
-          <w:szCs w:val="18"/>
-          <w:lang w:val="ru-RU"/>
-        </w:rPr>
-        <w:t>глобально</w:t>
-      </w:r>
-      <w:r>
-        <w:rPr>
-          <w:i/>
-          <w:sz w:val="18"/>
-          <w:szCs w:val="18"/>
-        </w:rPr>
-        <w:t xml:space="preserve"> </w:t>
-      </w:r>
-      <w:r>
-        <w:rPr>
-          <w:i/>
-          <w:sz w:val="18"/>
-          <w:szCs w:val="18"/>
-          <w:lang w:val="ru-RU"/>
-        </w:rPr>
-        <w:t>уникальный</w:t>
-      </w:r>
-      <w:r>
-        <w:rPr>
-          <w:i/>
-          <w:sz w:val="18"/>
-          <w:szCs w:val="18"/>
-        </w:rPr>
-        <w:t xml:space="preserve"> </w:t>
-      </w:r>
-      <w:r>
-        <w:rPr>
-          <w:i/>
-          <w:sz w:val="18"/>
-          <w:szCs w:val="18"/>
-          <w:lang w:val="ru-RU"/>
-        </w:rPr>
-        <w:t>номер</w:t>
-      </w:r>
-      <w:r>
-        <w:rPr>
-          <w:i/>
-          <w:sz w:val="18"/>
-          <w:szCs w:val="18"/>
+        <w:t xml:space="preserve">Эпоха: </w:t>
+      </w:r>
+      <w:r>
+        <w:rPr>
+          <w:i/>
+          <w:sz w:val="18"/>
+          <w:szCs w:val="18"/>
+          <w:lang w:val="ru-RU"/>
+        </w:rPr>
+        <w:t>Фраза</w:t>
+      </w:r>
+      <w:r>
+        <w:rPr>
+          <w:i/>
+          <w:sz w:val="18"/>
+          <w:szCs w:val="18"/>
+          <w:lang w:val="ru-RU"/>
         </w:rPr>
         <w:t>.</w:t>
       </w:r>
@@ -3480,6 +3433,356 @@
           <w:lang w:val="ru-RU"/>
         </w:rPr>
       </w:pPr>
+      <w:proofErr w:type="spellStart"/>
+      <w:proofErr w:type="gramStart"/>
+      <w:r>
+        <w:rPr>
+          <w:sz w:val="18"/>
+          <w:szCs w:val="18"/>
+        </w:rPr>
+        <w:t>TimeDescription</w:t>
+      </w:r>
+      <w:proofErr w:type="spellEnd"/>
+      <w:r>
+        <w:rPr>
+          <w:sz w:val="18"/>
+          <w:szCs w:val="18"/>
+          <w:lang w:val="ru-RU"/>
+        </w:rPr>
+        <w:t xml:space="preserve"> :</w:t>
+      </w:r>
+      <w:proofErr w:type="gramEnd"/>
+      <w:r>
+        <w:rPr>
+          <w:sz w:val="18"/>
+          <w:szCs w:val="18"/>
+          <w:lang w:val="ru-RU"/>
+        </w:rPr>
+        <w:t xml:space="preserve"> </w:t>
+      </w:r>
+      <w:r>
+        <w:rPr>
+          <w:sz w:val="18"/>
+          <w:szCs w:val="18"/>
+        </w:rPr>
+        <w:t>Phrase</w:t>
+      </w:r>
+      <w:r>
+        <w:rPr>
+          <w:sz w:val="18"/>
+          <w:szCs w:val="18"/>
+          <w:lang w:val="ru-RU"/>
+        </w:rPr>
+        <w:t xml:space="preserve">. </w:t>
+      </w:r>
+      <w:r>
+        <w:rPr>
+          <w:i/>
+          <w:sz w:val="18"/>
+          <w:szCs w:val="18"/>
+          <w:lang w:val="ru-RU"/>
+        </w:rPr>
+        <w:t xml:space="preserve">Время (описание) : </w:t>
+      </w:r>
+      <w:r>
+        <w:rPr>
+          <w:i/>
+          <w:sz w:val="18"/>
+          <w:szCs w:val="18"/>
+          <w:lang w:val="ru-RU"/>
+        </w:rPr>
+        <w:t>Фраза</w:t>
+      </w:r>
+      <w:r>
+        <w:rPr>
+          <w:i/>
+          <w:sz w:val="18"/>
+          <w:szCs w:val="18"/>
+          <w:lang w:val="ru-RU"/>
+        </w:rPr>
+        <w:t>.</w:t>
+      </w:r>
+    </w:p>
+    <w:p>
+      <w:pPr>
+        <w:pStyle w:val="ListParagraph"/>
+        <w:numPr>
+          <w:ilvl w:val="1"/>
+          <w:numId w:val="14"/>
+        </w:numPr>
+        <w:ind w:left="720"/>
+        <w:rPr>
+          <w:sz w:val="18"/>
+          <w:szCs w:val="18"/>
+          <w:lang w:val="ru-RU"/>
+        </w:rPr>
+      </w:pPr>
+      <w:proofErr w:type="spellStart"/>
+      <w:proofErr w:type="gramStart"/>
+      <w:r>
+        <w:rPr>
+          <w:sz w:val="18"/>
+          <w:szCs w:val="18"/>
+        </w:rPr>
+        <w:t>TimePhrase</w:t>
+      </w:r>
+      <w:proofErr w:type="spellEnd"/>
+      <w:r>
+        <w:rPr>
+          <w:sz w:val="18"/>
+          <w:szCs w:val="18"/>
+          <w:lang w:val="ru-RU"/>
+        </w:rPr>
+        <w:t xml:space="preserve"> :</w:t>
+      </w:r>
+      <w:proofErr w:type="gramEnd"/>
+      <w:r>
+        <w:rPr>
+          <w:sz w:val="18"/>
+          <w:szCs w:val="18"/>
+          <w:lang w:val="ru-RU"/>
+        </w:rPr>
+        <w:t xml:space="preserve"> </w:t>
+      </w:r>
+      <w:r>
+        <w:rPr>
+          <w:sz w:val="18"/>
+          <w:szCs w:val="18"/>
+        </w:rPr>
+        <w:t>Phrase</w:t>
+      </w:r>
+      <w:r>
+        <w:rPr>
+          <w:sz w:val="18"/>
+          <w:szCs w:val="18"/>
+          <w:lang w:val="ru-RU"/>
+        </w:rPr>
+        <w:t xml:space="preserve">. </w:t>
+      </w:r>
+      <w:r>
+        <w:rPr>
+          <w:i/>
+          <w:sz w:val="18"/>
+          <w:szCs w:val="18"/>
+          <w:lang w:val="ru-RU"/>
+        </w:rPr>
+        <w:t>Время (</w:t>
+      </w:r>
+      <w:r>
+        <w:rPr>
+          <w:i/>
+          <w:sz w:val="18"/>
+          <w:szCs w:val="18"/>
+          <w:lang w:val="ru-RU"/>
+        </w:rPr>
+        <w:t>текст</w:t>
+      </w:r>
+      <w:r>
+        <w:rPr>
+          <w:i/>
+          <w:sz w:val="18"/>
+          <w:szCs w:val="18"/>
+          <w:lang w:val="ru-RU"/>
+        </w:rPr>
+        <w:t>) : Фраза</w:t>
+      </w:r>
+      <w:r>
+        <w:rPr>
+          <w:i/>
+          <w:sz w:val="18"/>
+          <w:szCs w:val="18"/>
+        </w:rPr>
+        <w:t>.</w:t>
+      </w:r>
+    </w:p>
+    <w:p>
+      <w:pPr>
+        <w:pStyle w:val="ListParagraph"/>
+        <w:numPr>
+          <w:ilvl w:val="1"/>
+          <w:numId w:val="14"/>
+        </w:numPr>
+        <w:ind w:left="720"/>
+        <w:rPr>
+          <w:sz w:val="18"/>
+          <w:szCs w:val="18"/>
+        </w:rPr>
+      </w:pPr>
+      <w:proofErr w:type="spellStart"/>
+      <w:r>
+        <w:rPr>
+          <w:sz w:val="18"/>
+          <w:szCs w:val="18"/>
+        </w:rPr>
+        <w:t>Uid</w:t>
+      </w:r>
+      <w:proofErr w:type="spellEnd"/>
+      <w:r>
+        <w:rPr>
+          <w:sz w:val="18"/>
+          <w:szCs w:val="18"/>
+        </w:rPr>
+        <w:t xml:space="preserve"> –</w:t>
+      </w:r>
+      <w:r>
+        <w:rPr>
+          <w:sz w:val="18"/>
+          <w:szCs w:val="18"/>
+        </w:rPr>
+        <w:t xml:space="preserve"> </w:t>
+      </w:r>
+      <w:r>
+        <w:rPr>
+          <w:sz w:val="18"/>
+          <w:szCs w:val="18"/>
+        </w:rPr>
+        <w:t>auto-generated Globally Unique Identifier</w:t>
+      </w:r>
+      <w:r>
+        <w:rPr>
+          <w:sz w:val="18"/>
+          <w:szCs w:val="18"/>
+        </w:rPr>
+        <w:t xml:space="preserve"> assigned to </w:t>
+      </w:r>
+      <w:r>
+        <w:rPr>
+          <w:sz w:val="18"/>
+          <w:szCs w:val="18"/>
+        </w:rPr>
+        <w:t xml:space="preserve">a </w:t>
+      </w:r>
+      <w:r>
+        <w:rPr>
+          <w:sz w:val="18"/>
+          <w:szCs w:val="18"/>
+        </w:rPr>
+        <w:t>Fact</w:t>
+      </w:r>
+      <w:r>
+        <w:rPr>
+          <w:sz w:val="18"/>
+          <w:szCs w:val="18"/>
+        </w:rPr>
+        <w:t xml:space="preserve">. </w:t>
+      </w:r>
+      <w:r>
+        <w:rPr>
+          <w:i/>
+          <w:sz w:val="18"/>
+          <w:szCs w:val="18"/>
+          <w:lang w:val="ru-RU"/>
+        </w:rPr>
+        <w:t>ГУН</w:t>
+      </w:r>
+      <w:r>
+        <w:rPr>
+          <w:i/>
+          <w:sz w:val="18"/>
+          <w:szCs w:val="18"/>
+        </w:rPr>
+        <w:t xml:space="preserve"> - </w:t>
+      </w:r>
+      <w:r>
+        <w:rPr>
+          <w:i/>
+          <w:sz w:val="18"/>
+          <w:szCs w:val="18"/>
+          <w:lang w:val="ru-RU"/>
+        </w:rPr>
+        <w:t>Автоматически</w:t>
+      </w:r>
+      <w:r>
+        <w:rPr>
+          <w:i/>
+          <w:sz w:val="18"/>
+          <w:szCs w:val="18"/>
+        </w:rPr>
+        <w:t xml:space="preserve"> </w:t>
+      </w:r>
+      <w:r>
+        <w:rPr>
+          <w:i/>
+          <w:sz w:val="18"/>
+          <w:szCs w:val="18"/>
+          <w:lang w:val="ru-RU"/>
+        </w:rPr>
+        <w:t>генерируемый</w:t>
+      </w:r>
+      <w:r>
+        <w:rPr>
+          <w:i/>
+          <w:sz w:val="18"/>
+          <w:szCs w:val="18"/>
+        </w:rPr>
+        <w:t xml:space="preserve"> </w:t>
+      </w:r>
+      <w:r>
+        <w:rPr>
+          <w:i/>
+          <w:sz w:val="18"/>
+          <w:szCs w:val="18"/>
+          <w:lang w:val="ru-RU"/>
+        </w:rPr>
+        <w:t>глобально</w:t>
+      </w:r>
+      <w:r>
+        <w:rPr>
+          <w:i/>
+          <w:sz w:val="18"/>
+          <w:szCs w:val="18"/>
+        </w:rPr>
+        <w:t xml:space="preserve"> </w:t>
+      </w:r>
+      <w:r>
+        <w:rPr>
+          <w:i/>
+          <w:sz w:val="18"/>
+          <w:szCs w:val="18"/>
+          <w:lang w:val="ru-RU"/>
+        </w:rPr>
+        <w:t>уникальный</w:t>
+      </w:r>
+      <w:r>
+        <w:rPr>
+          <w:i/>
+          <w:sz w:val="18"/>
+          <w:szCs w:val="18"/>
+        </w:rPr>
+        <w:t xml:space="preserve"> </w:t>
+      </w:r>
+      <w:r>
+        <w:rPr>
+          <w:i/>
+          <w:sz w:val="18"/>
+          <w:szCs w:val="18"/>
+          <w:lang w:val="ru-RU"/>
+        </w:rPr>
+        <w:t>номер</w:t>
+      </w:r>
+      <w:r>
+        <w:rPr>
+          <w:i/>
+          <w:sz w:val="18"/>
+          <w:szCs w:val="18"/>
+        </w:rPr>
+        <w:t>.</w:t>
+      </w:r>
+    </w:p>
+    <w:p>
+      <w:pPr>
+        <w:pStyle w:val="ListParagraph"/>
+        <w:numPr>
+          <w:ilvl w:val="1"/>
+          <w:numId w:val="14"/>
+        </w:numPr>
+        <w:ind w:left="720"/>
+        <w:rPr>
+          <w:sz w:val="18"/>
+          <w:szCs w:val="18"/>
+          <w:lang w:val="ru-RU"/>
+        </w:rPr>
+      </w:pPr>
       <w:r>
         <w:rPr>
           <w:sz w:val="18"/>
@@ -3538,6 +3841,42 @@
       <w:r>
         <w:t>ystem Attributes:</w:t>
       </w:r>
+      <w:r>
+        <w:t xml:space="preserve"> </w:t>
+      </w:r>
+      <w:r>
+        <w:rPr>
+          <w:i/>
+          <w:lang w:val="ru-RU"/>
+        </w:rPr>
+        <w:t>Другие</w:t>
+      </w:r>
+      <w:r>
+        <w:rPr>
+          <w:i/>
+        </w:rPr>
+        <w:t xml:space="preserve"> </w:t>
+      </w:r>
+      <w:r>
+        <w:rPr>
+          <w:i/>
+          <w:lang w:val="ru-RU"/>
+        </w:rPr>
+        <w:t>системные</w:t>
+      </w:r>
+      <w:r>
+        <w:rPr>
+          <w:i/>
+        </w:rPr>
+        <w:t xml:space="preserve"> </w:t>
+      </w:r>
+      <w:r>
+        <w:rPr>
+          <w:i/>
+          <w:lang w:val="ru-RU"/>
+        </w:rPr>
+        <w:t>атрибуты:</w:t>
+      </w:r>
     </w:p>
     <w:p>
       <w:pPr>
@@ -3934,6 +4273,7 @@
           <w:sz w:val="18"/>
           <w:szCs w:val="18"/>
         </w:rPr>
+        <w:lastRenderedPageBreak/>
         <w:t>Admin</w:t>
       </w:r>
       <w:r>
@@ -4096,7 +4436,6 @@
           <w:sz w:val="18"/>
           <w:szCs w:val="18"/>
         </w:rPr>
-        <w:lastRenderedPageBreak/>
         <w:t>Friend</w:t>
       </w:r>
       <w:r>
@@ -4870,12 +5209,83 @@
           <w:numId w:val="14"/>
         </w:numPr>
         <w:ind w:left="360"/>
+        <w:rPr>
+          <w:i/>
+        </w:rPr>
       </w:pPr>
       <w:r>
         <w:t>The following is a list of functions and stored procedure</w:t>
       </w:r>
       <w:r>
         <w:t>s:</w:t>
+      </w:r>
+      <w:r>
+        <w:t xml:space="preserve"> </w:t>
+      </w:r>
+      <w:r>
+        <w:rPr>
+          <w:i/>
+          <w:lang w:val="ru-RU"/>
+        </w:rPr>
+        <w:t>Список</w:t>
+      </w:r>
+      <w:r>
+        <w:rPr>
+          <w:i/>
+        </w:rPr>
+        <w:t xml:space="preserve"> </w:t>
+      </w:r>
+      <w:r>
+        <w:rPr>
+          <w:i/>
+          <w:lang w:val="ru-RU"/>
+        </w:rPr>
+        <w:t>встроенных</w:t>
+      </w:r>
+      <w:r>
+        <w:rPr>
+          <w:i/>
+        </w:rPr>
+        <w:t xml:space="preserve"> </w:t>
+      </w:r>
+      <w:r>
+        <w:rPr>
+          <w:i/>
+          <w:lang w:val="ru-RU"/>
+        </w:rPr>
+        <w:t>процедур</w:t>
+      </w:r>
+      <w:r>
+        <w:rPr>
+          <w:i/>
+        </w:rPr>
+        <w:t xml:space="preserve"> </w:t>
+      </w:r>
+      <w:r>
+        <w:rPr>
+          <w:i/>
+          <w:lang w:val="ru-RU"/>
+        </w:rPr>
+        <w:t>и</w:t>
+      </w:r>
+      <w:r>
+        <w:rPr>
+          <w:i/>
+        </w:rPr>
+        <w:t xml:space="preserve"> </w:t>
+      </w:r>
+      <w:r>
+        <w:rPr>
+          <w:i/>
+          <w:lang w:val="ru-RU"/>
+        </w:rPr>
+        <w:t>функций</w:t>
+      </w:r>
+      <w:r>
+        <w:rPr>
+          <w:i/>
+        </w:rPr>
+        <w:t>:</w:t>
       </w:r>
     </w:p>
     <w:p>
@@ -5852,6 +6262,7 @@
         <w:ind w:left="360"/>
       </w:pPr>
       <w:r>
+        <w:lastRenderedPageBreak/>
         <w:t>The following is an example of loading basic attributes and facts</w:t>
       </w:r>
       <w:r>
@@ -5932,6 +6343,12 @@
           <w:lang w:val="ru-RU"/>
         </w:rPr>
         <w:t>данных</w:t>
+      </w:r>
+      <w:r>
+        <w:rPr>
+          <w:i/>
+        </w:rPr>
+        <w:t>,</w:t>
       </w:r>
       <w:r>
         <w:rPr>
@@ -6218,7 +6635,6 @@
           <w:sz w:val="16"/>
           <w:szCs w:val="16"/>
         </w:rPr>
-        <w:lastRenderedPageBreak/>
         <w:t>Admin</w:t>
       </w:r>
       <w:r>
@@ -10186,6 +10602,7 @@
           <w:sz w:val="16"/>
           <w:szCs w:val="16"/>
         </w:rPr>
+        <w:lastRenderedPageBreak/>
         <w:t>District</w:t>
       </w:r>
       <w:r>
@@ -10666,7 +11083,6 @@
           <w:sz w:val="16"/>
           <w:szCs w:val="16"/>
         </w:rPr>
-        <w:lastRenderedPageBreak/>
         <w:t>Geo</w:t>
       </w:r>
       <w:r>
@@ -12678,14 +13094,16 @@
           <w:rFonts w:cs="Consolas"/>
           <w:sz w:val="16"/>
           <w:szCs w:val="16"/>
-        </w:rPr>
-      </w:pPr>
-      <w:r>
-        <w:rPr>
-          <w:rFonts w:cs="Consolas"/>
-          <w:color w:val="FF0000"/>
-          <w:sz w:val="16"/>
-          <w:szCs w:val="16"/>
+          <w:lang w:val="ru-RU"/>
+        </w:rPr>
+      </w:pPr>
+      <w:r>
+        <w:rPr>
+          <w:rFonts w:cs="Consolas"/>
+          <w:color w:val="FF0000"/>
+          <w:sz w:val="16"/>
+          <w:szCs w:val="16"/>
+          <w:lang w:val="ru-RU"/>
         </w:rPr>
         <w:t>'</w:t>
       </w:r>
@@ -12695,6 +13113,7 @@
           <w:color w:val="808080"/>
           <w:sz w:val="16"/>
           <w:szCs w:val="16"/>
+          <w:lang w:val="ru-RU"/>
         </w:rPr>
         <w:t>,</w:t>
       </w:r>
@@ -12703,6 +13122,7 @@
           <w:rFonts w:cs="Consolas"/>
           <w:sz w:val="16"/>
           <w:szCs w:val="16"/>
+          <w:lang w:val="ru-RU"/>
         </w:rPr>
         <w:t xml:space="preserve"> 1</w:t>
       </w:r>
@@ -12712,6 +13132,7 @@
           <w:color w:val="808080"/>
           <w:sz w:val="16"/>
           <w:szCs w:val="16"/>
+          <w:lang w:val="ru-RU"/>
         </w:rPr>
         <w:t>;</w:t>
       </w:r>
@@ -12727,6 +13148,7 @@
           <w:rFonts w:cs="Consolas"/>
           <w:sz w:val="16"/>
           <w:szCs w:val="16"/>
+          <w:lang w:val="ru-RU"/>
         </w:rPr>
       </w:pPr>
     </w:p>
@@ -14218,6 +14640,7 @@
           <w:szCs w:val="16"/>
           <w:lang w:val="ru-RU"/>
         </w:rPr>
+        <w:lastRenderedPageBreak/>
         <w:t>TimePhrase</w:t>
       </w:r>
       <w:r>
@@ -14229,18 +14652,27 @@
           <w:lang w:val="ru-RU"/>
         </w:rPr>
         <w:tab/>
-        <w:t>Время (техт)</w:t>
-      </w:r>
-      <w:r>
-        <w:rPr>
-          <w:rFonts w:cs="Consolas"/>
-          <w:color w:val="FF0000"/>
-          <w:sz w:val="16"/>
-          <w:szCs w:val="16"/>
-          <w:lang w:val="ru-RU"/>
-        </w:rPr>
-        <w:tab/>
-        <w:t>Техтовое представление времени</w:t>
+      </w:r>
+      <w:r>
+        <w:rPr>
+          <w:rFonts w:cs="Consolas"/>
+          <w:color w:val="FF0000"/>
+          <w:sz w:val="16"/>
+          <w:szCs w:val="16"/>
+          <w:lang w:val="ru-RU"/>
+        </w:rPr>
+        <w:t>Время (текст)</w:t>
+      </w:r>
+      <w:r>
+        <w:rPr>
+          <w:rFonts w:cs="Consolas"/>
+          <w:color w:val="FF0000"/>
+          <w:sz w:val="16"/>
+          <w:szCs w:val="16"/>
+          <w:lang w:val="ru-RU"/>
+        </w:rPr>
+        <w:tab/>
+        <w:t>Текстовое представление времени</w:t>
       </w:r>
     </w:p>
     <w:p>
@@ -14510,7 +14942,6 @@
           <w:szCs w:val="16"/>
           <w:lang w:val="ru-RU"/>
         </w:rPr>
-        <w:lastRenderedPageBreak/>
         <w:t>World</w:t>
       </w:r>
       <w:r>
@@ -15556,8 +15987,6 @@
         <w:tab/>
         <w:t>Гоударство</w:t>
       </w:r>
-      <w:bookmarkStart w:id="0" w:name="_GoBack"/>
-      <w:bookmarkEnd w:id="0"/>
     </w:p>
     <w:p>
       <w:pPr>
@@ -15643,7 +16072,15 @@
       </w:r>
       <w:proofErr w:type="spellStart"/>
       <w:r>
-        <w:t>DayofWeek</w:t>
+        <w:t>Day</w:t>
+      </w:r>
+      <w:r>
+        <w:t>O</w:t>
+      </w:r>
+      <w:bookmarkStart w:id="0" w:name="_GoBack"/>
+      <w:bookmarkEnd w:id="0"/>
+      <w:r>
+        <w:t>fWeek</w:t>
       </w:r>
       <w:proofErr w:type="spellEnd"/>
       <w:r>
@@ -15677,7 +16114,19 @@
         <w:rPr>
           <w:i/>
         </w:rPr>
-        <w:t>DayofWeek</w:t>
+        <w:t>Day</w:t>
+      </w:r>
+      <w:r>
+        <w:rPr>
+          <w:i/>
+        </w:rPr>
+        <w:t>O</w:t>
+      </w:r>
+      <w:r>
+        <w:rPr>
+          <w:i/>
+        </w:rPr>
+        <w:t>fWeek</w:t>
       </w:r>
       <w:proofErr w:type="spellEnd"/>
       <w:r>

</xml_diff>

<commit_message>
Version 1.15. Added UserID to track updates, added ValueUoM to FactAttribute, added support for updates of fact-attributes.
</commit_message>
<xml_diff>
--- a/Fact.Database/Content/Documentation/Fact Data Model.docx
+++ b/Fact.Database/Content/Documentation/Fact Data Model.docx
@@ -284,8 +284,8 @@
         </w:rPr>
         <w:drawing>
           <wp:inline distT="0" distB="0" distL="0" distR="0">
-            <wp:extent cx="5943600" cy="3823181"/>
-            <wp:effectExtent l="0" t="0" r="0" b="6350"/>
+            <wp:extent cx="5943600" cy="4069492"/>
+            <wp:effectExtent l="0" t="0" r="0" b="7620"/>
             <wp:docPr id="1" name="Picture 1"/>
             <wp:cNvGraphicFramePr>
               <a:graphicFrameLocks xmlns:a="http://schemas.openxmlformats.org/drawingml/2006/main" noChangeAspect="1"/>
@@ -315,7 +315,7 @@
                   <pic:spPr bwMode="auto">
                     <a:xfrm>
                       <a:off x="0" y="0"/>
-                      <a:ext cx="5943600" cy="3823181"/>
+                      <a:ext cx="5943600" cy="4069492"/>
                     </a:xfrm>
                     <a:prstGeom prst="rect">
                       <a:avLst/>
@@ -331,12 +331,6 @@
           </wp:inline>
         </w:drawing>
       </w:r>
-      <w:r>
-        <w:rPr>
-          <w:lang w:val="ru-RU"/>
-        </w:rPr>
-        <w:tab/>
-      </w:r>
     </w:p>
     <w:p>
       <w:pPr>
@@ -635,7 +629,29 @@
           <w:sz w:val="18"/>
           <w:szCs w:val="18"/>
         </w:rPr>
-        <w:t>, Primary Key.</w:t>
+        <w:t xml:space="preserve">, Primary </w:t>
+      </w:r>
+      <w:r>
+        <w:rPr>
+          <w:sz w:val="18"/>
+          <w:szCs w:val="18"/>
+        </w:rPr>
+        <w:t xml:space="preserve">local </w:t>
+      </w:r>
+      <w:r>
+        <w:rPr>
+          <w:b/>
+          <w:sz w:val="18"/>
+          <w:szCs w:val="18"/>
+        </w:rPr>
+        <w:t>Key</w:t>
+      </w:r>
+      <w:r>
+        <w:rPr>
+          <w:sz w:val="18"/>
+          <w:szCs w:val="18"/>
+        </w:rPr>
+        <w:t>.</w:t>
       </w:r>
       <w:r>
         <w:rPr>
@@ -696,7 +712,26 @@
           <w:szCs w:val="18"/>
           <w:lang w:val="ru-RU"/>
         </w:rPr>
-        <w:t>ключ записи.</w:t>
+        <w:t xml:space="preserve">локальный </w:t>
+      </w:r>
+      <w:r>
+        <w:rPr>
+          <w:b/>
+          <w:i/>
+          <w:sz w:val="18"/>
+          <w:szCs w:val="18"/>
+          <w:lang w:val="ru-RU"/>
+        </w:rPr>
+        <w:t>ключ</w:t>
+      </w:r>
+      <w:r>
+        <w:rPr>
+          <w:i/>
+          <w:sz w:val="18"/>
+          <w:szCs w:val="18"/>
+          <w:lang w:val="ru-RU"/>
+        </w:rPr>
+        <w:t xml:space="preserve"> записи.</w:t>
       </w:r>
     </w:p>
     <w:p>
@@ -759,7 +794,22 @@
           <w:sz w:val="18"/>
           <w:szCs w:val="18"/>
         </w:rPr>
-        <w:t>, key of a record</w:t>
+        <w:t xml:space="preserve">, </w:t>
+      </w:r>
+      <w:r>
+        <w:rPr>
+          <w:b/>
+          <w:sz w:val="18"/>
+          <w:szCs w:val="18"/>
+        </w:rPr>
+        <w:t>key</w:t>
+      </w:r>
+      <w:r>
+        <w:rPr>
+          <w:sz w:val="18"/>
+          <w:szCs w:val="18"/>
+        </w:rPr>
+        <w:t xml:space="preserve"> of a record</w:t>
       </w:r>
       <w:r>
         <w:rPr>
@@ -820,12 +870,30 @@
       </w:r>
       <w:r>
         <w:rPr>
-          <w:i/>
-          <w:sz w:val="18"/>
-          <w:szCs w:val="18"/>
-          <w:lang w:val="ru-RU"/>
-        </w:rPr>
-        <w:t>ключ записи</w:t>
+          <w:b/>
+          <w:i/>
+          <w:sz w:val="18"/>
+          <w:szCs w:val="18"/>
+          <w:lang w:val="ru-RU"/>
+        </w:rPr>
+        <w:t>ключ</w:t>
+      </w:r>
+      <w:r>
+        <w:rPr>
+          <w:i/>
+          <w:sz w:val="18"/>
+          <w:szCs w:val="18"/>
+        </w:rPr>
+        <w:t xml:space="preserve"> </w:t>
+      </w:r>
+      <w:r>
+        <w:rPr>
+          <w:i/>
+          <w:sz w:val="18"/>
+          <w:szCs w:val="18"/>
+          <w:lang w:val="ru-RU"/>
+        </w:rPr>
+        <w:t>записи</w:t>
       </w:r>
       <w:r>
         <w:rPr>
@@ -1210,7 +1278,22 @@
           <w:sz w:val="18"/>
           <w:szCs w:val="18"/>
         </w:rPr>
-        <w:t>, Candidate Key.</w:t>
+        <w:t xml:space="preserve">, Candidate </w:t>
+      </w:r>
+      <w:r>
+        <w:rPr>
+          <w:b/>
+          <w:sz w:val="18"/>
+          <w:szCs w:val="18"/>
+        </w:rPr>
+        <w:t>Key</w:t>
+      </w:r>
+      <w:r>
+        <w:rPr>
+          <w:sz w:val="18"/>
+          <w:szCs w:val="18"/>
+        </w:rPr>
+        <w:t>.</w:t>
       </w:r>
       <w:r>
         <w:rPr>
@@ -1226,7 +1309,37 @@
           <w:szCs w:val="18"/>
           <w:lang w:val="ru-RU"/>
         </w:rPr>
-        <w:t>Автоматически генерируемый глобально УН. Запасной ключ записи.</w:t>
+        <w:t xml:space="preserve">Автоматически генерируемый глобально УН. Запасной </w:t>
+      </w:r>
+      <w:bookmarkStart w:id="0" w:name="_GoBack"/>
+      <w:r>
+        <w:rPr>
+          <w:b/>
+          <w:i/>
+          <w:sz w:val="18"/>
+          <w:szCs w:val="18"/>
+          <w:lang w:val="ru-RU"/>
+        </w:rPr>
+        <w:t>ключ</w:t>
+      </w:r>
+      <w:r>
+        <w:rPr>
+          <w:i/>
+          <w:sz w:val="18"/>
+          <w:szCs w:val="18"/>
+          <w:lang w:val="ru-RU"/>
+        </w:rPr>
+        <w:t xml:space="preserve"> </w:t>
+      </w:r>
+      <w:bookmarkEnd w:id="0"/>
+      <w:r>
+        <w:rPr>
+          <w:i/>
+          <w:sz w:val="18"/>
+          <w:szCs w:val="18"/>
+          <w:lang w:val="ru-RU"/>
+        </w:rPr>
+        <w:t>записи.</w:t>
       </w:r>
     </w:p>
     <w:p>
@@ -2214,6 +2327,7 @@
         <w:rPr>
           <w:sz w:val="18"/>
           <w:szCs w:val="18"/>
+          <w:lang w:val="ru-RU"/>
         </w:rPr>
         <w:t xml:space="preserve"> - </w:t>
       </w:r>
@@ -2231,6 +2345,7 @@
           <w:i/>
           <w:sz w:val="18"/>
           <w:szCs w:val="18"/>
+          <w:lang w:val="ru-RU"/>
         </w:rPr>
         <w:t>/</w:t>
       </w:r>
@@ -2248,6 +2363,7 @@
           <w:i/>
           <w:sz w:val="18"/>
           <w:szCs w:val="18"/>
+          <w:lang w:val="ru-RU"/>
         </w:rPr>
         <w:t>.</w:t>
       </w:r>
@@ -2256,6 +2372,7 @@
           <w:i/>
           <w:sz w:val="18"/>
           <w:szCs w:val="18"/>
+          <w:lang w:val="ru-RU"/>
         </w:rPr>
         <w:t xml:space="preserve"> </w:t>
       </w:r>
@@ -2282,6 +2399,7 @@
           <w:i/>
           <w:sz w:val="18"/>
           <w:szCs w:val="18"/>
+          <w:lang w:val="ru-RU"/>
         </w:rPr>
         <w:t xml:space="preserve"> </w:t>
       </w:r>
@@ -2308,6 +2426,7 @@
           <w:i/>
           <w:sz w:val="18"/>
           <w:szCs w:val="18"/>
+          <w:lang w:val="ru-RU"/>
         </w:rPr>
         <w:t xml:space="preserve"> </w:t>
       </w:r>
@@ -2325,6 +2444,7 @@
           <w:i/>
           <w:sz w:val="18"/>
           <w:szCs w:val="18"/>
+          <w:lang w:val="ru-RU"/>
         </w:rPr>
         <w:t xml:space="preserve"> </w:t>
       </w:r>
@@ -3566,31 +3686,14 @@
           <w:szCs w:val="18"/>
           <w:lang w:val="ru-RU"/>
         </w:rPr>
-        <w:t>Время (</w:t>
-      </w:r>
-      <w:r>
-        <w:rPr>
-          <w:i/>
-          <w:sz w:val="18"/>
-          <w:szCs w:val="18"/>
-          <w:lang w:val="ru-RU"/>
-        </w:rPr>
-        <w:t>текст</w:t>
-      </w:r>
-      <w:r>
-        <w:rPr>
-          <w:i/>
-          <w:sz w:val="18"/>
-          <w:szCs w:val="18"/>
-          <w:lang w:val="ru-RU"/>
-        </w:rPr>
-        <w:t>) : Фраза</w:t>
-      </w:r>
-      <w:r>
-        <w:rPr>
-          <w:i/>
-          <w:sz w:val="18"/>
-          <w:szCs w:val="18"/>
+        <w:t>Время (текст) : Фраза</w:t>
+      </w:r>
+      <w:r>
+        <w:rPr>
+          <w:i/>
+          <w:sz w:val="18"/>
+          <w:szCs w:val="18"/>
+          <w:lang w:val="ru-RU"/>
         </w:rPr>
         <w:t>.</w:t>
       </w:r>
@@ -16077,8 +16180,6 @@
       <w:r>
         <w:t>O</w:t>
       </w:r>
-      <w:bookmarkStart w:id="0" w:name="_GoBack"/>
-      <w:bookmarkEnd w:id="0"/>
       <w:r>
         <w:t>fWeek</w:t>
       </w:r>

</xml_diff>